<commit_message>
updated for social media
</commit_message>
<xml_diff>
--- a/docs/documents/NicolasMartinez_Resume.docx
+++ b/docs/documents/NicolasMartinez_Resume.docx
@@ -49,7 +49,7 @@
         <w:autoSpaceDN w:val="0"/>
         <w:adjustRightInd w:val="0"/>
         <w:spacing w:after="0pt" w:line="12pt" w:lineRule="auto"/>
-        <w:jc w:val="center"/>
+        <w:ind w:start="108pt" w:firstLine="36pt"/>
         <w:rPr>
           <w:rFonts w:ascii="Arial" w:hAnsi="Arial" w:cs="Arial"/>
           <w:sz w:val="21"/>
@@ -70,7 +70,15 @@
           <w:sz w:val="21"/>
           <w:szCs w:val="21"/>
         </w:rPr>
-        <w:t xml:space="preserve"> |</w:t>
+        <w:t xml:space="preserve"> </w:t>
+      </w:r>
+      <w:r>
+        <w:rPr>
+          <w:rFonts w:ascii="Arial" w:hAnsi="Arial" w:cs="Arial"/>
+          <w:sz w:val="21"/>
+          <w:szCs w:val="21"/>
+        </w:rPr>
+        <w:t>-</w:t>
       </w:r>
       <w:r>
         <w:rPr>
@@ -99,36 +107,6 @@
         <w:autoSpaceDN w:val="0"/>
         <w:adjustRightInd w:val="0"/>
         <w:spacing w:after="0pt" w:line="12pt" w:lineRule="auto"/>
-        <w:jc w:val="center"/>
-        <w:rPr>
-          <w:rFonts w:ascii="Arial" w:hAnsi="Arial" w:cs="Arial"/>
-          <w:sz w:val="21"/>
-          <w:szCs w:val="21"/>
-        </w:rPr>
-      </w:pPr>
-    </w:p>
-    <w:p>
-      <w:pPr>
-        <w:widowControl w:val="0"/>
-        <w:autoSpaceDE w:val="0"/>
-        <w:autoSpaceDN w:val="0"/>
-        <w:adjustRightInd w:val="0"/>
-        <w:spacing w:after="0pt" w:line="12pt" w:lineRule="auto"/>
-        <w:jc w:val="center"/>
-        <w:rPr>
-          <w:rFonts w:ascii="Arial" w:hAnsi="Arial" w:cs="Arial"/>
-          <w:sz w:val="21"/>
-          <w:szCs w:val="21"/>
-        </w:rPr>
-      </w:pPr>
-    </w:p>
-    <w:p>
-      <w:pPr>
-        <w:widowControl w:val="0"/>
-        <w:autoSpaceDE w:val="0"/>
-        <w:autoSpaceDN w:val="0"/>
-        <w:adjustRightInd w:val="0"/>
-        <w:spacing w:after="0pt" w:line="12pt" w:lineRule="auto"/>
         <w:rPr>
           <w:rFonts w:ascii="Arial" w:hAnsi="Arial" w:cs="Arial"/>
           <w:sz w:val="21"/>
@@ -143,13 +121,13 @@
           <w:szCs w:val="21"/>
         </w:rPr>
         <w:drawing>
-          <wp:anchor distT="0" distB="0" distL="114300" distR="114300" simplePos="0" relativeHeight="251661312" behindDoc="0" locked="0" layoutInCell="1" allowOverlap="1" wp14:anchorId="25F368FC" wp14:editId="70D93E6C">
+          <wp:anchor distT="0" distB="0" distL="114300" distR="114300" simplePos="0" relativeHeight="251661312" behindDoc="0" locked="0" layoutInCell="1" allowOverlap="1" wp14:anchorId="25F368FC" wp14:editId="0F058A7B">
             <wp:simplePos x="0" y="0"/>
             <wp:positionH relativeFrom="column">
-              <wp:posOffset>3773170</wp:posOffset>
+              <wp:posOffset>3477895</wp:posOffset>
             </wp:positionH>
             <wp:positionV relativeFrom="paragraph">
-              <wp:posOffset>591820</wp:posOffset>
+              <wp:posOffset>601345</wp:posOffset>
             </wp:positionV>
             <wp:extent cx="180000" cy="180000"/>
             <wp:effectExtent l="0" t="0" r="0" b="0"/>
@@ -202,15 +180,15 @@
           <w:szCs w:val="21"/>
         </w:rPr>
         <w:drawing>
-          <wp:anchor distT="0" distB="0" distL="114300" distR="114300" simplePos="0" relativeHeight="251660288" behindDoc="0" locked="0" layoutInCell="1" allowOverlap="1" wp14:anchorId="310E9757" wp14:editId="679EDBEB">
+          <wp:anchor distT="0" distB="0" distL="114300" distR="114300" simplePos="0" relativeHeight="251660288" behindDoc="0" locked="0" layoutInCell="1" allowOverlap="1" wp14:anchorId="310E9757" wp14:editId="742CFD7B">
             <wp:simplePos x="0" y="0"/>
             <wp:positionH relativeFrom="column">
-              <wp:posOffset>3768725</wp:posOffset>
+              <wp:posOffset>3473450</wp:posOffset>
             </wp:positionH>
             <wp:positionV relativeFrom="paragraph">
-              <wp:posOffset>365125</wp:posOffset>
+              <wp:posOffset>384810</wp:posOffset>
             </wp:positionV>
-            <wp:extent cx="180000" cy="180000"/>
+            <wp:extent cx="179705" cy="179705"/>
             <wp:effectExtent l="0" t="0" r="0" b="0"/>
             <wp:wrapNone/>
             <wp:docPr id="901824641" name="Picture 2" descr="A picture containing black, darkness&#10;&#10;Description automatically generated"/>
@@ -233,7 +211,7 @@
                   <pic:spPr>
                     <a:xfrm>
                       <a:off x="0" y="0"/>
-                      <a:ext cx="180000" cy="180000"/>
+                      <a:ext cx="179705" cy="179705"/>
                     </a:xfrm>
                     <a:prstGeom prst="rect">
                       <a:avLst/>
@@ -267,13 +245,13 @@
         <w:tblLook w:firstRow="1" w:lastRow="0" w:firstColumn="1" w:lastColumn="0" w:noHBand="0" w:noVBand="1"/>
       </w:tblPr>
       <w:tblGrid>
-        <w:gridCol w:w="5812"/>
-        <w:gridCol w:w="4659"/>
+        <w:gridCol w:w="5382"/>
+        <w:gridCol w:w="5089"/>
       </w:tblGrid>
       <w:tr>
         <w:tc>
           <w:tcPr>
-            <w:tcW w:w="290.60pt" w:type="dxa"/>
+            <w:tcW w:w="269.10pt" w:type="dxa"/>
           </w:tcPr>
           <w:p>
             <w:pPr>
@@ -360,7 +338,7 @@
         </w:tc>
         <w:tc>
           <w:tcPr>
-            <w:tcW w:w="232.95pt" w:type="dxa"/>
+            <w:tcW w:w="254.45pt" w:type="dxa"/>
           </w:tcPr>
           <w:p>
             <w:pPr>
@@ -378,17 +356,17 @@
               <mc:AlternateContent>
                 <mc:Choice Requires="v">
                   <w:pict w14:anchorId="63EF05E1">
-                    <v:shape id="Picture 4" o:spid="_x0000_i1029" type="#_x0000_t75" style="width:14.25pt;height:14.25pt;visibility:visible;mso-wrap-style:square">
+                    <v:shape id="Picture 4" o:spid="_x0000_i1042" type="#_x0000_t75" style="width:14.25pt;height:14.25pt;visibility:visible;mso-wrap-style:square">
                       <v:imagedata r:id="rId11" o:title=""/>
                     </v:shape>
                   </w:pict>
                 </mc:Choice>
                 <mc:Fallback>
                   <w:drawing>
-                    <wp:inline distT="0" distB="0" distL="0" distR="0" wp14:anchorId="00D0F7AC" wp14:editId="3DC751A3">
+                    <wp:inline distT="0" distB="0" distL="0" distR="0" wp14:anchorId="79E58EB4" wp14:editId="2A2F1BB9">
                       <wp:extent cx="180975" cy="180975"/>
                       <wp:effectExtent l="0" t="0" r="9525" b="9525"/>
-                      <wp:docPr id="5" name="Picture 4"/>
+                      <wp:docPr id="18" name="Picture 4"/>
                       <wp:cNvGraphicFramePr>
                         <a:graphicFrameLocks xmlns:a="http://purl.oclc.org/ooxml/drawingml/main" noChangeAspect="1"/>
                       </wp:cNvGraphicFramePr>
@@ -460,7 +438,7 @@
       <w:tr>
         <w:tc>
           <w:tcPr>
-            <w:tcW w:w="290.60pt" w:type="dxa"/>
+            <w:tcW w:w="269.10pt" w:type="dxa"/>
           </w:tcPr>
           <w:p>
             <w:pPr>
@@ -537,7 +515,7 @@
         </w:tc>
         <w:tc>
           <w:tcPr>
-            <w:tcW w:w="232.95pt" w:type="dxa"/>
+            <w:tcW w:w="254.45pt" w:type="dxa"/>
           </w:tcPr>
           <w:p>
             <w:pPr>
@@ -579,7 +557,7 @@
         </w:trPr>
         <w:tc>
           <w:tcPr>
-            <w:tcW w:w="290.60pt" w:type="dxa"/>
+            <w:tcW w:w="269.10pt" w:type="dxa"/>
           </w:tcPr>
           <w:p>
             <w:pPr>
@@ -694,7 +672,7 @@
         </w:tc>
         <w:tc>
           <w:tcPr>
-            <w:tcW w:w="232.95pt" w:type="dxa"/>
+            <w:tcW w:w="254.45pt" w:type="dxa"/>
           </w:tcPr>
           <w:p>
             <w:pPr>
@@ -2422,7 +2400,6 @@
           <w:sz w:val="21"/>
           <w:szCs w:val="21"/>
         </w:rPr>
-        <w:lastRenderedPageBreak/>
         <w:t>Harvard Manage Mentor | Feedback Essentials. – December 2019.</w:t>
       </w:r>
     </w:p>
@@ -4840,17 +4817,17 @@
             <v:path o:extrusionok="f" gradientshapeok="t" o:connecttype="rect"/>
             <o:lock v:ext="edit" aspectratio="t"/>
           </v:shapetype>
-          <v:shape id="_x0000_i1046" type="#_x0000_t75" alt="@ with solid fill" style="width:12pt;height:12pt;visibility:visible" o:gfxdata="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" o:bullet="t">
+          <v:shape id="_x0000_i1114" type="#_x0000_t75" alt="@ with solid fill" style="width:12pt;height:12pt;visibility:visible" o:gfxdata="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" o:bullet="t">
             <v:imagedata r:id="rId1" o:title="" croptop="-4981f" cropbottom="-3670f" cropleft="-5188f" cropright="-6554f"/>
           </v:shape>
         </w:pict>
       </mc:Choice>
       <mc:Fallback>
         <w:drawing>
-          <wp:inline distT="0" distB="0" distL="0" distR="0" wp14:anchorId="0C6FC2AE" wp14:editId="4C7A4318">
+          <wp:inline distT="0" distB="0" distL="0" distR="0" wp14:anchorId="627D123C" wp14:editId="237FE96D">
             <wp:extent cx="152400" cy="152400"/>
             <wp:effectExtent l="0" t="0" r="0" b="0"/>
-            <wp:docPr id="22" name="Picture 1" descr="@ with solid fill"/>
+            <wp:docPr id="90" name="Picture 1" descr="@ with solid fill"/>
             <wp:cNvGraphicFramePr>
               <a:graphicFrameLocks xmlns:a="http://purl.oclc.org/ooxml/drawingml/main" noChangeAspect="1"/>
             </wp:cNvGraphicFramePr>
@@ -4858,7 +4835,7 @@
               <a:graphicData uri="http://purl.oclc.org/ooxml/drawingml/picture">
                 <pic:pic xmlns:pic="http://purl.oclc.org/ooxml/drawingml/picture">
                   <pic:nvPicPr>
-                    <pic:cNvPr id="0" name="Picture 22" descr="@ with solid fill"/>
+                    <pic:cNvPr id="0" name="Picture 90" descr="@ with solid fill"/>
                     <pic:cNvPicPr>
                       <a:picLocks noChangeAspect="1" noChangeArrowheads="1"/>
                     </pic:cNvPicPr>
@@ -4901,17 +4878,17 @@
     <mc:AlternateContent>
       <mc:Choice Requires="v">
         <w:pict>
-          <v:shape id="_x0000_i1047" type="#_x0000_t75" alt="A picture containing black, darkness&#10;&#10;Description automatically generated" style="width:384pt;height:384pt;visibility:visible;mso-wrap-style:square" o:bullet="t">
+          <v:shape id="_x0000_i1115" type="#_x0000_t75" alt="A picture containing black, darkness&#10;&#10;Description automatically generated" style="width:384pt;height:384pt;visibility:visible;mso-wrap-style:square" o:bullet="t">
             <v:imagedata r:id="rId3" o:title="A picture containing black, darkness&#10;&#10;Description automatically generated"/>
           </v:shape>
         </w:pict>
       </mc:Choice>
       <mc:Fallback>
         <w:drawing>
-          <wp:inline distT="0" distB="0" distL="0" distR="0" wp14:anchorId="4D1995DC" wp14:editId="4A0A2DB9">
+          <wp:inline distT="0" distB="0" distL="0" distR="0" wp14:anchorId="3DDCBBF5" wp14:editId="008F49B7">
             <wp:extent cx="4876800" cy="4876800"/>
             <wp:effectExtent l="0" t="0" r="0" b="0"/>
-            <wp:docPr id="23" name="Picture 1" descr="A picture containing black, darkness&#10;&#10;Description automatically generated"/>
+            <wp:docPr id="91" name="Picture 1" descr="A picture containing black, darkness&#10;&#10;Description automatically generated"/>
             <wp:cNvGraphicFramePr>
               <a:graphicFrameLocks xmlns:a="http://purl.oclc.org/ooxml/drawingml/main" noChangeAspect="1"/>
             </wp:cNvGraphicFramePr>
@@ -4919,7 +4896,7 @@
               <a:graphicData uri="http://purl.oclc.org/ooxml/drawingml/picture">
                 <pic:pic xmlns:pic="http://purl.oclc.org/ooxml/drawingml/picture">
                   <pic:nvPicPr>
-                    <pic:cNvPr id="0" name="Picture 23" descr="A picture containing black, darkness&#10;&#10;Description automatically generated"/>
+                    <pic:cNvPr id="0" name="Picture 91" descr="A picture containing black, darkness&#10;&#10;Description automatically generated"/>
                     <pic:cNvPicPr>
                       <a:picLocks noChangeAspect="1" noChangeArrowheads="1"/>
                     </pic:cNvPicPr>
@@ -4962,17 +4939,17 @@
     <mc:AlternateContent>
       <mc:Choice Requires="v">
         <w:pict>
-          <v:shape id="_x0000_i1048" type="#_x0000_t75" style="width:48pt;height:48pt;visibility:visible;mso-wrap-style:square" o:bullet="t">
+          <v:shape id="_x0000_i1116" type="#_x0000_t75" style="width:48pt;height:48pt;visibility:visible;mso-wrap-style:square" o:bullet="t">
             <v:imagedata r:id="rId5" o:title=""/>
           </v:shape>
         </w:pict>
       </mc:Choice>
       <mc:Fallback>
         <w:drawing>
-          <wp:inline distT="0" distB="0" distL="0" distR="0" wp14:anchorId="67EF9DE8" wp14:editId="7EDAF9BF">
+          <wp:inline distT="0" distB="0" distL="0" distR="0" wp14:anchorId="187FFC30" wp14:editId="2F02156D">
             <wp:extent cx="609600" cy="609600"/>
             <wp:effectExtent l="0" t="0" r="0" b="0"/>
-            <wp:docPr id="24" name="Picture 1"/>
+            <wp:docPr id="92" name="Picture 1"/>
             <wp:cNvGraphicFramePr>
               <a:graphicFrameLocks xmlns:a="http://purl.oclc.org/ooxml/drawingml/main" noChangeAspect="1"/>
             </wp:cNvGraphicFramePr>
@@ -4980,7 +4957,7 @@
               <a:graphicData uri="http://purl.oclc.org/ooxml/drawingml/picture">
                 <pic:pic xmlns:pic="http://purl.oclc.org/ooxml/drawingml/picture">
                   <pic:nvPicPr>
-                    <pic:cNvPr id="0" name="Picture 24"/>
+                    <pic:cNvPr id="0" name="Picture 92"/>
                     <pic:cNvPicPr>
                       <a:picLocks noChangeAspect="1" noChangeArrowheads="1"/>
                     </pic:cNvPicPr>
@@ -5023,17 +5000,17 @@
     <mc:AlternateContent>
       <mc:Choice Requires="v">
         <w:pict>
-          <v:shape id="_x0000_i1049" type="#_x0000_t75" alt="@ with solid fill" style="width:1in;height:1in;visibility:visible;mso-wrap-style:square" o:bullet="t">
+          <v:shape id="_x0000_i1117" type="#_x0000_t75" alt="@ with solid fill" style="width:1in;height:1in;visibility:visible;mso-wrap-style:square" o:bullet="t">
             <v:imagedata r:id="rId7" o:title="@ with solid fill"/>
           </v:shape>
         </w:pict>
       </mc:Choice>
       <mc:Fallback>
         <w:drawing>
-          <wp:inline distT="0" distB="0" distL="0" distR="0" wp14:anchorId="7EC00EAF" wp14:editId="36D0ECEC">
+          <wp:inline distT="0" distB="0" distL="0" distR="0" wp14:anchorId="0018F741" wp14:editId="1A78CE6F">
             <wp:extent cx="914400" cy="914400"/>
             <wp:effectExtent l="0" t="0" r="0" b="0"/>
-            <wp:docPr id="25" name="Picture 1" descr="@ with solid fill"/>
+            <wp:docPr id="93" name="Picture 1" descr="@ with solid fill"/>
             <wp:cNvGraphicFramePr>
               <a:graphicFrameLocks xmlns:a="http://purl.oclc.org/ooxml/drawingml/main" noChangeAspect="1"/>
             </wp:cNvGraphicFramePr>
@@ -5041,7 +5018,7 @@
               <a:graphicData uri="http://purl.oclc.org/ooxml/drawingml/picture">
                 <pic:pic xmlns:pic="http://purl.oclc.org/ooxml/drawingml/picture">
                   <pic:nvPicPr>
-                    <pic:cNvPr id="0" name="Picture 25" descr="@ with solid fill"/>
+                    <pic:cNvPr id="0" name="Picture 93" descr="@ with solid fill"/>
                     <pic:cNvPicPr>
                       <a:picLocks noChangeAspect="1" noChangeArrowheads="1"/>
                     </pic:cNvPicPr>

</xml_diff>

<commit_message>
Changes in About Me section
</commit_message>
<xml_diff>
--- a/docs/documents/NicolasMartinez_Resume.docx
+++ b/docs/documents/NicolasMartinez_Resume.docx
@@ -1,6 +1,6 @@
 
 <file path=word/document.xml><?xml version="1.0" encoding="utf-8"?>
-<w:document xmlns:cx="http://schemas.microsoft.com/office/drawing/2014/chartex" xmlns:cx1="http://schemas.microsoft.com/office/drawing/2015/9/8/chartex" xmlns:cx2="http://schemas.microsoft.com/office/drawing/2015/10/21/chartex" xmlns:cx3="http://schemas.microsoft.com/office/drawing/2016/5/9/chartex" xmlns:cx4="http://schemas.microsoft.com/office/drawing/2016/5/10/chartex" xmlns:cx5="http://schemas.microsoft.com/office/drawing/2016/5/11/chartex" xmlns:cx6="http://schemas.microsoft.com/office/drawing/2016/5/12/chartex" xmlns:cx7="http://schemas.microsoft.com/office/drawing/2016/5/13/chartex" xmlns:cx8="http://schemas.microsoft.com/office/drawing/2016/5/14/chartex" xmlns:mc="http://schemas.openxmlformats.org/markup-compatibility/2006" xmlns:aink="http://schemas.microsoft.com/office/drawing/2016/ink" xmlns:am3d="http://schemas.microsoft.com/office/drawing/2017/model3d" xmlns:o="urn:schemas-microsoft-com:office:office" xmlns:oel="http://schemas.microsoft.com/office/2019/extlst" xmlns:r="http://purl.oclc.org/ooxml/officeDocument/relationships" xmlns:m="http://purl.oclc.org/ooxml/officeDocument/math" xmlns:v="urn:schemas-microsoft-com:vml" xmlns:wp14="http://schemas.microsoft.com/office/word/2010/wordprocessingDrawing" xmlns:wp="http://purl.oclc.org/ooxml/drawingml/wordprocessingDrawing" xmlns:w10="urn:schemas-microsoft-com:office:word" xmlns:w="http://purl.oclc.org/ooxml/wordprocessingml/main" xmlns:w14="http://schemas.microsoft.com/office/word/2010/wordml" xmlns:w15="http://schemas.microsoft.com/office/word/2012/wordml" xmlns:w16cex="http://schemas.microsoft.com/office/word/2018/wordml/cex" xmlns:w16cid="http://schemas.microsoft.com/office/word/2016/wordml/cid" xmlns:w16="http://schemas.microsoft.com/office/word/2018/wordml" xmlns:w16sdtdh="http://schemas.microsoft.com/office/word/2020/wordml/sdtdatahash" xmlns:w16se="http://schemas.microsoft.com/office/word/2015/wordml/symex" xmlns:wpi="http://schemas.microsoft.com/office/word/2010/wordprocessingInk" xmlns:wne="http://schemas.microsoft.com/office/word/2006/wordml" mc:Ignorable="w14 w15 w16se w16cid w16 w16cex w16sdtdh wne wp14" w:conformance="strict">
+<w:document xmlns:wpc="http://schemas.microsoft.com/office/word/2010/wordprocessingCanvas" xmlns:cx="http://schemas.microsoft.com/office/drawing/2014/chartex" xmlns:cx1="http://schemas.microsoft.com/office/drawing/2015/9/8/chartex" xmlns:cx2="http://schemas.microsoft.com/office/drawing/2015/10/21/chartex" xmlns:cx3="http://schemas.microsoft.com/office/drawing/2016/5/9/chartex" xmlns:cx4="http://schemas.microsoft.com/office/drawing/2016/5/10/chartex" xmlns:cx5="http://schemas.microsoft.com/office/drawing/2016/5/11/chartex" xmlns:cx6="http://schemas.microsoft.com/office/drawing/2016/5/12/chartex" xmlns:cx7="http://schemas.microsoft.com/office/drawing/2016/5/13/chartex" xmlns:cx8="http://schemas.microsoft.com/office/drawing/2016/5/14/chartex" xmlns:mc="http://schemas.openxmlformats.org/markup-compatibility/2006" xmlns:aink="http://schemas.microsoft.com/office/drawing/2016/ink" xmlns:am3d="http://schemas.microsoft.com/office/drawing/2017/model3d" xmlns:o="urn:schemas-microsoft-com:office:office" xmlns:oel="http://schemas.microsoft.com/office/2019/extlst" xmlns:r="http://schemas.openxmlformats.org/officeDocument/2006/relationships" xmlns:m="http://schemas.openxmlformats.org/officeDocument/2006/math" xmlns:v="urn:schemas-microsoft-com:vml" xmlns:wp14="http://schemas.microsoft.com/office/word/2010/wordprocessingDrawing" xmlns:wp="http://schemas.openxmlformats.org/drawingml/2006/wordprocessingDrawing" xmlns:w10="urn:schemas-microsoft-com:office:word" xmlns:w="http://schemas.openxmlformats.org/wordprocessingml/2006/main" xmlns:w14="http://schemas.microsoft.com/office/word/2010/wordml" xmlns:w15="http://schemas.microsoft.com/office/word/2012/wordml" xmlns:w16cex="http://schemas.microsoft.com/office/word/2018/wordml/cex" xmlns:w16cid="http://schemas.microsoft.com/office/word/2016/wordml/cid" xmlns:w16="http://schemas.microsoft.com/office/word/2018/wordml" xmlns:w16sdtdh="http://schemas.microsoft.com/office/word/2020/wordml/sdtdatahash" xmlns:w16se="http://schemas.microsoft.com/office/word/2015/wordml/symex" xmlns:wpg="http://schemas.microsoft.com/office/word/2010/wordprocessingGroup" xmlns:wpi="http://schemas.microsoft.com/office/word/2010/wordprocessingInk" xmlns:wne="http://schemas.microsoft.com/office/word/2006/wordml" xmlns:wps="http://schemas.microsoft.com/office/word/2010/wordprocessingShape" mc:Ignorable="w14 w15 w16se w16cid w16 w16cex w16sdtdh wp14">
   <w:body>
     <w:p>
       <w:pPr>
@@ -8,7 +8,7 @@
         <w:autoSpaceDE w:val="0"/>
         <w:autoSpaceDN w:val="0"/>
         <w:adjustRightInd w:val="0"/>
-        <w:spacing w:after="0pt" w:line="12pt" w:lineRule="auto"/>
+        <w:spacing w:after="0" w:line="240" w:lineRule="auto"/>
         <w:jc w:val="center"/>
         <w:rPr>
           <w:rFonts w:ascii="Arial" w:hAnsi="Arial" w:cs="Arial"/>
@@ -48,8 +48,8 @@
         <w:autoSpaceDE w:val="0"/>
         <w:autoSpaceDN w:val="0"/>
         <w:adjustRightInd w:val="0"/>
-        <w:spacing w:after="0pt" w:line="12pt" w:lineRule="auto"/>
-        <w:ind w:start="108pt" w:firstLine="36pt"/>
+        <w:spacing w:after="0" w:line="240" w:lineRule="auto"/>
+        <w:ind w:left="2160" w:firstLine="720"/>
         <w:rPr>
           <w:rFonts w:ascii="Arial" w:hAnsi="Arial" w:cs="Arial"/>
           <w:sz w:val="21"/>
@@ -106,7 +106,7 @@
         <w:autoSpaceDE w:val="0"/>
         <w:autoSpaceDN w:val="0"/>
         <w:adjustRightInd w:val="0"/>
-        <w:spacing w:after="0pt" w:line="12pt" w:lineRule="auto"/>
+        <w:spacing w:after="0" w:line="240" w:lineRule="auto"/>
         <w:rPr>
           <w:rFonts w:ascii="Arial" w:hAnsi="Arial" w:cs="Arial"/>
           <w:sz w:val="21"/>
@@ -121,7 +121,7 @@
           <w:szCs w:val="21"/>
         </w:rPr>
         <w:drawing>
-          <wp:anchor distT="0" distB="0" distL="114300" distR="114300" simplePos="0" relativeHeight="251661312" behindDoc="0" locked="0" layoutInCell="1" allowOverlap="1" wp14:anchorId="25F368FC" wp14:editId="0F058A7B">
+          <wp:anchor distT="0" distB="0" distL="114300" distR="114300" simplePos="0" relativeHeight="251661312" behindDoc="0" locked="0" layoutInCell="1" allowOverlap="1" wp14:anchorId="25F368FC" wp14:editId="076EA310">
             <wp:simplePos x="0" y="0"/>
             <wp:positionH relativeFrom="column">
               <wp:posOffset>3477895</wp:posOffset>
@@ -134,18 +134,18 @@
             <wp:wrapNone/>
             <wp:docPr id="1283002236" name="Picture 3" descr="A picture containing circle, symbol, symmetry, design&#10;&#10;Description automatically generated"/>
             <wp:cNvGraphicFramePr>
-              <a:graphicFrameLocks xmlns:a="http://purl.oclc.org/ooxml/drawingml/main" noChangeAspect="1"/>
+              <a:graphicFrameLocks xmlns:a="http://schemas.openxmlformats.org/drawingml/2006/main" noChangeAspect="1"/>
             </wp:cNvGraphicFramePr>
-            <a:graphic xmlns:a="http://purl.oclc.org/ooxml/drawingml/main">
-              <a:graphicData uri="http://purl.oclc.org/ooxml/drawingml/picture">
-                <pic:pic xmlns:pic="http://purl.oclc.org/ooxml/drawingml/picture">
+            <a:graphic xmlns:a="http://schemas.openxmlformats.org/drawingml/2006/main">
+              <a:graphicData uri="http://schemas.openxmlformats.org/drawingml/2006/picture">
+                <pic:pic xmlns:pic="http://schemas.openxmlformats.org/drawingml/2006/picture">
                   <pic:nvPicPr>
                     <pic:cNvPr id="1283002236" name="Picture 3" descr="A picture containing circle, symbol, symmetry, design&#10;&#10;Description automatically generated"/>
                     <pic:cNvPicPr/>
                   </pic:nvPicPr>
                   <pic:blipFill>
                     <a:blip r:embed="rId8">
-                      <a:biLevel thresh="75%"/>
+                      <a:biLevel thresh="75000"/>
                     </a:blip>
                     <a:stretch>
                       <a:fillRect/>
@@ -159,15 +159,19 @@
                     <a:prstGeom prst="rect">
                       <a:avLst/>
                     </a:prstGeom>
+                    <a:noFill/>
+                    <a:ln>
+                      <a:noFill/>
+                    </a:ln>
                   </pic:spPr>
                 </pic:pic>
               </a:graphicData>
             </a:graphic>
             <wp14:sizeRelH relativeFrom="page">
-              <wp14:pctWidth>0%</wp14:pctWidth>
+              <wp14:pctWidth>0</wp14:pctWidth>
             </wp14:sizeRelH>
             <wp14:sizeRelV relativeFrom="page">
-              <wp14:pctHeight>0%</wp14:pctHeight>
+              <wp14:pctHeight>0</wp14:pctHeight>
             </wp14:sizeRelV>
           </wp:anchor>
         </w:drawing>
@@ -180,7 +184,7 @@
           <w:szCs w:val="21"/>
         </w:rPr>
         <w:drawing>
-          <wp:anchor distT="0" distB="0" distL="114300" distR="114300" simplePos="0" relativeHeight="251660288" behindDoc="0" locked="0" layoutInCell="1" allowOverlap="1" wp14:anchorId="310E9757" wp14:editId="742CFD7B">
+          <wp:anchor distT="0" distB="0" distL="114300" distR="114300" simplePos="0" relativeHeight="251660288" behindDoc="0" locked="0" layoutInCell="1" allowOverlap="1" wp14:anchorId="310E9757" wp14:editId="003AFF7D">
             <wp:simplePos x="0" y="0"/>
             <wp:positionH relativeFrom="column">
               <wp:posOffset>3473450</wp:posOffset>
@@ -193,11 +197,11 @@
             <wp:wrapNone/>
             <wp:docPr id="901824641" name="Picture 2" descr="A picture containing black, darkness&#10;&#10;Description automatically generated"/>
             <wp:cNvGraphicFramePr>
-              <a:graphicFrameLocks xmlns:a="http://purl.oclc.org/ooxml/drawingml/main" noChangeAspect="1"/>
+              <a:graphicFrameLocks xmlns:a="http://schemas.openxmlformats.org/drawingml/2006/main" noChangeAspect="1"/>
             </wp:cNvGraphicFramePr>
-            <a:graphic xmlns:a="http://purl.oclc.org/ooxml/drawingml/main">
-              <a:graphicData uri="http://purl.oclc.org/ooxml/drawingml/picture">
-                <pic:pic xmlns:pic="http://purl.oclc.org/ooxml/drawingml/picture">
+            <a:graphic xmlns:a="http://schemas.openxmlformats.org/drawingml/2006/main">
+              <a:graphicData uri="http://schemas.openxmlformats.org/drawingml/2006/picture">
+                <pic:pic xmlns:pic="http://schemas.openxmlformats.org/drawingml/2006/picture">
                   <pic:nvPicPr>
                     <pic:cNvPr id="901824641" name="Picture 2" descr="A picture containing black, darkness&#10;&#10;Description automatically generated"/>
                     <pic:cNvPicPr/>
@@ -221,10 +225,10 @@
               </a:graphicData>
             </a:graphic>
             <wp14:sizeRelH relativeFrom="page">
-              <wp14:pctWidth>0%</wp14:pctWidth>
+              <wp14:pctWidth>0</wp14:pctWidth>
             </wp14:sizeRelH>
             <wp14:sizeRelV relativeFrom="page">
-              <wp14:pctHeight>0%</wp14:pctHeight>
+              <wp14:pctHeight>0</wp14:pctHeight>
             </wp14:sizeRelV>
           </wp:anchor>
         </w:drawing>
@@ -233,16 +237,16 @@
     <w:tbl>
       <w:tblPr>
         <w:tblStyle w:val="TableGrid"/>
-        <w:tblW w:w="523.55pt" w:type="dxa"/>
+        <w:tblW w:w="10471" w:type="dxa"/>
         <w:tblBorders>
           <w:top w:val="none" w:sz="0" w:space="0" w:color="auto"/>
-          <w:start w:val="none" w:sz="0" w:space="0" w:color="auto"/>
+          <w:left w:val="none" w:sz="0" w:space="0" w:color="auto"/>
           <w:bottom w:val="none" w:sz="0" w:space="0" w:color="auto"/>
-          <w:end w:val="none" w:sz="0" w:space="0" w:color="auto"/>
+          <w:right w:val="none" w:sz="0" w:space="0" w:color="auto"/>
           <w:insideH w:val="none" w:sz="0" w:space="0" w:color="auto"/>
           <w:insideV w:val="none" w:sz="0" w:space="0" w:color="auto"/>
         </w:tblBorders>
-        <w:tblLook w:firstRow="1" w:lastRow="0" w:firstColumn="1" w:lastColumn="0" w:noHBand="0" w:noVBand="1"/>
+        <w:tblLook w:val="04A0" w:firstRow="1" w:lastRow="0" w:firstColumn="1" w:lastColumn="0" w:noHBand="0" w:noVBand="1"/>
       </w:tblPr>
       <w:tblGrid>
         <w:gridCol w:w="5382"/>
@@ -251,7 +255,7 @@
       <w:tr>
         <w:tc>
           <w:tcPr>
-            <w:tcW w:w="269.10pt" w:type="dxa"/>
+            <w:tcW w:w="5382" w:type="dxa"/>
           </w:tcPr>
           <w:p>
             <w:pPr>
@@ -278,11 +282,11 @@
                   <wp:effectExtent l="0" t="0" r="8890" b="0"/>
                   <wp:docPr id="1950013126" name="Picture 1950013126" descr="Smart Phone with solid fill"/>
                   <wp:cNvGraphicFramePr>
-                    <a:graphicFrameLocks xmlns:a="http://purl.oclc.org/ooxml/drawingml/main" noChangeAspect="1"/>
+                    <a:graphicFrameLocks xmlns:a="http://schemas.openxmlformats.org/drawingml/2006/main" noChangeAspect="1"/>
                   </wp:cNvGraphicFramePr>
-                  <a:graphic xmlns:a="http://purl.oclc.org/ooxml/drawingml/main">
-                    <a:graphicData uri="http://purl.oclc.org/ooxml/drawingml/picture">
-                      <pic:pic xmlns:pic="http://purl.oclc.org/ooxml/drawingml/picture">
+                  <a:graphic xmlns:a="http://schemas.openxmlformats.org/drawingml/2006/main">
+                    <a:graphicData uri="http://schemas.openxmlformats.org/drawingml/2006/picture">
+                      <pic:pic xmlns:pic="http://schemas.openxmlformats.org/drawingml/2006/picture">
                         <pic:nvPicPr>
                           <pic:cNvPr id="11" name="Graphic 10" descr="Smart Phone with solid fill"/>
                           <pic:cNvPicPr>
@@ -338,7 +342,7 @@
         </w:tc>
         <w:tc>
           <w:tcPr>
-            <w:tcW w:w="254.45pt" w:type="dxa"/>
+            <w:tcW w:w="5089" w:type="dxa"/>
           </w:tcPr>
           <w:p>
             <w:pPr>
@@ -353,65 +357,11 @@
               </w:rPr>
             </w:pPr>
             <w:r>
-              <mc:AlternateContent>
-                <mc:Choice Requires="v">
-                  <w:pict w14:anchorId="63EF05E1">
-                    <v:shape id="Picture 4" o:spid="_x0000_i1029" type="#_x0000_t75" style="width:14.25pt;height:14.25pt;visibility:visible;mso-wrap-style:square">
-                      <v:imagedata r:id="rId11" o:title=""/>
-                    </v:shape>
-                  </w:pict>
-                </mc:Choice>
-                <mc:Fallback>
-                  <w:drawing>
-                    <wp:inline distT="0" distB="0" distL="0" distR="0" wp14:anchorId="08E8DAE5" wp14:editId="4157BCC9">
-                      <wp:extent cx="180975" cy="180975"/>
-                      <wp:effectExtent l="0" t="0" r="9525" b="9525"/>
-                      <wp:docPr id="5" name="Picture 4"/>
-                      <wp:cNvGraphicFramePr>
-                        <a:graphicFrameLocks xmlns:a="http://purl.oclc.org/ooxml/drawingml/main" noChangeAspect="1"/>
-                      </wp:cNvGraphicFramePr>
-                      <a:graphic xmlns:a="http://purl.oclc.org/ooxml/drawingml/main">
-                        <a:graphicData uri="http://purl.oclc.org/ooxml/drawingml/picture">
-                          <pic:pic xmlns:pic="http://purl.oclc.org/ooxml/drawingml/picture">
-                            <pic:nvPicPr>
-                              <pic:cNvPr id="0" name="Picture 4"/>
-                              <pic:cNvPicPr>
-                                <a:picLocks noChangeAspect="1" noChangeArrowheads="1"/>
-                              </pic:cNvPicPr>
-                            </pic:nvPicPr>
-                            <pic:blipFill>
-                              <a:blip r:embed="rId12">
-                                <a:extLst>
-                                  <a:ext uri="{28A0092B-C50C-407E-A947-70E740481C1C}">
-                                    <a14:useLocalDpi xmlns:a14="http://schemas.microsoft.com/office/drawing/2010/main" val="0"/>
-                                  </a:ext>
-                                </a:extLst>
-                              </a:blip>
-                              <a:srcRect/>
-                              <a:stretch>
-                                <a:fillRect/>
-                              </a:stretch>
-                            </pic:blipFill>
-                            <pic:spPr bwMode="auto">
-                              <a:xfrm>
-                                <a:off x="0" y="0"/>
-                                <a:ext cx="180975" cy="180975"/>
-                              </a:xfrm>
-                              <a:prstGeom prst="rect">
-                                <a:avLst/>
-                              </a:prstGeom>
-                              <a:noFill/>
-                              <a:ln>
-                                <a:noFill/>
-                              </a:ln>
-                            </pic:spPr>
-                          </pic:pic>
-                        </a:graphicData>
-                      </a:graphic>
-                    </wp:inline>
-                  </w:drawing>
-                </mc:Fallback>
-              </mc:AlternateContent>
+              <w:pict w14:anchorId="63EF05E1">
+                <v:shape id="Picture 4" o:spid="_x0000_i1029" type="#_x0000_t75" style="width:14.25pt;height:14.25pt;visibility:visible;mso-wrap-style:square">
+                  <v:imagedata r:id="rId11" o:title=""/>
+                </v:shape>
+              </w:pict>
             </w:r>
             <w:r>
               <w:rPr>
@@ -421,7 +371,7 @@
               </w:rPr>
               <w:t xml:space="preserve">  </w:t>
             </w:r>
-            <w:hyperlink r:id="rId13" w:history="1">
+            <w:hyperlink r:id="rId12" w:history="1">
               <w:r>
                 <w:rPr>
                   <w:rStyle w:val="Hyperlink"/>
@@ -429,19 +379,8 @@
                   <w:sz w:val="21"/>
                   <w:szCs w:val="21"/>
                 </w:rPr>
-                <w:t>/</w:t>
+                <w:t>GitHub profile</w:t>
               </w:r>
-              <w:proofErr w:type="gramStart"/>
-              <w:r>
-                <w:rPr>
-                  <w:rStyle w:val="Hyperlink"/>
-                  <w:rFonts w:ascii="Arial" w:hAnsi="Arial" w:cs="Arial"/>
-                  <w:sz w:val="21"/>
-                  <w:szCs w:val="21"/>
-                </w:rPr>
-                <w:t>nicolasmartinezkeidong</w:t>
-              </w:r>
-              <w:proofErr w:type="gramEnd"/>
             </w:hyperlink>
           </w:p>
         </w:tc>
@@ -449,7 +388,7 @@
       <w:tr>
         <w:tc>
           <w:tcPr>
-            <w:tcW w:w="269.10pt" w:type="dxa"/>
+            <w:tcW w:w="5382" w:type="dxa"/>
           </w:tcPr>
           <w:p>
             <w:pPr>
@@ -476,11 +415,11 @@
                   <wp:effectExtent l="0" t="0" r="0" b="635"/>
                   <wp:docPr id="1664398357" name="Picture 1664398357" descr="@ with solid fill"/>
                   <wp:cNvGraphicFramePr>
-                    <a:graphicFrameLocks xmlns:a="http://purl.oclc.org/ooxml/drawingml/main" noChangeAspect="1"/>
+                    <a:graphicFrameLocks xmlns:a="http://schemas.openxmlformats.org/drawingml/2006/main" noChangeAspect="1"/>
                   </wp:cNvGraphicFramePr>
-                  <a:graphic xmlns:a="http://purl.oclc.org/ooxml/drawingml/main">
-                    <a:graphicData uri="http://purl.oclc.org/ooxml/drawingml/picture">
-                      <pic:pic xmlns:pic="http://purl.oclc.org/ooxml/drawingml/picture">
+                  <a:graphic xmlns:a="http://schemas.openxmlformats.org/drawingml/2006/main">
+                    <a:graphicData uri="http://schemas.openxmlformats.org/drawingml/2006/picture">
+                      <pic:pic xmlns:pic="http://schemas.openxmlformats.org/drawingml/2006/picture">
                         <pic:nvPicPr>
                           <pic:cNvPr id="5" name="Graphic 4" descr="@ with solid fill"/>
                           <pic:cNvPicPr>
@@ -488,7 +427,7 @@
                           </pic:cNvPicPr>
                         </pic:nvPicPr>
                         <pic:blipFill>
-                          <a:blip r:embed="rId14"/>
+                          <a:blip r:embed="rId13"/>
                           <a:stretch>
                             <a:fillRect/>
                           </a:stretch>
@@ -511,7 +450,7 @@
             <w:r>
               <w:t xml:space="preserve"> </w:t>
             </w:r>
-            <w:hyperlink r:id="rId15" w:history="1">
+            <w:hyperlink r:id="rId14" w:history="1">
               <w:r>
                 <w:rPr>
                   <w:rStyle w:val="Hyperlink"/>
@@ -526,7 +465,7 @@
         </w:tc>
         <w:tc>
           <w:tcPr>
-            <w:tcW w:w="254.45pt" w:type="dxa"/>
+            <w:tcW w:w="5089" w:type="dxa"/>
           </w:tcPr>
           <w:p>
             <w:pPr>
@@ -548,7 +487,7 @@
               </w:rPr>
               <w:t xml:space="preserve">     </w:t>
             </w:r>
-            <w:hyperlink r:id="rId16" w:history="1">
+            <w:hyperlink r:id="rId15" w:history="1">
               <w:r>
                 <w:rPr>
                   <w:rStyle w:val="Hyperlink"/>
@@ -556,7 +495,7 @@
                   <w:sz w:val="21"/>
                   <w:szCs w:val="21"/>
                 </w:rPr>
-                <w:t>/nicolasmartinezkeidong/</w:t>
+                <w:t>LinkedIn profile</w:t>
               </w:r>
             </w:hyperlink>
           </w:p>
@@ -568,7 +507,7 @@
         </w:trPr>
         <w:tc>
           <w:tcPr>
-            <w:tcW w:w="269.10pt" w:type="dxa"/>
+            <w:tcW w:w="5382" w:type="dxa"/>
           </w:tcPr>
           <w:p>
             <w:pPr>
@@ -576,7 +515,7 @@
               <w:autoSpaceDE w:val="0"/>
               <w:autoSpaceDN w:val="0"/>
               <w:adjustRightInd w:val="0"/>
-              <w:spacing w:line="13.80pt" w:lineRule="auto"/>
+              <w:spacing w:line="276" w:lineRule="auto"/>
               <w:rPr>
                 <w:rFonts w:ascii="Arial" w:hAnsi="Arial" w:cs="Arial"/>
                 <w:sz w:val="21"/>
@@ -596,11 +535,11 @@
                   <wp:effectExtent l="0" t="0" r="0" b="0"/>
                   <wp:docPr id="1303509046" name="Picture 1303509046" descr="Marker with solid fill"/>
                   <wp:cNvGraphicFramePr>
-                    <a:graphicFrameLocks xmlns:a="http://purl.oclc.org/ooxml/drawingml/main" noChangeAspect="1"/>
+                    <a:graphicFrameLocks xmlns:a="http://schemas.openxmlformats.org/drawingml/2006/main" noChangeAspect="1"/>
                   </wp:cNvGraphicFramePr>
-                  <a:graphic xmlns:a="http://purl.oclc.org/ooxml/drawingml/main">
-                    <a:graphicData uri="http://purl.oclc.org/ooxml/drawingml/picture">
-                      <pic:pic xmlns:pic="http://purl.oclc.org/ooxml/drawingml/picture">
+                  <a:graphic xmlns:a="http://schemas.openxmlformats.org/drawingml/2006/main">
+                    <a:graphicData uri="http://schemas.openxmlformats.org/drawingml/2006/picture">
+                      <pic:pic xmlns:pic="http://schemas.openxmlformats.org/drawingml/2006/picture">
                         <pic:nvPicPr>
                           <pic:cNvPr id="0" name="Graphic 4" descr="Marker with solid fill"/>
                           <pic:cNvPicPr>
@@ -608,14 +547,14 @@
                           </pic:cNvPicPr>
                         </pic:nvPicPr>
                         <pic:blipFill>
-                          <a:blip r:embed="rId17">
+                          <a:blip r:embed="rId16">
                             <a:extLst>
                               <a:ext uri="{28A0092B-C50C-407E-A947-70E740481C1C}">
                                 <a14:useLocalDpi xmlns:a14="http://schemas.microsoft.com/office/drawing/2010/main" val="0"/>
                               </a:ext>
                             </a:extLst>
                           </a:blip>
-                          <a:srcRect l="-46.527%" t="-7.916%" r="-50%" b="-10.001%"/>
+                          <a:srcRect l="-46527" t="-7916" r="-50000" b="-10001"/>
                           <a:stretch>
                             <a:fillRect/>
                           </a:stretch>
@@ -683,7 +622,7 @@
         </w:tc>
         <w:tc>
           <w:tcPr>
-            <w:tcW w:w="254.45pt" w:type="dxa"/>
+            <w:tcW w:w="5089" w:type="dxa"/>
           </w:tcPr>
           <w:p>
             <w:pPr>
@@ -713,7 +652,7 @@
               </w:rPr>
               <w:t xml:space="preserve"> </w:t>
             </w:r>
-            <w:hyperlink r:id="rId18" w:history="1">
+            <w:hyperlink r:id="rId17" w:history="1">
               <w:r>
                 <w:rPr>
                   <w:rStyle w:val="Hyperlink"/>
@@ -721,7 +660,7 @@
                   <w:sz w:val="21"/>
                   <w:szCs w:val="21"/>
                 </w:rPr>
-                <w:t>/nicolasmartinezkeidong/</w:t>
+                <w:t>Microsoft Learn profile</w:t>
               </w:r>
             </w:hyperlink>
           </w:p>
@@ -734,7 +673,7 @@
         <w:autoSpaceDE w:val="0"/>
         <w:autoSpaceDN w:val="0"/>
         <w:adjustRightInd w:val="0"/>
-        <w:spacing w:after="0pt" w:line="12pt" w:lineRule="auto"/>
+        <w:spacing w:after="0" w:line="240" w:lineRule="auto"/>
         <w:rPr>
           <w:rFonts w:ascii="Arial" w:hAnsi="Arial" w:cs="Arial"/>
           <w:b/>
@@ -751,7 +690,7 @@
         <w:autoSpaceDE w:val="0"/>
         <w:autoSpaceDN w:val="0"/>
         <w:adjustRightInd w:val="0"/>
-        <w:spacing w:after="0pt" w:line="12pt" w:lineRule="auto"/>
+        <w:spacing w:after="0" w:line="240" w:lineRule="auto"/>
         <w:rPr>
           <w:rFonts w:ascii="Arial" w:hAnsi="Arial" w:cs="Arial"/>
           <w:color w:val="2C446F"/>
@@ -786,12 +725,12 @@
       <w:pPr>
         <w:widowControl w:val="0"/>
         <w:tabs>
-          <w:tab w:val="start" w:leader="underscore" w:pos="454.40pt"/>
+          <w:tab w:val="left" w:leader="underscore" w:pos="9088"/>
         </w:tabs>
         <w:autoSpaceDE w:val="0"/>
         <w:autoSpaceDN w:val="0"/>
         <w:adjustRightInd w:val="0"/>
-        <w:spacing w:after="10pt" w:line="12pt" w:lineRule="auto"/>
+        <w:spacing w:after="200" w:line="240" w:lineRule="auto"/>
         <w:rPr>
           <w:rFonts w:ascii="Arial" w:hAnsi="Arial" w:cs="Arial"/>
           <w:sz w:val="4"/>
@@ -802,65 +741,78 @@
         <w:rPr>
           <w:noProof/>
         </w:rPr>
-        <w:drawing>
-          <wp:anchor distT="0" distB="0" distL="114300" distR="114300" simplePos="0" relativeHeight="251657216" behindDoc="0" locked="0" layoutInCell="1" allowOverlap="1" wp14:anchorId="10F73170" wp14:editId="3EB00DE2">
-            <wp:simplePos x="0" y="0"/>
-            <wp:positionH relativeFrom="column">
-              <wp:posOffset>15240</wp:posOffset>
-            </wp:positionH>
-            <wp:positionV relativeFrom="paragraph">
-              <wp:posOffset>18415</wp:posOffset>
-            </wp:positionV>
-            <wp:extent cx="5737860" cy="0"/>
-            <wp:effectExtent l="0" t="0" r="0" b="0"/>
-            <wp:wrapNone/>
-            <wp:docPr id="155743295" name="AutoShape 2"/>
-            <wp:cNvGraphicFramePr>
-              <a:graphicFrameLocks xmlns:a="http://purl.oclc.org/ooxml/drawingml/main"/>
-            </wp:cNvGraphicFramePr>
-            <a:graphic xmlns:a="http://purl.oclc.org/ooxml/drawingml/main">
-              <a:graphicData uri="http://schemas.microsoft.com/office/word/2010/wordprocessingShape">
-                <wp:wsp>
-                  <wp:cNvCnPr>
-                    <a:cxnSpLocks noChangeShapeType="1"/>
-                  </wp:cNvCnPr>
-                  <wp:spPr bwMode="auto">
-                    <a:xfrm>
-                      <a:off x="0" y="0"/>
-                      <a:ext cx="5737860" cy="0"/>
-                    </a:xfrm>
-                    <a:prstGeom prst="straightConnector1">
-                      <a:avLst/>
-                    </a:prstGeom>
-                    <a:noFill/>
-                    <a:ln w="9525">
-                      <a:solidFill>
-                        <a:srgbClr val="FFC000"/>
-                      </a:solidFill>
-                      <a:round/>
-                      <a:headEnd/>
-                      <a:tailEnd/>
-                    </a:ln>
-                    <a:extLst>
-                      <a:ext uri="{909E8E84-426E-40DD-AFC4-6F175D3DCCD1}">
-                        <a14:hiddenFill xmlns:a14="http://schemas.microsoft.com/office/drawing/2010/main">
-                          <a:noFill/>
-                        </a14:hiddenFill>
-                      </a:ext>
-                    </a:extLst>
-                  </wp:spPr>
-                  <wp:bodyPr/>
-                </wp:wsp>
-              </a:graphicData>
-            </a:graphic>
-            <wp14:sizeRelH relativeFrom="page">
-              <wp14:pctWidth>0%</wp14:pctWidth>
-            </wp14:sizeRelH>
-            <wp14:sizeRelV relativeFrom="page">
-              <wp14:pctHeight>0%</wp14:pctHeight>
-            </wp14:sizeRelV>
-          </wp:anchor>
-        </w:drawing>
+        <mc:AlternateContent>
+          <mc:Choice Requires="wps">
+            <w:drawing>
+              <wp:anchor distT="0" distB="0" distL="114300" distR="114300" simplePos="0" relativeHeight="251657216" behindDoc="0" locked="0" layoutInCell="1" allowOverlap="1" wp14:anchorId="10F73170" wp14:editId="3EB00DE2">
+                <wp:simplePos x="0" y="0"/>
+                <wp:positionH relativeFrom="column">
+                  <wp:posOffset>15240</wp:posOffset>
+                </wp:positionH>
+                <wp:positionV relativeFrom="paragraph">
+                  <wp:posOffset>18415</wp:posOffset>
+                </wp:positionV>
+                <wp:extent cx="5737860" cy="0"/>
+                <wp:effectExtent l="0" t="0" r="0" b="0"/>
+                <wp:wrapNone/>
+                <wp:docPr id="155743295" name="AutoShape 2"/>
+                <wp:cNvGraphicFramePr>
+                  <a:graphicFrameLocks xmlns:a="http://schemas.openxmlformats.org/drawingml/2006/main"/>
+                </wp:cNvGraphicFramePr>
+                <a:graphic xmlns:a="http://schemas.openxmlformats.org/drawingml/2006/main">
+                  <a:graphicData uri="http://schemas.microsoft.com/office/word/2010/wordprocessingShape">
+                    <wps:wsp>
+                      <wps:cNvCnPr>
+                        <a:cxnSpLocks noChangeShapeType="1"/>
+                      </wps:cNvCnPr>
+                      <wps:spPr bwMode="auto">
+                        <a:xfrm>
+                          <a:off x="0" y="0"/>
+                          <a:ext cx="5737860" cy="0"/>
+                        </a:xfrm>
+                        <a:prstGeom prst="straightConnector1">
+                          <a:avLst/>
+                        </a:prstGeom>
+                        <a:noFill/>
+                        <a:ln w="9525">
+                          <a:solidFill>
+                            <a:srgbClr val="FFC000"/>
+                          </a:solidFill>
+                          <a:round/>
+                          <a:headEnd/>
+                          <a:tailEnd/>
+                        </a:ln>
+                        <a:extLst>
+                          <a:ext uri="{909E8E84-426E-40DD-AFC4-6F175D3DCCD1}">
+                            <a14:hiddenFill xmlns:a14="http://schemas.microsoft.com/office/drawing/2010/main">
+                              <a:noFill/>
+                            </a14:hiddenFill>
+                          </a:ext>
+                        </a:extLst>
+                      </wps:spPr>
+                      <wps:bodyPr/>
+                    </wps:wsp>
+                  </a:graphicData>
+                </a:graphic>
+                <wp14:sizeRelH relativeFrom="page">
+                  <wp14:pctWidth>0</wp14:pctWidth>
+                </wp14:sizeRelH>
+                <wp14:sizeRelV relativeFrom="page">
+                  <wp14:pctHeight>0</wp14:pctHeight>
+                </wp14:sizeRelV>
+              </wp:anchor>
+            </w:drawing>
+          </mc:Choice>
+          <mc:Fallback>
+            <w:pict>
+              <v:shapetype w14:anchorId="5582B737" id="_x0000_t32" coordsize="21600,21600" o:spt="32" o:oned="t" path="m,l21600,21600e" filled="f">
+                <v:path arrowok="t" fillok="f" o:connecttype="none"/>
+                <o:lock v:ext="edit" shapetype="t"/>
+              </v:shapetype>
+              <v:shape id="AutoShape 2" o:spid="_x0000_s1026" type="#_x0000_t32" style="position:absolute;margin-left:1.2pt;margin-top:1.45pt;width:451.8pt;height:0;z-index:251657216;visibility:visible;mso-wrap-style:square;mso-width-percent:0;mso-height-percent:0;mso-wrap-distance-left:9pt;mso-wrap-distance-top:0;mso-wrap-distance-right:9pt;mso-wrap-distance-bottom:0;mso-position-horizontal:absolute;mso-position-horizontal-relative:text;mso-position-vertical:absolute;mso-position-vertical-relative:text;mso-width-percent:0;mso-height-percent:0;mso-width-relative:page;mso-height-relative:page" o:gfxdata="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" strokecolor="#ffc000"/>
+            </w:pict>
+          </mc:Fallback>
+        </mc:AlternateContent>
       </w:r>
       <w:r>
         <w:rPr>
@@ -877,7 +829,7 @@
         <w:autoSpaceDE w:val="0"/>
         <w:autoSpaceDN w:val="0"/>
         <w:adjustRightInd w:val="0"/>
-        <w:spacing w:after="0pt" w:line="12pt" w:lineRule="auto"/>
+        <w:spacing w:after="0" w:line="240" w:lineRule="auto"/>
         <w:rPr>
           <w:rFonts w:ascii="Arial" w:hAnsi="Arial" w:cs="Arial"/>
           <w:sz w:val="4"/>
@@ -888,17 +840,17 @@
     <w:tbl>
       <w:tblPr>
         <w:tblStyle w:val="TableGrid"/>
-        <w:tblW w:w="439.60pt" w:type="dxa"/>
-        <w:tblInd w:w="28.40pt" w:type="dxa"/>
+        <w:tblW w:w="8792" w:type="dxa"/>
+        <w:tblInd w:w="568" w:type="dxa"/>
         <w:tblBorders>
           <w:top w:val="none" w:sz="0" w:space="0" w:color="auto"/>
-          <w:start w:val="none" w:sz="0" w:space="0" w:color="auto"/>
+          <w:left w:val="none" w:sz="0" w:space="0" w:color="auto"/>
           <w:bottom w:val="none" w:sz="0" w:space="0" w:color="auto"/>
-          <w:end w:val="none" w:sz="0" w:space="0" w:color="auto"/>
+          <w:right w:val="none" w:sz="0" w:space="0" w:color="auto"/>
           <w:insideH w:val="none" w:sz="0" w:space="0" w:color="auto"/>
           <w:insideV w:val="none" w:sz="0" w:space="0" w:color="auto"/>
         </w:tblBorders>
-        <w:tblLook w:firstRow="1" w:lastRow="0" w:firstColumn="1" w:lastColumn="0" w:noHBand="0" w:noVBand="1"/>
+        <w:tblLook w:val="04A0" w:firstRow="1" w:lastRow="0" w:firstColumn="1" w:lastColumn="0" w:noHBand="0" w:noVBand="1"/>
       </w:tblPr>
       <w:tblGrid>
         <w:gridCol w:w="4372"/>
@@ -907,7 +859,7 @@
       <w:tr>
         <w:tc>
           <w:tcPr>
-            <w:tcW w:w="218.60pt" w:type="dxa"/>
+            <w:tcW w:w="4372" w:type="dxa"/>
           </w:tcPr>
           <w:p>
             <w:pPr>
@@ -919,7 +871,7 @@
               <w:autoSpaceDE w:val="0"/>
               <w:autoSpaceDN w:val="0"/>
               <w:adjustRightInd w:val="0"/>
-              <w:spacing w:line="13.80pt" w:lineRule="auto"/>
+              <w:spacing w:line="276" w:lineRule="auto"/>
               <w:rPr>
                 <w:rFonts w:ascii="Arial" w:hAnsi="Arial" w:cs="Arial"/>
                 <w:sz w:val="21"/>
@@ -938,7 +890,7 @@
         </w:tc>
         <w:tc>
           <w:tcPr>
-            <w:tcW w:w="221pt" w:type="dxa"/>
+            <w:tcW w:w="4420" w:type="dxa"/>
           </w:tcPr>
           <w:p>
             <w:pPr>
@@ -950,7 +902,7 @@
               <w:autoSpaceDE w:val="0"/>
               <w:autoSpaceDN w:val="0"/>
               <w:adjustRightInd w:val="0"/>
-              <w:spacing w:line="13.80pt" w:lineRule="auto"/>
+              <w:spacing w:line="276" w:lineRule="auto"/>
               <w:rPr>
                 <w:rFonts w:ascii="Arial" w:hAnsi="Arial" w:cs="Arial"/>
                 <w:sz w:val="21"/>
@@ -971,7 +923,7 @@
       <w:tr>
         <w:tc>
           <w:tcPr>
-            <w:tcW w:w="218.60pt" w:type="dxa"/>
+            <w:tcW w:w="4372" w:type="dxa"/>
           </w:tcPr>
           <w:p>
             <w:pPr>
@@ -983,7 +935,7 @@
               <w:autoSpaceDE w:val="0"/>
               <w:autoSpaceDN w:val="0"/>
               <w:adjustRightInd w:val="0"/>
-              <w:spacing w:line="13.80pt" w:lineRule="auto"/>
+              <w:spacing w:line="276" w:lineRule="auto"/>
               <w:rPr>
                 <w:rFonts w:ascii="Arial" w:hAnsi="Arial" w:cs="Arial"/>
                 <w:sz w:val="21"/>
@@ -1018,7 +970,7 @@
         </w:tc>
         <w:tc>
           <w:tcPr>
-            <w:tcW w:w="221pt" w:type="dxa"/>
+            <w:tcW w:w="4420" w:type="dxa"/>
           </w:tcPr>
           <w:p>
             <w:pPr>
@@ -1030,7 +982,7 @@
               <w:autoSpaceDE w:val="0"/>
               <w:autoSpaceDN w:val="0"/>
               <w:adjustRightInd w:val="0"/>
-              <w:spacing w:line="13.80pt" w:lineRule="auto"/>
+              <w:spacing w:line="276" w:lineRule="auto"/>
               <w:rPr>
                 <w:rFonts w:ascii="Arial" w:hAnsi="Arial" w:cs="Arial"/>
                 <w:sz w:val="21"/>
@@ -1051,7 +1003,7 @@
       <w:tr>
         <w:tc>
           <w:tcPr>
-            <w:tcW w:w="218.60pt" w:type="dxa"/>
+            <w:tcW w:w="4372" w:type="dxa"/>
           </w:tcPr>
           <w:p>
             <w:pPr>
@@ -1063,7 +1015,7 @@
               <w:autoSpaceDE w:val="0"/>
               <w:autoSpaceDN w:val="0"/>
               <w:adjustRightInd w:val="0"/>
-              <w:spacing w:line="13.80pt" w:lineRule="auto"/>
+              <w:spacing w:line="276" w:lineRule="auto"/>
               <w:rPr>
                 <w:rFonts w:ascii="Arial" w:hAnsi="Arial" w:cs="Arial"/>
                 <w:sz w:val="21"/>
@@ -1082,7 +1034,7 @@
         </w:tc>
         <w:tc>
           <w:tcPr>
-            <w:tcW w:w="221pt" w:type="dxa"/>
+            <w:tcW w:w="4420" w:type="dxa"/>
           </w:tcPr>
           <w:p>
             <w:pPr>
@@ -1094,135 +1046,7 @@
               <w:autoSpaceDE w:val="0"/>
               <w:autoSpaceDN w:val="0"/>
               <w:adjustRightInd w:val="0"/>
-              <w:spacing w:line="13.80pt" w:lineRule="auto"/>
-              <w:rPr>
-                <w:rFonts w:ascii="Arial" w:hAnsi="Arial" w:cs="Arial"/>
-                <w:sz w:val="21"/>
-                <w:szCs w:val="21"/>
-              </w:rPr>
-            </w:pPr>
-            <w:r>
-              <w:rPr>
-                <w:rFonts w:ascii="Arial" w:hAnsi="Arial" w:cs="Arial"/>
-                <w:sz w:val="21"/>
-                <w:szCs w:val="21"/>
-              </w:rPr>
-              <w:t>.Net</w:t>
-            </w:r>
-          </w:p>
-        </w:tc>
-      </w:tr>
-      <w:tr>
-        <w:tc>
-          <w:tcPr>
-            <w:tcW w:w="218.60pt" w:type="dxa"/>
-          </w:tcPr>
-          <w:p>
-            <w:pPr>
-              <w:widowControl w:val="0"/>
-              <w:numPr>
-                <w:ilvl w:val="0"/>
-                <w:numId w:val="2"/>
-              </w:numPr>
-              <w:autoSpaceDE w:val="0"/>
-              <w:autoSpaceDN w:val="0"/>
-              <w:adjustRightInd w:val="0"/>
-              <w:spacing w:line="13.80pt" w:lineRule="auto"/>
-              <w:rPr>
-                <w:rFonts w:ascii="Arial" w:hAnsi="Arial" w:cs="Arial"/>
-                <w:sz w:val="21"/>
-                <w:szCs w:val="21"/>
-              </w:rPr>
-            </w:pPr>
-            <w:r>
-              <w:rPr>
-                <w:rFonts w:ascii="Arial" w:hAnsi="Arial" w:cs="Arial"/>
-                <w:sz w:val="21"/>
-                <w:szCs w:val="21"/>
-              </w:rPr>
-              <w:t>Workflow optimization</w:t>
-            </w:r>
-          </w:p>
-        </w:tc>
-        <w:tc>
-          <w:tcPr>
-            <w:tcW w:w="221pt" w:type="dxa"/>
-          </w:tcPr>
-          <w:p>
-            <w:pPr>
-              <w:widowControl w:val="0"/>
-              <w:numPr>
-                <w:ilvl w:val="0"/>
-                <w:numId w:val="3"/>
-              </w:numPr>
-              <w:autoSpaceDE w:val="0"/>
-              <w:autoSpaceDN w:val="0"/>
-              <w:adjustRightInd w:val="0"/>
-              <w:spacing w:line="13.80pt" w:lineRule="auto"/>
-              <w:rPr>
-                <w:rFonts w:ascii="Arial" w:hAnsi="Arial" w:cs="Arial"/>
-                <w:sz w:val="21"/>
-                <w:szCs w:val="21"/>
-              </w:rPr>
-            </w:pPr>
-            <w:r>
-              <w:rPr>
-                <w:rFonts w:ascii="Arial" w:hAnsi="Arial" w:cs="Arial"/>
-                <w:sz w:val="21"/>
-                <w:szCs w:val="21"/>
-              </w:rPr>
-              <w:t>NoSQL</w:t>
-            </w:r>
-          </w:p>
-        </w:tc>
-      </w:tr>
-      <w:tr>
-        <w:tc>
-          <w:tcPr>
-            <w:tcW w:w="218.60pt" w:type="dxa"/>
-          </w:tcPr>
-          <w:p>
-            <w:pPr>
-              <w:widowControl w:val="0"/>
-              <w:numPr>
-                <w:ilvl w:val="0"/>
-                <w:numId w:val="2"/>
-              </w:numPr>
-              <w:autoSpaceDE w:val="0"/>
-              <w:autoSpaceDN w:val="0"/>
-              <w:adjustRightInd w:val="0"/>
-              <w:spacing w:line="13.80pt" w:lineRule="auto"/>
-              <w:rPr>
-                <w:rFonts w:ascii="Arial" w:hAnsi="Arial" w:cs="Arial"/>
-                <w:sz w:val="21"/>
-                <w:szCs w:val="21"/>
-              </w:rPr>
-            </w:pPr>
-            <w:r>
-              <w:rPr>
-                <w:rFonts w:ascii="Arial" w:hAnsi="Arial" w:cs="Arial"/>
-                <w:sz w:val="21"/>
-                <w:szCs w:val="21"/>
-              </w:rPr>
-              <w:t>Adaptability</w:t>
-            </w:r>
-          </w:p>
-        </w:tc>
-        <w:tc>
-          <w:tcPr>
-            <w:tcW w:w="221pt" w:type="dxa"/>
-          </w:tcPr>
-          <w:p>
-            <w:pPr>
-              <w:widowControl w:val="0"/>
-              <w:numPr>
-                <w:ilvl w:val="0"/>
-                <w:numId w:val="3"/>
-              </w:numPr>
-              <w:autoSpaceDE w:val="0"/>
-              <w:autoSpaceDN w:val="0"/>
-              <w:adjustRightInd w:val="0"/>
-              <w:spacing w:line="13.80pt" w:lineRule="auto"/>
+              <w:spacing w:line="276" w:lineRule="auto"/>
               <w:rPr>
                 <w:rFonts w:ascii="Arial" w:hAnsi="Arial" w:cs="Arial"/>
                 <w:sz w:val="21"/>
@@ -1243,7 +1067,7 @@
       <w:tr>
         <w:tc>
           <w:tcPr>
-            <w:tcW w:w="218.60pt" w:type="dxa"/>
+            <w:tcW w:w="4372" w:type="dxa"/>
           </w:tcPr>
           <w:p>
             <w:pPr>
@@ -1255,7 +1079,135 @@
               <w:autoSpaceDE w:val="0"/>
               <w:autoSpaceDN w:val="0"/>
               <w:adjustRightInd w:val="0"/>
-              <w:spacing w:line="13.80pt" w:lineRule="auto"/>
+              <w:spacing w:line="276" w:lineRule="auto"/>
+              <w:rPr>
+                <w:rFonts w:ascii="Arial" w:hAnsi="Arial" w:cs="Arial"/>
+                <w:sz w:val="21"/>
+                <w:szCs w:val="21"/>
+              </w:rPr>
+            </w:pPr>
+            <w:r>
+              <w:rPr>
+                <w:rFonts w:ascii="Arial" w:hAnsi="Arial" w:cs="Arial"/>
+                <w:sz w:val="21"/>
+                <w:szCs w:val="21"/>
+              </w:rPr>
+              <w:t>Workflow optimization</w:t>
+            </w:r>
+          </w:p>
+        </w:tc>
+        <w:tc>
+          <w:tcPr>
+            <w:tcW w:w="4420" w:type="dxa"/>
+          </w:tcPr>
+          <w:p>
+            <w:pPr>
+              <w:widowControl w:val="0"/>
+              <w:numPr>
+                <w:ilvl w:val="0"/>
+                <w:numId w:val="3"/>
+              </w:numPr>
+              <w:autoSpaceDE w:val="0"/>
+              <w:autoSpaceDN w:val="0"/>
+              <w:adjustRightInd w:val="0"/>
+              <w:spacing w:line="276" w:lineRule="auto"/>
+              <w:rPr>
+                <w:rFonts w:ascii="Arial" w:hAnsi="Arial" w:cs="Arial"/>
+                <w:sz w:val="21"/>
+                <w:szCs w:val="21"/>
+              </w:rPr>
+            </w:pPr>
+            <w:r>
+              <w:rPr>
+                <w:rFonts w:ascii="Arial" w:hAnsi="Arial" w:cs="Arial"/>
+                <w:sz w:val="21"/>
+                <w:szCs w:val="21"/>
+              </w:rPr>
+              <w:t>ASP .Net</w:t>
+            </w:r>
+          </w:p>
+        </w:tc>
+      </w:tr>
+      <w:tr>
+        <w:tc>
+          <w:tcPr>
+            <w:tcW w:w="4372" w:type="dxa"/>
+          </w:tcPr>
+          <w:p>
+            <w:pPr>
+              <w:widowControl w:val="0"/>
+              <w:numPr>
+                <w:ilvl w:val="0"/>
+                <w:numId w:val="2"/>
+              </w:numPr>
+              <w:autoSpaceDE w:val="0"/>
+              <w:autoSpaceDN w:val="0"/>
+              <w:adjustRightInd w:val="0"/>
+              <w:spacing w:line="276" w:lineRule="auto"/>
+              <w:rPr>
+                <w:rFonts w:ascii="Arial" w:hAnsi="Arial" w:cs="Arial"/>
+                <w:sz w:val="21"/>
+                <w:szCs w:val="21"/>
+              </w:rPr>
+            </w:pPr>
+            <w:r>
+              <w:rPr>
+                <w:rFonts w:ascii="Arial" w:hAnsi="Arial" w:cs="Arial"/>
+                <w:sz w:val="21"/>
+                <w:szCs w:val="21"/>
+              </w:rPr>
+              <w:t>Adaptability</w:t>
+            </w:r>
+          </w:p>
+        </w:tc>
+        <w:tc>
+          <w:tcPr>
+            <w:tcW w:w="4420" w:type="dxa"/>
+          </w:tcPr>
+          <w:p>
+            <w:pPr>
+              <w:widowControl w:val="0"/>
+              <w:numPr>
+                <w:ilvl w:val="0"/>
+                <w:numId w:val="3"/>
+              </w:numPr>
+              <w:autoSpaceDE w:val="0"/>
+              <w:autoSpaceDN w:val="0"/>
+              <w:adjustRightInd w:val="0"/>
+              <w:spacing w:line="276" w:lineRule="auto"/>
+              <w:rPr>
+                <w:rFonts w:ascii="Arial" w:hAnsi="Arial" w:cs="Arial"/>
+                <w:sz w:val="21"/>
+                <w:szCs w:val="21"/>
+              </w:rPr>
+            </w:pPr>
+            <w:r>
+              <w:rPr>
+                <w:rFonts w:ascii="Arial" w:hAnsi="Arial" w:cs="Arial"/>
+                <w:sz w:val="21"/>
+                <w:szCs w:val="21"/>
+              </w:rPr>
+              <w:t>Bootstrap</w:t>
+            </w:r>
+          </w:p>
+        </w:tc>
+      </w:tr>
+      <w:tr>
+        <w:tc>
+          <w:tcPr>
+            <w:tcW w:w="4372" w:type="dxa"/>
+          </w:tcPr>
+          <w:p>
+            <w:pPr>
+              <w:widowControl w:val="0"/>
+              <w:numPr>
+                <w:ilvl w:val="0"/>
+                <w:numId w:val="2"/>
+              </w:numPr>
+              <w:autoSpaceDE w:val="0"/>
+              <w:autoSpaceDN w:val="0"/>
+              <w:adjustRightInd w:val="0"/>
+              <w:spacing w:line="276" w:lineRule="auto"/>
               <w:rPr>
                 <w:rFonts w:ascii="Arial" w:hAnsi="Arial" w:cs="Arial"/>
                 <w:sz w:val="21"/>
@@ -1274,7 +1226,7 @@
         </w:tc>
         <w:tc>
           <w:tcPr>
-            <w:tcW w:w="221pt" w:type="dxa"/>
+            <w:tcW w:w="4420" w:type="dxa"/>
           </w:tcPr>
           <w:p>
             <w:pPr>
@@ -1286,7 +1238,7 @@
               <w:autoSpaceDE w:val="0"/>
               <w:autoSpaceDN w:val="0"/>
               <w:adjustRightInd w:val="0"/>
-              <w:spacing w:line="13.80pt" w:lineRule="auto"/>
+              <w:spacing w:line="276" w:lineRule="auto"/>
               <w:rPr>
                 <w:rFonts w:ascii="Arial" w:hAnsi="Arial" w:cs="Arial"/>
                 <w:sz w:val="21"/>
@@ -1299,7 +1251,7 @@
                 <w:sz w:val="21"/>
                 <w:szCs w:val="21"/>
               </w:rPr>
-              <w:t>.Net MAUI</w:t>
+              <w:t>MAUI</w:t>
             </w:r>
           </w:p>
         </w:tc>
@@ -1307,7 +1259,7 @@
       <w:tr>
         <w:tc>
           <w:tcPr>
-            <w:tcW w:w="218.60pt" w:type="dxa"/>
+            <w:tcW w:w="4372" w:type="dxa"/>
           </w:tcPr>
           <w:p>
             <w:pPr>
@@ -1319,7 +1271,7 @@
               <w:autoSpaceDE w:val="0"/>
               <w:autoSpaceDN w:val="0"/>
               <w:adjustRightInd w:val="0"/>
-              <w:spacing w:line="13.80pt" w:lineRule="auto"/>
+              <w:spacing w:line="276" w:lineRule="auto"/>
               <w:rPr>
                 <w:rFonts w:ascii="Arial" w:hAnsi="Arial" w:cs="Arial"/>
                 <w:sz w:val="21"/>
@@ -1338,7 +1290,7 @@
         </w:tc>
         <w:tc>
           <w:tcPr>
-            <w:tcW w:w="221pt" w:type="dxa"/>
+            <w:tcW w:w="4420" w:type="dxa"/>
           </w:tcPr>
           <w:p>
             <w:pPr>
@@ -1350,7 +1302,7 @@
               <w:autoSpaceDE w:val="0"/>
               <w:autoSpaceDN w:val="0"/>
               <w:adjustRightInd w:val="0"/>
-              <w:spacing w:line="13.80pt" w:lineRule="auto"/>
+              <w:spacing w:line="276" w:lineRule="auto"/>
               <w:rPr>
                 <w:rFonts w:ascii="Arial" w:hAnsi="Arial" w:cs="Arial"/>
                 <w:sz w:val="21"/>
@@ -1371,7 +1323,7 @@
       <w:tr>
         <w:tc>
           <w:tcPr>
-            <w:tcW w:w="218.60pt" w:type="dxa"/>
+            <w:tcW w:w="4372" w:type="dxa"/>
           </w:tcPr>
           <w:p>
             <w:pPr>
@@ -1383,7 +1335,7 @@
               <w:autoSpaceDE w:val="0"/>
               <w:autoSpaceDN w:val="0"/>
               <w:adjustRightInd w:val="0"/>
-              <w:spacing w:line="13.80pt" w:lineRule="auto"/>
+              <w:spacing w:line="276" w:lineRule="auto"/>
               <w:rPr>
                 <w:rFonts w:ascii="Arial" w:hAnsi="Arial" w:cs="Arial"/>
                 <w:sz w:val="21"/>
@@ -1402,7 +1354,7 @@
         </w:tc>
         <w:tc>
           <w:tcPr>
-            <w:tcW w:w="221pt" w:type="dxa"/>
+            <w:tcW w:w="4420" w:type="dxa"/>
           </w:tcPr>
           <w:p>
             <w:pPr>
@@ -1414,7 +1366,7 @@
               <w:autoSpaceDE w:val="0"/>
               <w:autoSpaceDN w:val="0"/>
               <w:adjustRightInd w:val="0"/>
-              <w:spacing w:line="13.80pt" w:lineRule="auto"/>
+              <w:spacing w:line="276" w:lineRule="auto"/>
               <w:rPr>
                 <w:rFonts w:ascii="Arial" w:hAnsi="Arial" w:cs="Arial"/>
                 <w:sz w:val="21"/>
@@ -1435,7 +1387,7 @@
       <w:tr>
         <w:tc>
           <w:tcPr>
-            <w:tcW w:w="218.60pt" w:type="dxa"/>
+            <w:tcW w:w="4372" w:type="dxa"/>
           </w:tcPr>
           <w:p>
             <w:pPr>
@@ -1447,7 +1399,7 @@
               <w:autoSpaceDE w:val="0"/>
               <w:autoSpaceDN w:val="0"/>
               <w:adjustRightInd w:val="0"/>
-              <w:spacing w:line="13.80pt" w:lineRule="auto"/>
+              <w:spacing w:line="276" w:lineRule="auto"/>
               <w:rPr>
                 <w:rFonts w:ascii="Arial" w:hAnsi="Arial" w:cs="Arial"/>
                 <w:sz w:val="21"/>
@@ -1466,7 +1418,7 @@
         </w:tc>
         <w:tc>
           <w:tcPr>
-            <w:tcW w:w="221pt" w:type="dxa"/>
+            <w:tcW w:w="4420" w:type="dxa"/>
           </w:tcPr>
           <w:p>
             <w:pPr>
@@ -1478,7 +1430,7 @@
               <w:autoSpaceDE w:val="0"/>
               <w:autoSpaceDN w:val="0"/>
               <w:adjustRightInd w:val="0"/>
-              <w:spacing w:line="13.80pt" w:lineRule="auto"/>
+              <w:spacing w:line="276" w:lineRule="auto"/>
               <w:rPr>
                 <w:rFonts w:ascii="Arial" w:hAnsi="Arial" w:cs="Arial"/>
                 <w:sz w:val="21"/>
@@ -1491,7 +1443,7 @@
                 <w:sz w:val="21"/>
                 <w:szCs w:val="21"/>
               </w:rPr>
-              <w:t>Bootstrap</w:t>
+              <w:t>HTML</w:t>
             </w:r>
           </w:p>
         </w:tc>
@@ -1503,7 +1455,7 @@
         <w:autoSpaceDE w:val="0"/>
         <w:autoSpaceDN w:val="0"/>
         <w:adjustRightInd w:val="0"/>
-        <w:spacing w:after="0pt" w:line="12pt" w:lineRule="auto"/>
+        <w:spacing w:after="0" w:line="240" w:lineRule="auto"/>
         <w:rPr>
           <w:rFonts w:ascii="Arial" w:hAnsi="Arial" w:cs="Arial"/>
           <w:b/>
@@ -1520,7 +1472,7 @@
         <w:autoSpaceDE w:val="0"/>
         <w:autoSpaceDN w:val="0"/>
         <w:adjustRightInd w:val="0"/>
-        <w:spacing w:after="0pt" w:line="12pt" w:lineRule="auto"/>
+        <w:spacing w:after="0" w:line="240" w:lineRule="auto"/>
         <w:rPr>
           <w:rFonts w:ascii="Arial" w:hAnsi="Arial" w:cs="Arial"/>
           <w:color w:val="2C446F"/>
@@ -1544,12 +1496,12 @@
       <w:pPr>
         <w:widowControl w:val="0"/>
         <w:tabs>
-          <w:tab w:val="start" w:leader="underscore" w:pos="454.40pt"/>
+          <w:tab w:val="left" w:leader="underscore" w:pos="9088"/>
         </w:tabs>
         <w:autoSpaceDE w:val="0"/>
         <w:autoSpaceDN w:val="0"/>
         <w:adjustRightInd w:val="0"/>
-        <w:spacing w:after="10pt" w:line="12pt" w:lineRule="auto"/>
+        <w:spacing w:after="200" w:line="240" w:lineRule="auto"/>
         <w:rPr>
           <w:rFonts w:ascii="Arial" w:hAnsi="Arial" w:cs="Arial"/>
           <w:sz w:val="4"/>
@@ -1560,65 +1512,74 @@
         <w:rPr>
           <w:noProof/>
         </w:rPr>
-        <w:drawing>
-          <wp:anchor distT="0" distB="0" distL="114300" distR="114300" simplePos="0" relativeHeight="251658240" behindDoc="0" locked="0" layoutInCell="1" allowOverlap="1" wp14:anchorId="763052D3" wp14:editId="6D915D18">
-            <wp:simplePos x="0" y="0"/>
-            <wp:positionH relativeFrom="column">
-              <wp:posOffset>15240</wp:posOffset>
-            </wp:positionH>
-            <wp:positionV relativeFrom="paragraph">
-              <wp:posOffset>27305</wp:posOffset>
-            </wp:positionV>
-            <wp:extent cx="5737860" cy="0"/>
-            <wp:effectExtent l="0" t="0" r="0" b="0"/>
-            <wp:wrapNone/>
-            <wp:docPr id="534121119" name="AutoShape 3"/>
-            <wp:cNvGraphicFramePr>
-              <a:graphicFrameLocks xmlns:a="http://purl.oclc.org/ooxml/drawingml/main"/>
-            </wp:cNvGraphicFramePr>
-            <a:graphic xmlns:a="http://purl.oclc.org/ooxml/drawingml/main">
-              <a:graphicData uri="http://schemas.microsoft.com/office/word/2010/wordprocessingShape">
-                <wp:wsp>
-                  <wp:cNvCnPr>
-                    <a:cxnSpLocks noChangeShapeType="1"/>
-                  </wp:cNvCnPr>
-                  <wp:spPr bwMode="auto">
-                    <a:xfrm>
-                      <a:off x="0" y="0"/>
-                      <a:ext cx="5737860" cy="0"/>
-                    </a:xfrm>
-                    <a:prstGeom prst="straightConnector1">
-                      <a:avLst/>
-                    </a:prstGeom>
-                    <a:noFill/>
-                    <a:ln w="9525">
-                      <a:solidFill>
-                        <a:srgbClr val="FFC000"/>
-                      </a:solidFill>
-                      <a:round/>
-                      <a:headEnd/>
-                      <a:tailEnd/>
-                    </a:ln>
-                    <a:extLst>
-                      <a:ext uri="{909E8E84-426E-40DD-AFC4-6F175D3DCCD1}">
-                        <a14:hiddenFill xmlns:a14="http://schemas.microsoft.com/office/drawing/2010/main">
-                          <a:noFill/>
-                        </a14:hiddenFill>
-                      </a:ext>
-                    </a:extLst>
-                  </wp:spPr>
-                  <wp:bodyPr/>
-                </wp:wsp>
-              </a:graphicData>
-            </a:graphic>
-            <wp14:sizeRelH relativeFrom="page">
-              <wp14:pctWidth>0%</wp14:pctWidth>
-            </wp14:sizeRelH>
-            <wp14:sizeRelV relativeFrom="page">
-              <wp14:pctHeight>0%</wp14:pctHeight>
-            </wp14:sizeRelV>
-          </wp:anchor>
-        </w:drawing>
+        <mc:AlternateContent>
+          <mc:Choice Requires="wps">
+            <w:drawing>
+              <wp:anchor distT="0" distB="0" distL="114300" distR="114300" simplePos="0" relativeHeight="251658240" behindDoc="0" locked="0" layoutInCell="1" allowOverlap="1" wp14:anchorId="763052D3" wp14:editId="6D915D18">
+                <wp:simplePos x="0" y="0"/>
+                <wp:positionH relativeFrom="column">
+                  <wp:posOffset>15240</wp:posOffset>
+                </wp:positionH>
+                <wp:positionV relativeFrom="paragraph">
+                  <wp:posOffset>27305</wp:posOffset>
+                </wp:positionV>
+                <wp:extent cx="5737860" cy="0"/>
+                <wp:effectExtent l="0" t="0" r="0" b="0"/>
+                <wp:wrapNone/>
+                <wp:docPr id="534121119" name="AutoShape 3"/>
+                <wp:cNvGraphicFramePr>
+                  <a:graphicFrameLocks xmlns:a="http://schemas.openxmlformats.org/drawingml/2006/main"/>
+                </wp:cNvGraphicFramePr>
+                <a:graphic xmlns:a="http://schemas.openxmlformats.org/drawingml/2006/main">
+                  <a:graphicData uri="http://schemas.microsoft.com/office/word/2010/wordprocessingShape">
+                    <wps:wsp>
+                      <wps:cNvCnPr>
+                        <a:cxnSpLocks noChangeShapeType="1"/>
+                      </wps:cNvCnPr>
+                      <wps:spPr bwMode="auto">
+                        <a:xfrm>
+                          <a:off x="0" y="0"/>
+                          <a:ext cx="5737860" cy="0"/>
+                        </a:xfrm>
+                        <a:prstGeom prst="straightConnector1">
+                          <a:avLst/>
+                        </a:prstGeom>
+                        <a:noFill/>
+                        <a:ln w="9525">
+                          <a:solidFill>
+                            <a:srgbClr val="FFC000"/>
+                          </a:solidFill>
+                          <a:round/>
+                          <a:headEnd/>
+                          <a:tailEnd/>
+                        </a:ln>
+                        <a:extLst>
+                          <a:ext uri="{909E8E84-426E-40DD-AFC4-6F175D3DCCD1}">
+                            <a14:hiddenFill xmlns:a14="http://schemas.microsoft.com/office/drawing/2010/main">
+                              <a:noFill/>
+                            </a14:hiddenFill>
+                          </a:ext>
+                        </a:extLst>
+                      </wps:spPr>
+                      <wps:bodyPr/>
+                    </wps:wsp>
+                  </a:graphicData>
+                </a:graphic>
+                <wp14:sizeRelH relativeFrom="page">
+                  <wp14:pctWidth>0</wp14:pctWidth>
+                </wp14:sizeRelH>
+                <wp14:sizeRelV relativeFrom="page">
+                  <wp14:pctHeight>0</wp14:pctHeight>
+                </wp14:sizeRelV>
+              </wp:anchor>
+            </w:drawing>
+          </mc:Choice>
+          <mc:Fallback>
+            <w:pict>
+              <v:shape w14:anchorId="2029C996" id="AutoShape 3" o:spid="_x0000_s1026" type="#_x0000_t32" style="position:absolute;margin-left:1.2pt;margin-top:2.15pt;width:451.8pt;height:0;z-index:251658240;visibility:visible;mso-wrap-style:square;mso-width-percent:0;mso-height-percent:0;mso-wrap-distance-left:9pt;mso-wrap-distance-top:0;mso-wrap-distance-right:9pt;mso-wrap-distance-bottom:0;mso-position-horizontal:absolute;mso-position-horizontal-relative:text;mso-position-vertical:absolute;mso-position-vertical-relative:text;mso-width-percent:0;mso-height-percent:0;mso-width-relative:page;mso-height-relative:page" o:gfxdata="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" strokecolor="#ffc000"/>
+            </w:pict>
+          </mc:Fallback>
+        </mc:AlternateContent>
       </w:r>
       <w:r>
         <w:rPr>
@@ -1633,12 +1594,12 @@
       <w:pPr>
         <w:widowControl w:val="0"/>
         <w:tabs>
-          <w:tab w:val="end" w:pos="454.40pt"/>
+          <w:tab w:val="right" w:pos="9088"/>
         </w:tabs>
         <w:autoSpaceDE w:val="0"/>
         <w:autoSpaceDN w:val="0"/>
         <w:adjustRightInd w:val="0"/>
-        <w:spacing w:after="0pt" w:line="12pt" w:lineRule="auto"/>
+        <w:spacing w:after="0" w:line="240" w:lineRule="auto"/>
         <w:rPr>
           <w:rFonts w:ascii="Arial" w:hAnsi="Arial" w:cs="Arial"/>
           <w:sz w:val="21"/>
@@ -1672,7 +1633,7 @@
         <w:autoSpaceDE w:val="0"/>
         <w:autoSpaceDN w:val="0"/>
         <w:adjustRightInd w:val="0"/>
-        <w:spacing w:after="0pt" w:line="12pt" w:lineRule="auto"/>
+        <w:spacing w:after="0" w:line="240" w:lineRule="auto"/>
         <w:rPr>
           <w:rFonts w:ascii="Arial" w:hAnsi="Arial" w:cs="Arial"/>
           <w:sz w:val="21"/>
@@ -1686,7 +1647,27 @@
           <w:sz w:val="21"/>
           <w:szCs w:val="21"/>
         </w:rPr>
-        <w:t>Niagara College • Welland, Ontario</w:t>
+        <w:t xml:space="preserve">Niagara College • </w:t>
+      </w:r>
+      <w:proofErr w:type="spellStart"/>
+      <w:r>
+        <w:rPr>
+          <w:rFonts w:ascii="Arial" w:hAnsi="Arial" w:cs="Arial"/>
+          <w:color w:val="666666"/>
+          <w:sz w:val="21"/>
+          <w:szCs w:val="21"/>
+        </w:rPr>
+        <w:t>Welland</w:t>
+      </w:r>
+      <w:proofErr w:type="spellEnd"/>
+      <w:r>
+        <w:rPr>
+          <w:rFonts w:ascii="Arial" w:hAnsi="Arial" w:cs="Arial"/>
+          <w:color w:val="666666"/>
+          <w:sz w:val="21"/>
+          <w:szCs w:val="21"/>
+        </w:rPr>
+        <w:t>, Ontario</w:t>
       </w:r>
       <w:r>
         <w:rPr>
@@ -1703,7 +1684,7 @@
         <w:autoSpaceDE w:val="0"/>
         <w:autoSpaceDN w:val="0"/>
         <w:adjustRightInd w:val="0"/>
-        <w:spacing w:after="0pt" w:line="12pt" w:lineRule="auto"/>
+        <w:spacing w:after="0" w:line="240" w:lineRule="auto"/>
         <w:rPr>
           <w:rFonts w:ascii="Arial" w:hAnsi="Arial" w:cs="Arial"/>
           <w:sz w:val="21"/>
@@ -1721,8 +1702,8 @@
         <w:autoSpaceDE w:val="0"/>
         <w:autoSpaceDN w:val="0"/>
         <w:adjustRightInd w:val="0"/>
-        <w:spacing w:after="0pt" w:line="13.80pt" w:lineRule="auto"/>
-        <w:ind w:start="28.40pt" w:hanging="14.20pt"/>
+        <w:spacing w:after="0" w:line="276" w:lineRule="auto"/>
+        <w:ind w:left="568" w:hanging="284"/>
         <w:jc w:val="both"/>
         <w:rPr>
           <w:rFonts w:ascii="Arial" w:hAnsi="Arial" w:cs="Arial"/>
@@ -1765,8 +1746,8 @@
         <w:autoSpaceDE w:val="0"/>
         <w:autoSpaceDN w:val="0"/>
         <w:adjustRightInd w:val="0"/>
-        <w:spacing w:after="0pt" w:line="13.80pt" w:lineRule="auto"/>
-        <w:ind w:start="28.40pt" w:hanging="14.20pt"/>
+        <w:spacing w:after="0" w:line="276" w:lineRule="auto"/>
+        <w:ind w:left="568" w:hanging="284"/>
         <w:jc w:val="both"/>
         <w:rPr>
           <w:rFonts w:ascii="Arial" w:hAnsi="Arial" w:cs="Arial"/>
@@ -1789,7 +1770,7 @@
         <w:autoSpaceDE w:val="0"/>
         <w:autoSpaceDN w:val="0"/>
         <w:adjustRightInd w:val="0"/>
-        <w:spacing w:after="0pt" w:line="12pt" w:lineRule="auto"/>
+        <w:spacing w:after="0" w:line="240" w:lineRule="auto"/>
         <w:rPr>
           <w:rFonts w:ascii="Arial" w:hAnsi="Arial" w:cs="Arial"/>
           <w:sz w:val="21"/>
@@ -1801,12 +1782,12 @@
       <w:pPr>
         <w:widowControl w:val="0"/>
         <w:tabs>
-          <w:tab w:val="end" w:pos="454.40pt"/>
+          <w:tab w:val="right" w:pos="9088"/>
         </w:tabs>
         <w:autoSpaceDE w:val="0"/>
         <w:autoSpaceDN w:val="0"/>
         <w:adjustRightInd w:val="0"/>
-        <w:spacing w:after="0pt" w:line="12pt" w:lineRule="auto"/>
+        <w:spacing w:after="0" w:line="240" w:lineRule="auto"/>
         <w:rPr>
           <w:rFonts w:ascii="Arial" w:hAnsi="Arial" w:cs="Arial"/>
           <w:sz w:val="21"/>
@@ -1840,7 +1821,7 @@
         <w:autoSpaceDE w:val="0"/>
         <w:autoSpaceDN w:val="0"/>
         <w:adjustRightInd w:val="0"/>
-        <w:spacing w:after="0pt" w:line="12pt" w:lineRule="auto"/>
+        <w:spacing w:after="0" w:line="240" w:lineRule="auto"/>
         <w:rPr>
           <w:rFonts w:ascii="Arial" w:hAnsi="Arial" w:cs="Arial"/>
           <w:sz w:val="21"/>
@@ -1871,7 +1852,7 @@
         <w:autoSpaceDE w:val="0"/>
         <w:autoSpaceDN w:val="0"/>
         <w:adjustRightInd w:val="0"/>
-        <w:spacing w:after="0pt" w:line="12pt" w:lineRule="auto"/>
+        <w:spacing w:after="0" w:line="240" w:lineRule="auto"/>
         <w:rPr>
           <w:rFonts w:ascii="Arial" w:hAnsi="Arial" w:cs="Arial"/>
           <w:sz w:val="21"/>
@@ -1889,8 +1870,8 @@
         <w:autoSpaceDE w:val="0"/>
         <w:autoSpaceDN w:val="0"/>
         <w:adjustRightInd w:val="0"/>
-        <w:spacing w:after="0pt" w:line="13.80pt" w:lineRule="auto"/>
-        <w:ind w:start="28.40pt" w:hanging="14.20pt"/>
+        <w:spacing w:after="0" w:line="276" w:lineRule="auto"/>
+        <w:ind w:left="568" w:hanging="284"/>
         <w:jc w:val="both"/>
         <w:rPr>
           <w:rFonts w:ascii="Arial" w:hAnsi="Arial" w:cs="Arial"/>
@@ -1913,21 +1894,21 @@
         <w:autoSpaceDE w:val="0"/>
         <w:autoSpaceDN w:val="0"/>
         <w:adjustRightInd w:val="0"/>
-        <w:spacing w:after="0pt" w:line="12pt" w:lineRule="auto"/>
-        <w:rPr>
-          <w:rFonts w:ascii="Arial" w:hAnsi="Arial" w:cs="Arial"/>
-          <w:sz w:val="21"/>
-          <w:szCs w:val="21"/>
-        </w:rPr>
-      </w:pPr>
-    </w:p>
-    <w:p>
-      <w:pPr>
-        <w:widowControl w:val="0"/>
-        <w:autoSpaceDE w:val="0"/>
-        <w:autoSpaceDN w:val="0"/>
-        <w:adjustRightInd w:val="0"/>
-        <w:spacing w:after="0pt" w:line="12pt" w:lineRule="auto"/>
+        <w:spacing w:after="0" w:line="240" w:lineRule="auto"/>
+        <w:rPr>
+          <w:rFonts w:ascii="Arial" w:hAnsi="Arial" w:cs="Arial"/>
+          <w:sz w:val="21"/>
+          <w:szCs w:val="21"/>
+        </w:rPr>
+      </w:pPr>
+    </w:p>
+    <w:p>
+      <w:pPr>
+        <w:widowControl w:val="0"/>
+        <w:autoSpaceDE w:val="0"/>
+        <w:autoSpaceDN w:val="0"/>
+        <w:adjustRightInd w:val="0"/>
+        <w:spacing w:after="0" w:line="240" w:lineRule="auto"/>
         <w:rPr>
           <w:rFonts w:ascii="Arial" w:hAnsi="Arial" w:cs="Arial"/>
           <w:sz w:val="24"/>
@@ -1941,7 +1922,7 @@
         <w:autoSpaceDE w:val="0"/>
         <w:autoSpaceDN w:val="0"/>
         <w:adjustRightInd w:val="0"/>
-        <w:spacing w:after="0pt" w:line="12pt" w:lineRule="auto"/>
+        <w:spacing w:after="0" w:line="240" w:lineRule="auto"/>
         <w:rPr>
           <w:rFonts w:ascii="Arial" w:hAnsi="Arial" w:cs="Arial"/>
           <w:color w:val="2C446F"/>
@@ -1965,12 +1946,12 @@
       <w:pPr>
         <w:widowControl w:val="0"/>
         <w:tabs>
-          <w:tab w:val="start" w:leader="underscore" w:pos="454.40pt"/>
+          <w:tab w:val="left" w:leader="underscore" w:pos="9088"/>
         </w:tabs>
         <w:autoSpaceDE w:val="0"/>
         <w:autoSpaceDN w:val="0"/>
         <w:adjustRightInd w:val="0"/>
-        <w:spacing w:after="10pt" w:line="12pt" w:lineRule="auto"/>
+        <w:spacing w:after="200" w:line="240" w:lineRule="auto"/>
         <w:rPr>
           <w:rFonts w:ascii="Arial" w:hAnsi="Arial" w:cs="Arial"/>
           <w:sz w:val="4"/>
@@ -1981,65 +1962,74 @@
         <w:rPr>
           <w:noProof/>
         </w:rPr>
-        <w:drawing>
-          <wp:anchor distT="0" distB="0" distL="114300" distR="114300" simplePos="0" relativeHeight="251659264" behindDoc="0" locked="0" layoutInCell="1" allowOverlap="1" wp14:anchorId="36E6713F" wp14:editId="46F85AD1">
-            <wp:simplePos x="0" y="0"/>
-            <wp:positionH relativeFrom="column">
-              <wp:posOffset>15240</wp:posOffset>
-            </wp:positionH>
-            <wp:positionV relativeFrom="paragraph">
-              <wp:posOffset>25400</wp:posOffset>
-            </wp:positionV>
-            <wp:extent cx="5737860" cy="0"/>
-            <wp:effectExtent l="0" t="0" r="0" b="0"/>
-            <wp:wrapNone/>
-            <wp:docPr id="505815818" name="AutoShape 4"/>
-            <wp:cNvGraphicFramePr>
-              <a:graphicFrameLocks xmlns:a="http://purl.oclc.org/ooxml/drawingml/main"/>
-            </wp:cNvGraphicFramePr>
-            <a:graphic xmlns:a="http://purl.oclc.org/ooxml/drawingml/main">
-              <a:graphicData uri="http://schemas.microsoft.com/office/word/2010/wordprocessingShape">
-                <wp:wsp>
-                  <wp:cNvCnPr>
-                    <a:cxnSpLocks noChangeShapeType="1"/>
-                  </wp:cNvCnPr>
-                  <wp:spPr bwMode="auto">
-                    <a:xfrm>
-                      <a:off x="0" y="0"/>
-                      <a:ext cx="5737860" cy="0"/>
-                    </a:xfrm>
-                    <a:prstGeom prst="straightConnector1">
-                      <a:avLst/>
-                    </a:prstGeom>
-                    <a:noFill/>
-                    <a:ln w="9525">
-                      <a:solidFill>
-                        <a:srgbClr val="FFC000"/>
-                      </a:solidFill>
-                      <a:round/>
-                      <a:headEnd/>
-                      <a:tailEnd/>
-                    </a:ln>
-                    <a:extLst>
-                      <a:ext uri="{909E8E84-426E-40DD-AFC4-6F175D3DCCD1}">
-                        <a14:hiddenFill xmlns:a14="http://schemas.microsoft.com/office/drawing/2010/main">
-                          <a:noFill/>
-                        </a14:hiddenFill>
-                      </a:ext>
-                    </a:extLst>
-                  </wp:spPr>
-                  <wp:bodyPr/>
-                </wp:wsp>
-              </a:graphicData>
-            </a:graphic>
-            <wp14:sizeRelH relativeFrom="page">
-              <wp14:pctWidth>0%</wp14:pctWidth>
-            </wp14:sizeRelH>
-            <wp14:sizeRelV relativeFrom="page">
-              <wp14:pctHeight>0%</wp14:pctHeight>
-            </wp14:sizeRelV>
-          </wp:anchor>
-        </w:drawing>
+        <mc:AlternateContent>
+          <mc:Choice Requires="wps">
+            <w:drawing>
+              <wp:anchor distT="0" distB="0" distL="114300" distR="114300" simplePos="0" relativeHeight="251659264" behindDoc="0" locked="0" layoutInCell="1" allowOverlap="1" wp14:anchorId="36E6713F" wp14:editId="46F85AD1">
+                <wp:simplePos x="0" y="0"/>
+                <wp:positionH relativeFrom="column">
+                  <wp:posOffset>15240</wp:posOffset>
+                </wp:positionH>
+                <wp:positionV relativeFrom="paragraph">
+                  <wp:posOffset>25400</wp:posOffset>
+                </wp:positionV>
+                <wp:extent cx="5737860" cy="0"/>
+                <wp:effectExtent l="0" t="0" r="0" b="0"/>
+                <wp:wrapNone/>
+                <wp:docPr id="505815818" name="AutoShape 4"/>
+                <wp:cNvGraphicFramePr>
+                  <a:graphicFrameLocks xmlns:a="http://schemas.openxmlformats.org/drawingml/2006/main"/>
+                </wp:cNvGraphicFramePr>
+                <a:graphic xmlns:a="http://schemas.openxmlformats.org/drawingml/2006/main">
+                  <a:graphicData uri="http://schemas.microsoft.com/office/word/2010/wordprocessingShape">
+                    <wps:wsp>
+                      <wps:cNvCnPr>
+                        <a:cxnSpLocks noChangeShapeType="1"/>
+                      </wps:cNvCnPr>
+                      <wps:spPr bwMode="auto">
+                        <a:xfrm>
+                          <a:off x="0" y="0"/>
+                          <a:ext cx="5737860" cy="0"/>
+                        </a:xfrm>
+                        <a:prstGeom prst="straightConnector1">
+                          <a:avLst/>
+                        </a:prstGeom>
+                        <a:noFill/>
+                        <a:ln w="9525">
+                          <a:solidFill>
+                            <a:srgbClr val="FFC000"/>
+                          </a:solidFill>
+                          <a:round/>
+                          <a:headEnd/>
+                          <a:tailEnd/>
+                        </a:ln>
+                        <a:extLst>
+                          <a:ext uri="{909E8E84-426E-40DD-AFC4-6F175D3DCCD1}">
+                            <a14:hiddenFill xmlns:a14="http://schemas.microsoft.com/office/drawing/2010/main">
+                              <a:noFill/>
+                            </a14:hiddenFill>
+                          </a:ext>
+                        </a:extLst>
+                      </wps:spPr>
+                      <wps:bodyPr/>
+                    </wps:wsp>
+                  </a:graphicData>
+                </a:graphic>
+                <wp14:sizeRelH relativeFrom="page">
+                  <wp14:pctWidth>0</wp14:pctWidth>
+                </wp14:sizeRelH>
+                <wp14:sizeRelV relativeFrom="page">
+                  <wp14:pctHeight>0</wp14:pctHeight>
+                </wp14:sizeRelV>
+              </wp:anchor>
+            </w:drawing>
+          </mc:Choice>
+          <mc:Fallback>
+            <w:pict>
+              <v:shape w14:anchorId="44718255" id="AutoShape 4" o:spid="_x0000_s1026" type="#_x0000_t32" style="position:absolute;margin-left:1.2pt;margin-top:2pt;width:451.8pt;height:0;z-index:251659264;visibility:visible;mso-wrap-style:square;mso-width-percent:0;mso-height-percent:0;mso-wrap-distance-left:9pt;mso-wrap-distance-top:0;mso-wrap-distance-right:9pt;mso-wrap-distance-bottom:0;mso-position-horizontal:absolute;mso-position-horizontal-relative:text;mso-position-vertical:absolute;mso-position-vertical-relative:text;mso-width-percent:0;mso-height-percent:0;mso-width-relative:page;mso-height-relative:page" o:gfxdata="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" strokecolor="#ffc000"/>
+            </w:pict>
+          </mc:Fallback>
+        </mc:AlternateContent>
       </w:r>
       <w:r>
         <w:rPr>
@@ -2056,7 +2046,7 @@
         <w:autoSpaceDE w:val="0"/>
         <w:autoSpaceDN w:val="0"/>
         <w:adjustRightInd w:val="0"/>
-        <w:spacing w:after="0pt" w:line="12pt" w:lineRule="auto"/>
+        <w:spacing w:after="0" w:line="240" w:lineRule="auto"/>
         <w:rPr>
           <w:rFonts w:ascii="Arial" w:hAnsi="Arial" w:cs="Arial"/>
           <w:sz w:val="4"/>
@@ -2074,8 +2064,8 @@
         <w:autoSpaceDE w:val="0"/>
         <w:autoSpaceDN w:val="0"/>
         <w:adjustRightInd w:val="0"/>
-        <w:spacing w:after="0pt" w:line="13.80pt" w:lineRule="auto"/>
-        <w:ind w:start="28.40pt" w:hanging="14.20pt"/>
+        <w:spacing w:after="0" w:line="276" w:lineRule="auto"/>
+        <w:ind w:left="568" w:hanging="284"/>
         <w:rPr>
           <w:rFonts w:ascii="Arial" w:hAnsi="Arial" w:cs="Arial"/>
           <w:sz w:val="21"/>
@@ -2133,8 +2123,8 @@
         <w:autoSpaceDE w:val="0"/>
         <w:autoSpaceDN w:val="0"/>
         <w:adjustRightInd w:val="0"/>
-        <w:spacing w:after="0pt" w:line="13.80pt" w:lineRule="auto"/>
-        <w:ind w:start="28.40pt" w:hanging="14.20pt"/>
+        <w:spacing w:after="0" w:line="276" w:lineRule="auto"/>
+        <w:ind w:left="568" w:hanging="284"/>
         <w:rPr>
           <w:rFonts w:ascii="Arial" w:hAnsi="Arial" w:cs="Arial"/>
           <w:sz w:val="21"/>
@@ -2160,8 +2150,8 @@
         <w:autoSpaceDE w:val="0"/>
         <w:autoSpaceDN w:val="0"/>
         <w:adjustRightInd w:val="0"/>
-        <w:spacing w:after="0pt" w:line="13.80pt" w:lineRule="auto"/>
-        <w:ind w:start="28.40pt" w:hanging="14.20pt"/>
+        <w:spacing w:after="0" w:line="276" w:lineRule="auto"/>
+        <w:ind w:left="568" w:hanging="284"/>
         <w:rPr>
           <w:rFonts w:ascii="Arial" w:hAnsi="Arial" w:cs="Arial"/>
           <w:sz w:val="21"/>
@@ -2187,8 +2177,8 @@
         <w:autoSpaceDE w:val="0"/>
         <w:autoSpaceDN w:val="0"/>
         <w:adjustRightInd w:val="0"/>
-        <w:spacing w:after="0pt" w:line="13.80pt" w:lineRule="auto"/>
-        <w:ind w:start="28.40pt" w:hanging="14.20pt"/>
+        <w:spacing w:after="0" w:line="276" w:lineRule="auto"/>
+        <w:ind w:left="568" w:hanging="284"/>
         <w:rPr>
           <w:rFonts w:ascii="Arial" w:hAnsi="Arial" w:cs="Arial"/>
           <w:sz w:val="21"/>
@@ -2214,8 +2204,8 @@
         <w:autoSpaceDE w:val="0"/>
         <w:autoSpaceDN w:val="0"/>
         <w:adjustRightInd w:val="0"/>
-        <w:spacing w:after="0pt" w:line="13.80pt" w:lineRule="auto"/>
-        <w:ind w:start="28.40pt" w:hanging="14.20pt"/>
+        <w:spacing w:after="0" w:line="276" w:lineRule="auto"/>
+        <w:ind w:left="568" w:hanging="284"/>
         <w:rPr>
           <w:rFonts w:ascii="Arial" w:hAnsi="Arial" w:cs="Arial"/>
           <w:sz w:val="21"/>
@@ -2241,21 +2231,39 @@
         <w:autoSpaceDE w:val="0"/>
         <w:autoSpaceDN w:val="0"/>
         <w:adjustRightInd w:val="0"/>
-        <w:spacing w:after="0pt" w:line="13.80pt" w:lineRule="auto"/>
-        <w:ind w:start="28.40pt" w:hanging="14.20pt"/>
-        <w:rPr>
-          <w:rFonts w:ascii="Arial" w:hAnsi="Arial" w:cs="Arial"/>
-          <w:sz w:val="21"/>
-          <w:szCs w:val="21"/>
-        </w:rPr>
-      </w:pPr>
-      <w:r>
-        <w:rPr>
-          <w:rFonts w:ascii="Arial" w:hAnsi="Arial" w:cs="Arial"/>
-          <w:sz w:val="21"/>
-          <w:szCs w:val="21"/>
-        </w:rPr>
-        <w:t>Jovenes Programadores(‘Young Programmers’) | JavaScript 1. - January 2021.</w:t>
+        <w:spacing w:after="0" w:line="276" w:lineRule="auto"/>
+        <w:ind w:left="568" w:hanging="284"/>
+        <w:rPr>
+          <w:rFonts w:ascii="Arial" w:hAnsi="Arial" w:cs="Arial"/>
+          <w:sz w:val="21"/>
+          <w:szCs w:val="21"/>
+        </w:rPr>
+      </w:pPr>
+      <w:r>
+        <w:rPr>
+          <w:rFonts w:ascii="Arial" w:hAnsi="Arial" w:cs="Arial"/>
+          <w:sz w:val="21"/>
+          <w:szCs w:val="21"/>
+        </w:rPr>
+        <w:t xml:space="preserve">Jovenes </w:t>
+      </w:r>
+      <w:proofErr w:type="spellStart"/>
+      <w:r>
+        <w:rPr>
+          <w:rFonts w:ascii="Arial" w:hAnsi="Arial" w:cs="Arial"/>
+          <w:sz w:val="21"/>
+          <w:szCs w:val="21"/>
+        </w:rPr>
+        <w:t>Programadores</w:t>
+      </w:r>
+      <w:proofErr w:type="spellEnd"/>
+      <w:r>
+        <w:rPr>
+          <w:rFonts w:ascii="Arial" w:hAnsi="Arial" w:cs="Arial"/>
+          <w:sz w:val="21"/>
+          <w:szCs w:val="21"/>
+        </w:rPr>
+        <w:t>(‘Young Programmers’) | JavaScript 1. - January 2021.</w:t>
       </w:r>
     </w:p>
     <w:p>
@@ -2268,14 +2276,15 @@
         <w:autoSpaceDE w:val="0"/>
         <w:autoSpaceDN w:val="0"/>
         <w:adjustRightInd w:val="0"/>
-        <w:spacing w:after="0pt" w:line="13.80pt" w:lineRule="auto"/>
-        <w:ind w:start="28.40pt" w:hanging="14.20pt"/>
-        <w:rPr>
-          <w:rFonts w:ascii="Arial" w:hAnsi="Arial" w:cs="Arial"/>
-          <w:sz w:val="21"/>
-          <w:szCs w:val="21"/>
-        </w:rPr>
-      </w:pPr>
+        <w:spacing w:after="0" w:line="276" w:lineRule="auto"/>
+        <w:ind w:left="568" w:hanging="284"/>
+        <w:rPr>
+          <w:rFonts w:ascii="Arial" w:hAnsi="Arial" w:cs="Arial"/>
+          <w:sz w:val="21"/>
+          <w:szCs w:val="21"/>
+        </w:rPr>
+      </w:pPr>
+      <w:proofErr w:type="spellStart"/>
       <w:r>
         <w:rPr>
           <w:rFonts w:ascii="Arial" w:hAnsi="Arial" w:cs="Arial"/>
@@ -2284,6 +2293,7 @@
         </w:rPr>
         <w:t>CertiProf</w:t>
       </w:r>
+      <w:proofErr w:type="spellEnd"/>
       <w:r>
         <w:rPr>
           <w:rFonts w:ascii="Arial" w:hAnsi="Arial" w:cs="Arial"/>
@@ -2303,8 +2313,8 @@
         <w:autoSpaceDE w:val="0"/>
         <w:autoSpaceDN w:val="0"/>
         <w:adjustRightInd w:val="0"/>
-        <w:spacing w:after="0pt" w:line="13.80pt" w:lineRule="auto"/>
-        <w:ind w:start="28.40pt" w:hanging="14.20pt"/>
+        <w:spacing w:after="0" w:line="276" w:lineRule="auto"/>
+        <w:ind w:left="568" w:hanging="284"/>
         <w:rPr>
           <w:rFonts w:ascii="Arial" w:hAnsi="Arial" w:cs="Arial"/>
           <w:sz w:val="21"/>
@@ -2330,8 +2340,8 @@
         <w:autoSpaceDE w:val="0"/>
         <w:autoSpaceDN w:val="0"/>
         <w:adjustRightInd w:val="0"/>
-        <w:spacing w:after="0pt" w:line="13.80pt" w:lineRule="auto"/>
-        <w:ind w:start="28.40pt" w:hanging="14.20pt"/>
+        <w:spacing w:after="0" w:line="276" w:lineRule="auto"/>
+        <w:ind w:left="568" w:hanging="284"/>
         <w:rPr>
           <w:rFonts w:ascii="Arial" w:hAnsi="Arial" w:cs="Arial"/>
           <w:sz w:val="21"/>
@@ -2357,8 +2367,8 @@
         <w:autoSpaceDE w:val="0"/>
         <w:autoSpaceDN w:val="0"/>
         <w:adjustRightInd w:val="0"/>
-        <w:spacing w:after="0pt" w:line="13.80pt" w:lineRule="auto"/>
-        <w:ind w:start="28.40pt" w:hanging="14.20pt"/>
+        <w:spacing w:after="0" w:line="276" w:lineRule="auto"/>
+        <w:ind w:left="568" w:hanging="284"/>
         <w:rPr>
           <w:rFonts w:ascii="Arial" w:hAnsi="Arial" w:cs="Arial"/>
           <w:sz w:val="21"/>
@@ -2384,8 +2394,8 @@
         <w:autoSpaceDE w:val="0"/>
         <w:autoSpaceDN w:val="0"/>
         <w:adjustRightInd w:val="0"/>
-        <w:spacing w:after="0pt" w:line="13.80pt" w:lineRule="auto"/>
-        <w:ind w:start="28.40pt" w:hanging="14.20pt"/>
+        <w:spacing w:after="0" w:line="276" w:lineRule="auto"/>
+        <w:ind w:left="568" w:hanging="284"/>
         <w:rPr>
           <w:rFonts w:ascii="Arial" w:hAnsi="Arial" w:cs="Arial"/>
           <w:sz w:val="21"/>
@@ -2407,7 +2417,7 @@
         <w:autoSpaceDE w:val="0"/>
         <w:autoSpaceDN w:val="0"/>
         <w:adjustRightInd w:val="0"/>
-        <w:spacing w:after="0pt" w:line="12pt" w:lineRule="auto"/>
+        <w:spacing w:after="0" w:line="240" w:lineRule="auto"/>
         <w:rPr>
           <w:rFonts w:ascii="Arial" w:hAnsi="Arial" w:cs="Arial"/>
           <w:b/>
@@ -2424,7 +2434,7 @@
         <w:autoSpaceDE w:val="0"/>
         <w:autoSpaceDN w:val="0"/>
         <w:adjustRightInd w:val="0"/>
-        <w:spacing w:after="0pt" w:line="12pt" w:lineRule="auto"/>
+        <w:spacing w:after="0" w:line="240" w:lineRule="auto"/>
         <w:rPr>
           <w:rFonts w:ascii="Arial" w:hAnsi="Arial" w:cs="Arial"/>
           <w:b/>
@@ -2441,7 +2451,7 @@
         <w:autoSpaceDE w:val="0"/>
         <w:autoSpaceDN w:val="0"/>
         <w:adjustRightInd w:val="0"/>
-        <w:spacing w:after="0pt" w:line="12pt" w:lineRule="auto"/>
+        <w:spacing w:after="0" w:line="240" w:lineRule="auto"/>
         <w:rPr>
           <w:rFonts w:ascii="Arial" w:hAnsi="Arial" w:cs="Arial"/>
           <w:color w:val="2C446F"/>
@@ -2465,12 +2475,12 @@
       <w:pPr>
         <w:widowControl w:val="0"/>
         <w:tabs>
-          <w:tab w:val="start" w:leader="underscore" w:pos="454.40pt"/>
+          <w:tab w:val="left" w:leader="underscore" w:pos="9088"/>
         </w:tabs>
         <w:autoSpaceDE w:val="0"/>
         <w:autoSpaceDN w:val="0"/>
         <w:adjustRightInd w:val="0"/>
-        <w:spacing w:after="10pt" w:line="12pt" w:lineRule="auto"/>
+        <w:spacing w:after="200" w:line="240" w:lineRule="auto"/>
         <w:rPr>
           <w:rFonts w:ascii="Arial" w:hAnsi="Arial" w:cs="Arial"/>
           <w:sz w:val="4"/>
@@ -2481,65 +2491,74 @@
         <w:rPr>
           <w:noProof/>
         </w:rPr>
-        <w:drawing>
-          <wp:anchor distT="0" distB="0" distL="114300" distR="114300" simplePos="0" relativeHeight="251656192" behindDoc="0" locked="0" layoutInCell="1" allowOverlap="1" wp14:anchorId="41935CD2" wp14:editId="522BB784">
-            <wp:simplePos x="0" y="0"/>
-            <wp:positionH relativeFrom="column">
-              <wp:posOffset>15240</wp:posOffset>
-            </wp:positionH>
-            <wp:positionV relativeFrom="paragraph">
-              <wp:posOffset>24765</wp:posOffset>
-            </wp:positionV>
-            <wp:extent cx="5737860" cy="0"/>
-            <wp:effectExtent l="0" t="0" r="0" b="0"/>
-            <wp:wrapNone/>
-            <wp:docPr id="872741599" name="AutoShape 5"/>
-            <wp:cNvGraphicFramePr>
-              <a:graphicFrameLocks xmlns:a="http://purl.oclc.org/ooxml/drawingml/main"/>
-            </wp:cNvGraphicFramePr>
-            <a:graphic xmlns:a="http://purl.oclc.org/ooxml/drawingml/main">
-              <a:graphicData uri="http://schemas.microsoft.com/office/word/2010/wordprocessingShape">
-                <wp:wsp>
-                  <wp:cNvCnPr>
-                    <a:cxnSpLocks noChangeShapeType="1"/>
-                  </wp:cNvCnPr>
-                  <wp:spPr bwMode="auto">
-                    <a:xfrm>
-                      <a:off x="0" y="0"/>
-                      <a:ext cx="5737860" cy="0"/>
-                    </a:xfrm>
-                    <a:prstGeom prst="straightConnector1">
-                      <a:avLst/>
-                    </a:prstGeom>
-                    <a:noFill/>
-                    <a:ln w="9525">
-                      <a:solidFill>
-                        <a:srgbClr val="FFC000"/>
-                      </a:solidFill>
-                      <a:round/>
-                      <a:headEnd/>
-                      <a:tailEnd/>
-                    </a:ln>
-                    <a:extLst>
-                      <a:ext uri="{909E8E84-426E-40DD-AFC4-6F175D3DCCD1}">
-                        <a14:hiddenFill xmlns:a14="http://schemas.microsoft.com/office/drawing/2010/main">
-                          <a:noFill/>
-                        </a14:hiddenFill>
-                      </a:ext>
-                    </a:extLst>
-                  </wp:spPr>
-                  <wp:bodyPr/>
-                </wp:wsp>
-              </a:graphicData>
-            </a:graphic>
-            <wp14:sizeRelH relativeFrom="page">
-              <wp14:pctWidth>0%</wp14:pctWidth>
-            </wp14:sizeRelH>
-            <wp14:sizeRelV relativeFrom="page">
-              <wp14:pctHeight>0%</wp14:pctHeight>
-            </wp14:sizeRelV>
-          </wp:anchor>
-        </w:drawing>
+        <mc:AlternateContent>
+          <mc:Choice Requires="wps">
+            <w:drawing>
+              <wp:anchor distT="0" distB="0" distL="114300" distR="114300" simplePos="0" relativeHeight="251656192" behindDoc="0" locked="0" layoutInCell="1" allowOverlap="1" wp14:anchorId="41935CD2" wp14:editId="522BB784">
+                <wp:simplePos x="0" y="0"/>
+                <wp:positionH relativeFrom="column">
+                  <wp:posOffset>15240</wp:posOffset>
+                </wp:positionH>
+                <wp:positionV relativeFrom="paragraph">
+                  <wp:posOffset>24765</wp:posOffset>
+                </wp:positionV>
+                <wp:extent cx="5737860" cy="0"/>
+                <wp:effectExtent l="0" t="0" r="0" b="0"/>
+                <wp:wrapNone/>
+                <wp:docPr id="872741599" name="AutoShape 5"/>
+                <wp:cNvGraphicFramePr>
+                  <a:graphicFrameLocks xmlns:a="http://schemas.openxmlformats.org/drawingml/2006/main"/>
+                </wp:cNvGraphicFramePr>
+                <a:graphic xmlns:a="http://schemas.openxmlformats.org/drawingml/2006/main">
+                  <a:graphicData uri="http://schemas.microsoft.com/office/word/2010/wordprocessingShape">
+                    <wps:wsp>
+                      <wps:cNvCnPr>
+                        <a:cxnSpLocks noChangeShapeType="1"/>
+                      </wps:cNvCnPr>
+                      <wps:spPr bwMode="auto">
+                        <a:xfrm>
+                          <a:off x="0" y="0"/>
+                          <a:ext cx="5737860" cy="0"/>
+                        </a:xfrm>
+                        <a:prstGeom prst="straightConnector1">
+                          <a:avLst/>
+                        </a:prstGeom>
+                        <a:noFill/>
+                        <a:ln w="9525">
+                          <a:solidFill>
+                            <a:srgbClr val="FFC000"/>
+                          </a:solidFill>
+                          <a:round/>
+                          <a:headEnd/>
+                          <a:tailEnd/>
+                        </a:ln>
+                        <a:extLst>
+                          <a:ext uri="{909E8E84-426E-40DD-AFC4-6F175D3DCCD1}">
+                            <a14:hiddenFill xmlns:a14="http://schemas.microsoft.com/office/drawing/2010/main">
+                              <a:noFill/>
+                            </a14:hiddenFill>
+                          </a:ext>
+                        </a:extLst>
+                      </wps:spPr>
+                      <wps:bodyPr/>
+                    </wps:wsp>
+                  </a:graphicData>
+                </a:graphic>
+                <wp14:sizeRelH relativeFrom="page">
+                  <wp14:pctWidth>0</wp14:pctWidth>
+                </wp14:sizeRelH>
+                <wp14:sizeRelV relativeFrom="page">
+                  <wp14:pctHeight>0</wp14:pctHeight>
+                </wp14:sizeRelV>
+              </wp:anchor>
+            </w:drawing>
+          </mc:Choice>
+          <mc:Fallback>
+            <w:pict>
+              <v:shape w14:anchorId="28CE1EA7" id="AutoShape 5" o:spid="_x0000_s1026" type="#_x0000_t32" style="position:absolute;margin-left:1.2pt;margin-top:1.95pt;width:451.8pt;height:0;z-index:251656192;visibility:visible;mso-wrap-style:square;mso-width-percent:0;mso-height-percent:0;mso-wrap-distance-left:9pt;mso-wrap-distance-top:0;mso-wrap-distance-right:9pt;mso-wrap-distance-bottom:0;mso-position-horizontal:absolute;mso-position-horizontal-relative:text;mso-position-vertical:absolute;mso-position-vertical-relative:text;mso-width-percent:0;mso-height-percent:0;mso-width-relative:page;mso-height-relative:page" o:gfxdata="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" strokecolor="#ffc000"/>
+            </w:pict>
+          </mc:Fallback>
+        </mc:AlternateContent>
       </w:r>
       <w:r>
         <w:rPr>
@@ -2554,12 +2573,12 @@
       <w:pPr>
         <w:widowControl w:val="0"/>
         <w:tabs>
-          <w:tab w:val="end" w:pos="454.40pt"/>
+          <w:tab w:val="right" w:pos="9088"/>
         </w:tabs>
         <w:autoSpaceDE w:val="0"/>
         <w:autoSpaceDN w:val="0"/>
         <w:adjustRightInd w:val="0"/>
-        <w:spacing w:after="0pt" w:line="12pt" w:lineRule="auto"/>
+        <w:spacing w:after="0" w:line="240" w:lineRule="auto"/>
         <w:rPr>
           <w:rFonts w:ascii="Arial" w:hAnsi="Arial" w:cs="Arial"/>
           <w:sz w:val="21"/>
@@ -2593,7 +2612,7 @@
         <w:autoSpaceDE w:val="0"/>
         <w:autoSpaceDN w:val="0"/>
         <w:adjustRightInd w:val="0"/>
-        <w:spacing w:after="0pt" w:line="12pt" w:lineRule="auto"/>
+        <w:spacing w:after="0" w:line="240" w:lineRule="auto"/>
         <w:rPr>
           <w:rFonts w:ascii="Arial" w:hAnsi="Arial" w:cs="Arial"/>
           <w:sz w:val="21"/>
@@ -2651,7 +2670,7 @@
         <w:autoSpaceDE w:val="0"/>
         <w:autoSpaceDN w:val="0"/>
         <w:adjustRightInd w:val="0"/>
-        <w:spacing w:after="0pt" w:line="12pt" w:lineRule="auto"/>
+        <w:spacing w:after="0" w:line="240" w:lineRule="auto"/>
         <w:rPr>
           <w:rFonts w:ascii="Arial" w:hAnsi="Arial" w:cs="Arial"/>
           <w:sz w:val="21"/>
@@ -2669,8 +2688,8 @@
         <w:autoSpaceDE w:val="0"/>
         <w:autoSpaceDN w:val="0"/>
         <w:adjustRightInd w:val="0"/>
-        <w:spacing w:after="0pt" w:line="13.80pt" w:lineRule="auto"/>
-        <w:ind w:start="28.40pt" w:hanging="14.20pt"/>
+        <w:spacing w:after="0" w:line="276" w:lineRule="auto"/>
+        <w:ind w:left="568" w:hanging="284"/>
         <w:jc w:val="both"/>
         <w:rPr>
           <w:rFonts w:ascii="Arial" w:hAnsi="Arial" w:cs="Arial"/>
@@ -2697,8 +2716,8 @@
         <w:autoSpaceDE w:val="0"/>
         <w:autoSpaceDN w:val="0"/>
         <w:adjustRightInd w:val="0"/>
-        <w:spacing w:after="0pt" w:line="13.80pt" w:lineRule="auto"/>
-        <w:ind w:start="28.40pt" w:hanging="14.20pt"/>
+        <w:spacing w:after="0" w:line="276" w:lineRule="auto"/>
+        <w:ind w:left="568" w:hanging="284"/>
         <w:jc w:val="both"/>
         <w:rPr>
           <w:rFonts w:ascii="Arial" w:hAnsi="Arial" w:cs="Arial"/>
@@ -2725,8 +2744,8 @@
         <w:autoSpaceDE w:val="0"/>
         <w:autoSpaceDN w:val="0"/>
         <w:adjustRightInd w:val="0"/>
-        <w:spacing w:after="0pt" w:line="13.80pt" w:lineRule="auto"/>
-        <w:ind w:start="28.40pt" w:hanging="14.20pt"/>
+        <w:spacing w:after="0" w:line="276" w:lineRule="auto"/>
+        <w:ind w:left="568" w:hanging="284"/>
         <w:jc w:val="both"/>
         <w:rPr>
           <w:rFonts w:ascii="Arial" w:hAnsi="Arial" w:cs="Arial"/>
@@ -2753,8 +2772,8 @@
         <w:autoSpaceDE w:val="0"/>
         <w:autoSpaceDN w:val="0"/>
         <w:adjustRightInd w:val="0"/>
-        <w:spacing w:after="0pt" w:line="13.80pt" w:lineRule="auto"/>
-        <w:ind w:start="28.40pt" w:hanging="14.20pt"/>
+        <w:spacing w:after="0" w:line="276" w:lineRule="auto"/>
+        <w:ind w:left="568" w:hanging="284"/>
         <w:jc w:val="both"/>
         <w:rPr>
           <w:rFonts w:ascii="Arial" w:hAnsi="Arial" w:cs="Arial"/>
@@ -2777,7 +2796,7 @@
         <w:autoSpaceDE w:val="0"/>
         <w:autoSpaceDN w:val="0"/>
         <w:adjustRightInd w:val="0"/>
-        <w:spacing w:after="0pt" w:line="12pt" w:lineRule="auto"/>
+        <w:spacing w:after="0" w:line="240" w:lineRule="auto"/>
         <w:rPr>
           <w:rFonts w:ascii="Arial" w:hAnsi="Arial" w:cs="Arial"/>
           <w:sz w:val="21"/>
@@ -2789,12 +2808,12 @@
       <w:pPr>
         <w:widowControl w:val="0"/>
         <w:tabs>
-          <w:tab w:val="end" w:pos="454.40pt"/>
+          <w:tab w:val="right" w:pos="9088"/>
         </w:tabs>
         <w:autoSpaceDE w:val="0"/>
         <w:autoSpaceDN w:val="0"/>
         <w:adjustRightInd w:val="0"/>
-        <w:spacing w:after="0pt" w:line="12pt" w:lineRule="auto"/>
+        <w:spacing w:after="0" w:line="240" w:lineRule="auto"/>
         <w:rPr>
           <w:rFonts w:ascii="Arial" w:hAnsi="Arial" w:cs="Arial"/>
           <w:b/>
@@ -2809,12 +2828,12 @@
       <w:pPr>
         <w:widowControl w:val="0"/>
         <w:tabs>
-          <w:tab w:val="end" w:pos="454.40pt"/>
+          <w:tab w:val="right" w:pos="9088"/>
         </w:tabs>
         <w:autoSpaceDE w:val="0"/>
         <w:autoSpaceDN w:val="0"/>
         <w:adjustRightInd w:val="0"/>
-        <w:spacing w:after="0pt" w:line="12pt" w:lineRule="auto"/>
+        <w:spacing w:after="0" w:line="240" w:lineRule="auto"/>
         <w:rPr>
           <w:rFonts w:ascii="Arial" w:hAnsi="Arial" w:cs="Arial"/>
           <w:sz w:val="21"/>
@@ -2874,7 +2893,7 @@
           <w:sz w:val="21"/>
           <w:szCs w:val="21"/>
         </w:rPr>
-        <w:t xml:space="preserve">business Expert </w:t>
+        <w:t>B</w:t>
       </w:r>
       <w:r>
         <w:rPr>
@@ -2885,6 +2904,17 @@
           <w:sz w:val="21"/>
           <w:szCs w:val="21"/>
         </w:rPr>
+        <w:t xml:space="preserve">usiness Expert </w:t>
+      </w:r>
+      <w:r>
+        <w:rPr>
+          <w:rFonts w:ascii="Arial" w:hAnsi="Arial" w:cs="Arial"/>
+          <w:b/>
+          <w:bCs/>
+          <w:color w:val="000000" w:themeColor="text1"/>
+          <w:sz w:val="21"/>
+          <w:szCs w:val="21"/>
+        </w:rPr>
         <w:t xml:space="preserve">for </w:t>
       </w:r>
       <w:r>
@@ -2922,7 +2952,7 @@
         <w:autoSpaceDE w:val="0"/>
         <w:autoSpaceDN w:val="0"/>
         <w:adjustRightInd w:val="0"/>
-        <w:spacing w:after="0pt" w:line="12pt" w:lineRule="auto"/>
+        <w:spacing w:after="0" w:line="240" w:lineRule="auto"/>
         <w:rPr>
           <w:rFonts w:ascii="Arial" w:hAnsi="Arial" w:cs="Arial"/>
           <w:sz w:val="21"/>
@@ -2938,8 +2968,9 @@
           <w:szCs w:val="21"/>
           <w:lang w:val="es-CL"/>
         </w:rPr>
-        <w:t xml:space="preserve">Hilti Mexicana </w:t>
-      </w:r>
+        <w:t xml:space="preserve">Hilti </w:t>
+      </w:r>
+      <w:proofErr w:type="spellStart"/>
       <w:r>
         <w:rPr>
           <w:rFonts w:ascii="Arial" w:hAnsi="Arial" w:cs="Arial"/>
@@ -2948,6 +2979,27 @@
           <w:szCs w:val="21"/>
           <w:lang w:val="es-CL"/>
         </w:rPr>
+        <w:t>Mexico</w:t>
+      </w:r>
+      <w:proofErr w:type="spellEnd"/>
+      <w:r>
+        <w:rPr>
+          <w:rFonts w:ascii="Arial" w:hAnsi="Arial" w:cs="Arial"/>
+          <w:color w:val="666666"/>
+          <w:sz w:val="21"/>
+          <w:szCs w:val="21"/>
+          <w:lang w:val="es-CL"/>
+        </w:rPr>
+        <w:t xml:space="preserve"> </w:t>
+      </w:r>
+      <w:r>
+        <w:rPr>
+          <w:rFonts w:ascii="Arial" w:hAnsi="Arial" w:cs="Arial"/>
+          <w:color w:val="666666"/>
+          <w:sz w:val="21"/>
+          <w:szCs w:val="21"/>
+          <w:lang w:val="es-CL"/>
+        </w:rPr>
         <w:t>-</w:t>
       </w:r>
       <w:r>
@@ -2958,15 +3010,49 @@
           <w:szCs w:val="21"/>
           <w:lang w:val="es-CL"/>
         </w:rPr>
-        <w:t xml:space="preserve"> Mexico City, Mexico</w:t>
-      </w:r>
-      <w:r>
-        <w:rPr>
-          <w:rFonts w:ascii="Arial" w:hAnsi="Arial" w:cs="Arial"/>
+        <w:t xml:space="preserve"> </w:t>
+      </w:r>
+      <w:proofErr w:type="spellStart"/>
+      <w:r>
+        <w:rPr>
+          <w:rFonts w:ascii="Arial" w:hAnsi="Arial" w:cs="Arial"/>
+          <w:color w:val="666666"/>
           <w:sz w:val="21"/>
           <w:szCs w:val="21"/>
           <w:lang w:val="es-CL"/>
         </w:rPr>
+        <w:t>Mexico</w:t>
+      </w:r>
+      <w:proofErr w:type="spellEnd"/>
+      <w:r>
+        <w:rPr>
+          <w:rFonts w:ascii="Arial" w:hAnsi="Arial" w:cs="Arial"/>
+          <w:color w:val="666666"/>
+          <w:sz w:val="21"/>
+          <w:szCs w:val="21"/>
+          <w:lang w:val="es-CL"/>
+        </w:rPr>
+        <w:t xml:space="preserve"> City, </w:t>
+      </w:r>
+      <w:proofErr w:type="spellStart"/>
+      <w:r>
+        <w:rPr>
+          <w:rFonts w:ascii="Arial" w:hAnsi="Arial" w:cs="Arial"/>
+          <w:color w:val="666666"/>
+          <w:sz w:val="21"/>
+          <w:szCs w:val="21"/>
+          <w:lang w:val="es-CL"/>
+        </w:rPr>
+        <w:t>Mexico</w:t>
+      </w:r>
+      <w:proofErr w:type="spellEnd"/>
+      <w:r>
+        <w:rPr>
+          <w:rFonts w:ascii="Arial" w:hAnsi="Arial" w:cs="Arial"/>
+          <w:sz w:val="21"/>
+          <w:szCs w:val="21"/>
+          <w:lang w:val="es-CL"/>
+        </w:rPr>
         <w:tab/>
       </w:r>
     </w:p>
@@ -2976,7 +3062,7 @@
         <w:autoSpaceDE w:val="0"/>
         <w:autoSpaceDN w:val="0"/>
         <w:adjustRightInd w:val="0"/>
-        <w:spacing w:after="0pt" w:line="12pt" w:lineRule="auto"/>
+        <w:spacing w:after="0" w:line="240" w:lineRule="auto"/>
         <w:rPr>
           <w:rFonts w:ascii="Arial" w:hAnsi="Arial" w:cs="Arial"/>
           <w:sz w:val="21"/>
@@ -2995,8 +3081,8 @@
         <w:autoSpaceDE w:val="0"/>
         <w:autoSpaceDN w:val="0"/>
         <w:adjustRightInd w:val="0"/>
-        <w:spacing w:after="0pt" w:line="13.80pt" w:lineRule="auto"/>
-        <w:ind w:start="28.40pt" w:hanging="14.20pt"/>
+        <w:spacing w:after="0" w:line="276" w:lineRule="auto"/>
+        <w:ind w:left="568" w:hanging="284"/>
         <w:jc w:val="both"/>
         <w:rPr>
           <w:rFonts w:ascii="Arial" w:hAnsi="Arial" w:cs="Arial"/>
@@ -3039,8 +3125,8 @@
         <w:autoSpaceDE w:val="0"/>
         <w:autoSpaceDN w:val="0"/>
         <w:adjustRightInd w:val="0"/>
-        <w:spacing w:after="0pt" w:line="13.80pt" w:lineRule="auto"/>
-        <w:ind w:start="28.40pt" w:hanging="14.20pt"/>
+        <w:spacing w:after="0" w:line="276" w:lineRule="auto"/>
+        <w:ind w:left="568" w:hanging="284"/>
         <w:jc w:val="both"/>
         <w:rPr>
           <w:rFonts w:ascii="Arial" w:hAnsi="Arial" w:cs="Arial"/>
@@ -3083,8 +3169,8 @@
         <w:autoSpaceDE w:val="0"/>
         <w:autoSpaceDN w:val="0"/>
         <w:adjustRightInd w:val="0"/>
-        <w:spacing w:after="0pt" w:line="13.80pt" w:lineRule="auto"/>
-        <w:ind w:start="28.40pt" w:hanging="14.20pt"/>
+        <w:spacing w:after="0" w:line="276" w:lineRule="auto"/>
+        <w:ind w:left="568" w:hanging="284"/>
         <w:jc w:val="both"/>
         <w:rPr>
           <w:rFonts w:ascii="Arial" w:hAnsi="Arial" w:cs="Arial"/>
@@ -3111,8 +3197,8 @@
         <w:autoSpaceDE w:val="0"/>
         <w:autoSpaceDN w:val="0"/>
         <w:adjustRightInd w:val="0"/>
-        <w:spacing w:after="0pt" w:line="13.80pt" w:lineRule="auto"/>
-        <w:ind w:start="28.40pt" w:hanging="14.20pt"/>
+        <w:spacing w:after="0" w:line="276" w:lineRule="auto"/>
+        <w:ind w:left="568" w:hanging="284"/>
         <w:jc w:val="both"/>
         <w:rPr>
           <w:rFonts w:ascii="Arial" w:hAnsi="Arial" w:cs="Arial"/>
@@ -3142,7 +3228,25 @@
           <w:sz w:val="21"/>
           <w:szCs w:val="21"/>
         </w:rPr>
-        <w:t xml:space="preserve"> the Administrator roles of all Hilti eMarketplace customer relationships and eB2B customer engagements.</w:t>
+        <w:t xml:space="preserve"> the Administrator roles of all Hilti </w:t>
+      </w:r>
+      <w:proofErr w:type="spellStart"/>
+      <w:r>
+        <w:rPr>
+          <w:rFonts w:ascii="Arial" w:hAnsi="Arial" w:cs="Arial"/>
+          <w:sz w:val="21"/>
+          <w:szCs w:val="21"/>
+        </w:rPr>
+        <w:t>eMarketplace</w:t>
+      </w:r>
+      <w:proofErr w:type="spellEnd"/>
+      <w:r>
+        <w:rPr>
+          <w:rFonts w:ascii="Arial" w:hAnsi="Arial" w:cs="Arial"/>
+          <w:sz w:val="21"/>
+          <w:szCs w:val="21"/>
+        </w:rPr>
+        <w:t xml:space="preserve"> customer relationships and eB2B customer engagements.</w:t>
       </w:r>
     </w:p>
     <w:p>
@@ -3155,8 +3259,8 @@
         <w:autoSpaceDE w:val="0"/>
         <w:autoSpaceDN w:val="0"/>
         <w:adjustRightInd w:val="0"/>
-        <w:spacing w:after="0pt" w:line="13.80pt" w:lineRule="auto"/>
-        <w:ind w:start="28.40pt" w:hanging="14.20pt"/>
+        <w:spacing w:after="0" w:line="276" w:lineRule="auto"/>
+        <w:ind w:left="568" w:hanging="284"/>
         <w:jc w:val="both"/>
         <w:rPr>
           <w:rFonts w:ascii="Arial" w:hAnsi="Arial" w:cs="Arial"/>
@@ -3199,8 +3303,8 @@
         <w:autoSpaceDE w:val="0"/>
         <w:autoSpaceDN w:val="0"/>
         <w:adjustRightInd w:val="0"/>
-        <w:spacing w:after="0pt" w:line="13.80pt" w:lineRule="auto"/>
-        <w:ind w:start="28.40pt" w:hanging="14.20pt"/>
+        <w:spacing w:after="0" w:line="276" w:lineRule="auto"/>
+        <w:ind w:left="568" w:hanging="284"/>
         <w:jc w:val="both"/>
         <w:rPr>
           <w:rFonts w:ascii="Arial" w:hAnsi="Arial" w:cs="Arial"/>
@@ -3243,8 +3347,8 @@
         <w:autoSpaceDE w:val="0"/>
         <w:autoSpaceDN w:val="0"/>
         <w:adjustRightInd w:val="0"/>
-        <w:spacing w:after="0pt" w:line="13.80pt" w:lineRule="auto"/>
-        <w:ind w:start="28.40pt" w:hanging="14.20pt"/>
+        <w:spacing w:after="0" w:line="276" w:lineRule="auto"/>
+        <w:ind w:left="568" w:hanging="284"/>
         <w:jc w:val="both"/>
         <w:rPr>
           <w:rFonts w:ascii="Arial" w:hAnsi="Arial" w:cs="Arial"/>
@@ -3287,8 +3391,8 @@
         <w:autoSpaceDE w:val="0"/>
         <w:autoSpaceDN w:val="0"/>
         <w:adjustRightInd w:val="0"/>
-        <w:spacing w:after="0pt" w:line="13.80pt" w:lineRule="auto"/>
-        <w:ind w:start="28.40pt" w:hanging="14.20pt"/>
+        <w:spacing w:after="0" w:line="276" w:lineRule="auto"/>
+        <w:ind w:left="568" w:hanging="284"/>
         <w:jc w:val="both"/>
         <w:rPr>
           <w:rFonts w:ascii="Arial" w:hAnsi="Arial" w:cs="Arial"/>
@@ -3331,8 +3435,8 @@
         <w:autoSpaceDE w:val="0"/>
         <w:autoSpaceDN w:val="0"/>
         <w:adjustRightInd w:val="0"/>
-        <w:spacing w:after="0pt" w:line="13.80pt" w:lineRule="auto"/>
-        <w:ind w:start="28.40pt" w:hanging="14.20pt"/>
+        <w:spacing w:after="0" w:line="276" w:lineRule="auto"/>
+        <w:ind w:left="568" w:hanging="284"/>
         <w:jc w:val="both"/>
         <w:rPr>
           <w:rFonts w:ascii="Arial" w:hAnsi="Arial" w:cs="Arial"/>
@@ -3367,8 +3471,8 @@
         <w:autoSpaceDE w:val="0"/>
         <w:autoSpaceDN w:val="0"/>
         <w:adjustRightInd w:val="0"/>
-        <w:spacing w:after="0pt" w:line="13.80pt" w:lineRule="auto"/>
-        <w:ind w:start="28.40pt" w:hanging="14.20pt"/>
+        <w:spacing w:after="0" w:line="276" w:lineRule="auto"/>
+        <w:ind w:left="568" w:hanging="284"/>
         <w:jc w:val="both"/>
         <w:rPr>
           <w:rFonts w:ascii="Arial" w:hAnsi="Arial" w:cs="Arial"/>
@@ -3406,23 +3510,7 @@
           <w:sz w:val="21"/>
           <w:szCs w:val="21"/>
         </w:rPr>
-        <w:t xml:space="preserve"> increase</w:t>
-      </w:r>
-      <w:r>
-        <w:rPr>
-          <w:rFonts w:ascii="Arial" w:hAnsi="Arial" w:cs="Arial"/>
-          <w:sz w:val="21"/>
-          <w:szCs w:val="21"/>
-        </w:rPr>
-        <w:t>d</w:t>
-      </w:r>
-      <w:r>
-        <w:rPr>
-          <w:rFonts w:ascii="Arial" w:hAnsi="Arial" w:cs="Arial"/>
-          <w:sz w:val="21"/>
-          <w:szCs w:val="21"/>
-        </w:rPr>
-        <w:t xml:space="preserve"> of</w:t>
+        <w:t xml:space="preserve"> increase of</w:t>
       </w:r>
       <w:r>
         <w:rPr>
@@ -3475,8 +3563,8 @@
         <w:autoSpaceDE w:val="0"/>
         <w:autoSpaceDN w:val="0"/>
         <w:adjustRightInd w:val="0"/>
-        <w:spacing w:after="0pt" w:line="13.80pt" w:lineRule="auto"/>
-        <w:ind w:start="28.40pt" w:hanging="14.20pt"/>
+        <w:spacing w:after="0" w:line="276" w:lineRule="auto"/>
+        <w:ind w:left="568" w:hanging="284"/>
         <w:jc w:val="both"/>
         <w:rPr>
           <w:rFonts w:ascii="Arial" w:hAnsi="Arial" w:cs="Arial"/>
@@ -3603,7 +3691,7 @@
         <w:autoSpaceDE w:val="0"/>
         <w:autoSpaceDN w:val="0"/>
         <w:adjustRightInd w:val="0"/>
-        <w:spacing w:after="0pt" w:line="12pt" w:lineRule="auto"/>
+        <w:spacing w:after="0" w:line="240" w:lineRule="auto"/>
         <w:rPr>
           <w:rFonts w:ascii="Arial" w:hAnsi="Arial" w:cs="Arial"/>
           <w:sz w:val="21"/>
@@ -3615,12 +3703,12 @@
       <w:pPr>
         <w:widowControl w:val="0"/>
         <w:tabs>
-          <w:tab w:val="end" w:pos="454.40pt"/>
+          <w:tab w:val="right" w:pos="9088"/>
         </w:tabs>
         <w:autoSpaceDE w:val="0"/>
         <w:autoSpaceDN w:val="0"/>
         <w:adjustRightInd w:val="0"/>
-        <w:spacing w:after="0pt" w:line="12pt" w:lineRule="auto"/>
+        <w:spacing w:after="0" w:line="240" w:lineRule="auto"/>
         <w:rPr>
           <w:rFonts w:ascii="Arial" w:hAnsi="Arial" w:cs="Arial"/>
           <w:sz w:val="21"/>
@@ -3654,7 +3742,7 @@
         <w:autoSpaceDE w:val="0"/>
         <w:autoSpaceDN w:val="0"/>
         <w:adjustRightInd w:val="0"/>
-        <w:spacing w:after="0pt" w:line="12pt" w:lineRule="auto"/>
+        <w:spacing w:after="0" w:line="240" w:lineRule="auto"/>
         <w:rPr>
           <w:rFonts w:ascii="Arial" w:hAnsi="Arial" w:cs="Arial"/>
           <w:sz w:val="21"/>
@@ -3690,8 +3778,9 @@
           <w:szCs w:val="21"/>
           <w:lang w:val="es-CL"/>
         </w:rPr>
-        <w:t xml:space="preserve"> Hilti Mexico </w:t>
-      </w:r>
+        <w:t xml:space="preserve"> Hilti </w:t>
+      </w:r>
+      <w:proofErr w:type="spellStart"/>
       <w:r>
         <w:rPr>
           <w:rFonts w:ascii="Arial" w:hAnsi="Arial" w:cs="Arial"/>
@@ -3700,6 +3789,27 @@
           <w:szCs w:val="21"/>
           <w:lang w:val="es-CL"/>
         </w:rPr>
+        <w:t>Mexico</w:t>
+      </w:r>
+      <w:proofErr w:type="spellEnd"/>
+      <w:r>
+        <w:rPr>
+          <w:rFonts w:ascii="Arial" w:hAnsi="Arial" w:cs="Arial"/>
+          <w:color w:val="666666"/>
+          <w:sz w:val="21"/>
+          <w:szCs w:val="21"/>
+          <w:lang w:val="es-CL"/>
+        </w:rPr>
+        <w:t xml:space="preserve"> </w:t>
+      </w:r>
+      <w:r>
+        <w:rPr>
+          <w:rFonts w:ascii="Arial" w:hAnsi="Arial" w:cs="Arial"/>
+          <w:color w:val="666666"/>
+          <w:sz w:val="21"/>
+          <w:szCs w:val="21"/>
+          <w:lang w:val="es-CL"/>
+        </w:rPr>
         <w:t>-</w:t>
       </w:r>
       <w:r>
@@ -3710,8 +3820,9 @@
           <w:szCs w:val="21"/>
           <w:lang w:val="es-CL"/>
         </w:rPr>
-        <w:t xml:space="preserve"> Santiago - Mexico City,</w:t>
-      </w:r>
+        <w:t xml:space="preserve"> Santiago - </w:t>
+      </w:r>
+      <w:proofErr w:type="spellStart"/>
       <w:r>
         <w:rPr>
           <w:rFonts w:ascii="Arial" w:hAnsi="Arial" w:cs="Arial"/>
@@ -3720,15 +3831,48 @@
           <w:szCs w:val="21"/>
           <w:lang w:val="es-CL"/>
         </w:rPr>
-        <w:t xml:space="preserve"> Chile &amp; Mexico</w:t>
-      </w:r>
-      <w:r>
-        <w:rPr>
-          <w:rFonts w:ascii="Arial" w:hAnsi="Arial" w:cs="Arial"/>
+        <w:t>Mexico</w:t>
+      </w:r>
+      <w:proofErr w:type="spellEnd"/>
+      <w:r>
+        <w:rPr>
+          <w:rFonts w:ascii="Arial" w:hAnsi="Arial" w:cs="Arial"/>
+          <w:color w:val="666666"/>
           <w:sz w:val="21"/>
           <w:szCs w:val="21"/>
           <w:lang w:val="es-CL"/>
         </w:rPr>
+        <w:t xml:space="preserve"> City,</w:t>
+      </w:r>
+      <w:r>
+        <w:rPr>
+          <w:rFonts w:ascii="Arial" w:hAnsi="Arial" w:cs="Arial"/>
+          <w:color w:val="666666"/>
+          <w:sz w:val="21"/>
+          <w:szCs w:val="21"/>
+          <w:lang w:val="es-CL"/>
+        </w:rPr>
+        <w:t xml:space="preserve"> Chile &amp; </w:t>
+      </w:r>
+      <w:proofErr w:type="spellStart"/>
+      <w:r>
+        <w:rPr>
+          <w:rFonts w:ascii="Arial" w:hAnsi="Arial" w:cs="Arial"/>
+          <w:color w:val="666666"/>
+          <w:sz w:val="21"/>
+          <w:szCs w:val="21"/>
+          <w:lang w:val="es-CL"/>
+        </w:rPr>
+        <w:t>Mexico</w:t>
+      </w:r>
+      <w:proofErr w:type="spellEnd"/>
+      <w:r>
+        <w:rPr>
+          <w:rFonts w:ascii="Arial" w:hAnsi="Arial" w:cs="Arial"/>
+          <w:sz w:val="21"/>
+          <w:szCs w:val="21"/>
+          <w:lang w:val="es-CL"/>
+        </w:rPr>
         <w:tab/>
       </w:r>
     </w:p>
@@ -3738,7 +3882,7 @@
         <w:autoSpaceDE w:val="0"/>
         <w:autoSpaceDN w:val="0"/>
         <w:adjustRightInd w:val="0"/>
-        <w:spacing w:after="0pt" w:line="12pt" w:lineRule="auto"/>
+        <w:spacing w:after="0" w:line="240" w:lineRule="auto"/>
         <w:rPr>
           <w:rFonts w:ascii="Arial" w:hAnsi="Arial" w:cs="Arial"/>
           <w:sz w:val="21"/>
@@ -3757,8 +3901,8 @@
         <w:autoSpaceDE w:val="0"/>
         <w:autoSpaceDN w:val="0"/>
         <w:adjustRightInd w:val="0"/>
-        <w:spacing w:after="0pt" w:line="13.80pt" w:lineRule="auto"/>
-        <w:ind w:start="28.40pt" w:hanging="14.20pt"/>
+        <w:spacing w:after="0" w:line="276" w:lineRule="auto"/>
+        <w:ind w:left="568" w:hanging="284"/>
         <w:jc w:val="both"/>
         <w:rPr>
           <w:rFonts w:ascii="Arial" w:hAnsi="Arial" w:cs="Arial"/>
@@ -3785,8 +3929,8 @@
         <w:autoSpaceDE w:val="0"/>
         <w:autoSpaceDN w:val="0"/>
         <w:adjustRightInd w:val="0"/>
-        <w:spacing w:after="0pt" w:line="13.80pt" w:lineRule="auto"/>
-        <w:ind w:start="28.40pt" w:hanging="14.20pt"/>
+        <w:spacing w:after="0" w:line="276" w:lineRule="auto"/>
+        <w:ind w:left="568" w:hanging="284"/>
         <w:jc w:val="both"/>
         <w:rPr>
           <w:rFonts w:ascii="Arial" w:hAnsi="Arial" w:cs="Arial"/>
@@ -3829,8 +3973,8 @@
         <w:autoSpaceDE w:val="0"/>
         <w:autoSpaceDN w:val="0"/>
         <w:adjustRightInd w:val="0"/>
-        <w:spacing w:after="0pt" w:line="13.80pt" w:lineRule="auto"/>
-        <w:ind w:start="28.40pt" w:hanging="14.20pt"/>
+        <w:spacing w:after="0" w:line="276" w:lineRule="auto"/>
+        <w:ind w:left="568" w:hanging="284"/>
         <w:jc w:val="both"/>
         <w:rPr>
           <w:rFonts w:ascii="Arial" w:hAnsi="Arial" w:cs="Arial"/>
@@ -3857,8 +4001,8 @@
         <w:autoSpaceDE w:val="0"/>
         <w:autoSpaceDN w:val="0"/>
         <w:adjustRightInd w:val="0"/>
-        <w:spacing w:after="0pt" w:line="13.80pt" w:lineRule="auto"/>
-        <w:ind w:start="28.40pt" w:hanging="14.20pt"/>
+        <w:spacing w:after="0" w:line="276" w:lineRule="auto"/>
+        <w:ind w:left="568" w:hanging="284"/>
         <w:jc w:val="both"/>
         <w:rPr>
           <w:rFonts w:ascii="Arial" w:hAnsi="Arial" w:cs="Arial"/>
@@ -3885,8 +4029,8 @@
         <w:autoSpaceDE w:val="0"/>
         <w:autoSpaceDN w:val="0"/>
         <w:adjustRightInd w:val="0"/>
-        <w:spacing w:after="0pt" w:line="13.80pt" w:lineRule="auto"/>
-        <w:ind w:start="28.40pt" w:hanging="14.20pt"/>
+        <w:spacing w:after="0" w:line="276" w:lineRule="auto"/>
+        <w:ind w:left="568" w:hanging="284"/>
         <w:jc w:val="both"/>
         <w:rPr>
           <w:rFonts w:ascii="Arial" w:hAnsi="Arial" w:cs="Arial"/>
@@ -3925,7 +4069,7 @@
         <w:autoSpaceDE w:val="0"/>
         <w:autoSpaceDN w:val="0"/>
         <w:adjustRightInd w:val="0"/>
-        <w:spacing w:after="0pt" w:line="12pt" w:lineRule="auto"/>
+        <w:spacing w:after="0" w:line="240" w:lineRule="auto"/>
         <w:rPr>
           <w:rFonts w:ascii="Arial" w:hAnsi="Arial" w:cs="Arial"/>
           <w:sz w:val="21"/>
@@ -3937,12 +4081,12 @@
       <w:pPr>
         <w:widowControl w:val="0"/>
         <w:tabs>
-          <w:tab w:val="end" w:pos="454.40pt"/>
+          <w:tab w:val="right" w:pos="9088"/>
         </w:tabs>
         <w:autoSpaceDE w:val="0"/>
         <w:autoSpaceDN w:val="0"/>
         <w:adjustRightInd w:val="0"/>
-        <w:spacing w:after="0pt" w:line="12pt" w:lineRule="auto"/>
+        <w:spacing w:after="0" w:line="240" w:lineRule="auto"/>
         <w:rPr>
           <w:rFonts w:ascii="Arial" w:hAnsi="Arial" w:cs="Arial"/>
           <w:b/>
@@ -3957,12 +4101,12 @@
       <w:pPr>
         <w:widowControl w:val="0"/>
         <w:tabs>
-          <w:tab w:val="end" w:pos="454.40pt"/>
+          <w:tab w:val="right" w:pos="9088"/>
         </w:tabs>
         <w:autoSpaceDE w:val="0"/>
         <w:autoSpaceDN w:val="0"/>
         <w:adjustRightInd w:val="0"/>
-        <w:spacing w:after="0pt" w:line="12pt" w:lineRule="auto"/>
+        <w:spacing w:after="0" w:line="240" w:lineRule="auto"/>
         <w:rPr>
           <w:rFonts w:ascii="Arial" w:hAnsi="Arial" w:cs="Arial"/>
           <w:b/>
@@ -3977,12 +4121,12 @@
       <w:pPr>
         <w:widowControl w:val="0"/>
         <w:tabs>
-          <w:tab w:val="end" w:pos="454.40pt"/>
+          <w:tab w:val="right" w:pos="9088"/>
         </w:tabs>
         <w:autoSpaceDE w:val="0"/>
         <w:autoSpaceDN w:val="0"/>
         <w:adjustRightInd w:val="0"/>
-        <w:spacing w:after="0pt" w:line="12pt" w:lineRule="auto"/>
+        <w:spacing w:after="0" w:line="240" w:lineRule="auto"/>
         <w:rPr>
           <w:rFonts w:ascii="Arial" w:hAnsi="Arial" w:cs="Arial"/>
           <w:b/>
@@ -3997,12 +4141,12 @@
       <w:pPr>
         <w:widowControl w:val="0"/>
         <w:tabs>
-          <w:tab w:val="end" w:pos="454.40pt"/>
+          <w:tab w:val="right" w:pos="9088"/>
         </w:tabs>
         <w:autoSpaceDE w:val="0"/>
         <w:autoSpaceDN w:val="0"/>
         <w:adjustRightInd w:val="0"/>
-        <w:spacing w:after="0pt" w:line="12pt" w:lineRule="auto"/>
+        <w:spacing w:after="0" w:line="240" w:lineRule="auto"/>
         <w:rPr>
           <w:rFonts w:ascii="Arial" w:hAnsi="Arial" w:cs="Arial"/>
           <w:b/>
@@ -4017,12 +4161,12 @@
       <w:pPr>
         <w:widowControl w:val="0"/>
         <w:tabs>
-          <w:tab w:val="end" w:pos="454.40pt"/>
+          <w:tab w:val="right" w:pos="9088"/>
         </w:tabs>
         <w:autoSpaceDE w:val="0"/>
         <w:autoSpaceDN w:val="0"/>
         <w:adjustRightInd w:val="0"/>
-        <w:spacing w:after="0pt" w:line="12pt" w:lineRule="auto"/>
+        <w:spacing w:after="0" w:line="240" w:lineRule="auto"/>
         <w:rPr>
           <w:rFonts w:ascii="Arial" w:hAnsi="Arial" w:cs="Arial"/>
           <w:b/>
@@ -4037,12 +4181,12 @@
       <w:pPr>
         <w:widowControl w:val="0"/>
         <w:tabs>
-          <w:tab w:val="end" w:pos="454.40pt"/>
+          <w:tab w:val="right" w:pos="9088"/>
         </w:tabs>
         <w:autoSpaceDE w:val="0"/>
         <w:autoSpaceDN w:val="0"/>
         <w:adjustRightInd w:val="0"/>
-        <w:spacing w:after="0pt" w:line="12pt" w:lineRule="auto"/>
+        <w:spacing w:after="0" w:line="240" w:lineRule="auto"/>
         <w:rPr>
           <w:rFonts w:ascii="Arial" w:hAnsi="Arial" w:cs="Arial"/>
           <w:sz w:val="21"/>
@@ -4076,7 +4220,7 @@
         <w:autoSpaceDE w:val="0"/>
         <w:autoSpaceDN w:val="0"/>
         <w:adjustRightInd w:val="0"/>
-        <w:spacing w:after="0pt" w:line="12pt" w:lineRule="auto"/>
+        <w:spacing w:after="0" w:line="240" w:lineRule="auto"/>
         <w:rPr>
           <w:rFonts w:ascii="Arial" w:hAnsi="Arial" w:cs="Arial"/>
           <w:sz w:val="21"/>
@@ -4125,7 +4269,7 @@
         <w:autoSpaceDE w:val="0"/>
         <w:autoSpaceDN w:val="0"/>
         <w:adjustRightInd w:val="0"/>
-        <w:spacing w:after="0pt" w:line="12pt" w:lineRule="auto"/>
+        <w:spacing w:after="0" w:line="240" w:lineRule="auto"/>
         <w:rPr>
           <w:rFonts w:ascii="Arial" w:hAnsi="Arial" w:cs="Arial"/>
           <w:sz w:val="21"/>
@@ -4143,8 +4287,8 @@
         <w:autoSpaceDE w:val="0"/>
         <w:autoSpaceDN w:val="0"/>
         <w:adjustRightInd w:val="0"/>
-        <w:spacing w:after="0pt" w:line="13.80pt" w:lineRule="auto"/>
-        <w:ind w:start="28.40pt" w:hanging="14.20pt"/>
+        <w:spacing w:after="0" w:line="276" w:lineRule="auto"/>
+        <w:ind w:left="568" w:hanging="284"/>
         <w:jc w:val="both"/>
         <w:rPr>
           <w:rFonts w:ascii="Arial" w:hAnsi="Arial" w:cs="Arial"/>
@@ -4171,8 +4315,8 @@
         <w:autoSpaceDE w:val="0"/>
         <w:autoSpaceDN w:val="0"/>
         <w:adjustRightInd w:val="0"/>
-        <w:spacing w:after="0pt" w:line="13.80pt" w:lineRule="auto"/>
-        <w:ind w:start="28.40pt" w:hanging="14.20pt"/>
+        <w:spacing w:after="0" w:line="276" w:lineRule="auto"/>
+        <w:ind w:left="568" w:hanging="284"/>
         <w:jc w:val="both"/>
         <w:rPr>
           <w:rFonts w:ascii="Arial" w:hAnsi="Arial" w:cs="Arial"/>
@@ -4199,8 +4343,8 @@
         <w:autoSpaceDE w:val="0"/>
         <w:autoSpaceDN w:val="0"/>
         <w:adjustRightInd w:val="0"/>
-        <w:spacing w:after="0pt" w:line="13.80pt" w:lineRule="auto"/>
-        <w:ind w:start="28.40pt" w:hanging="14.20pt"/>
+        <w:spacing w:after="0" w:line="276" w:lineRule="auto"/>
+        <w:ind w:left="568" w:hanging="284"/>
         <w:jc w:val="both"/>
         <w:rPr>
           <w:rFonts w:ascii="Arial" w:hAnsi="Arial" w:cs="Arial"/>
@@ -4229,12 +4373,12 @@
       <w:pPr>
         <w:widowControl w:val="0"/>
         <w:tabs>
-          <w:tab w:val="end" w:pos="454.40pt"/>
+          <w:tab w:val="right" w:pos="9088"/>
         </w:tabs>
         <w:autoSpaceDE w:val="0"/>
         <w:autoSpaceDN w:val="0"/>
         <w:adjustRightInd w:val="0"/>
-        <w:spacing w:after="0pt" w:line="12pt" w:lineRule="auto"/>
+        <w:spacing w:after="0" w:line="240" w:lineRule="auto"/>
         <w:rPr>
           <w:rFonts w:ascii="Arial" w:hAnsi="Arial" w:cs="Arial"/>
           <w:b/>
@@ -4249,12 +4393,12 @@
       <w:pPr>
         <w:widowControl w:val="0"/>
         <w:tabs>
-          <w:tab w:val="end" w:pos="454.40pt"/>
+          <w:tab w:val="right" w:pos="9088"/>
         </w:tabs>
         <w:autoSpaceDE w:val="0"/>
         <w:autoSpaceDN w:val="0"/>
         <w:adjustRightInd w:val="0"/>
-        <w:spacing w:after="0pt" w:line="12pt" w:lineRule="auto"/>
+        <w:spacing w:after="0" w:line="240" w:lineRule="auto"/>
         <w:rPr>
           <w:rFonts w:ascii="Arial" w:hAnsi="Arial" w:cs="Arial"/>
           <w:sz w:val="21"/>
@@ -4288,7 +4432,7 @@
         <w:autoSpaceDE w:val="0"/>
         <w:autoSpaceDN w:val="0"/>
         <w:adjustRightInd w:val="0"/>
-        <w:spacing w:after="0pt" w:line="12pt" w:lineRule="auto"/>
+        <w:spacing w:after="0" w:line="240" w:lineRule="auto"/>
         <w:rPr>
           <w:rFonts w:ascii="Arial" w:hAnsi="Arial" w:cs="Arial"/>
           <w:color w:val="666666"/>
@@ -4330,7 +4474,7 @@
         <w:autoSpaceDE w:val="0"/>
         <w:autoSpaceDN w:val="0"/>
         <w:adjustRightInd w:val="0"/>
-        <w:spacing w:after="0pt" w:line="12pt" w:lineRule="auto"/>
+        <w:spacing w:after="0" w:line="240" w:lineRule="auto"/>
         <w:rPr>
           <w:rFonts w:ascii="Arial" w:hAnsi="Arial" w:cs="Arial"/>
           <w:color w:val="666666"/>
@@ -4343,12 +4487,12 @@
       <w:pPr>
         <w:widowControl w:val="0"/>
         <w:tabs>
-          <w:tab w:val="end" w:pos="454.40pt"/>
+          <w:tab w:val="right" w:pos="9088"/>
         </w:tabs>
         <w:autoSpaceDE w:val="0"/>
         <w:autoSpaceDN w:val="0"/>
         <w:adjustRightInd w:val="0"/>
-        <w:spacing w:after="0pt" w:line="12pt" w:lineRule="auto"/>
+        <w:spacing w:after="0" w:line="240" w:lineRule="auto"/>
         <w:rPr>
           <w:rFonts w:ascii="Arial" w:hAnsi="Arial" w:cs="Arial"/>
           <w:sz w:val="21"/>
@@ -4393,13 +4537,14 @@
         <w:autoSpaceDE w:val="0"/>
         <w:autoSpaceDN w:val="0"/>
         <w:adjustRightInd w:val="0"/>
-        <w:spacing w:after="0pt" w:line="12pt" w:lineRule="auto"/>
-        <w:rPr>
-          <w:rFonts w:ascii="Arial" w:hAnsi="Arial" w:cs="Arial"/>
-          <w:sz w:val="21"/>
-          <w:szCs w:val="21"/>
-        </w:rPr>
-      </w:pPr>
+        <w:spacing w:after="0" w:line="240" w:lineRule="auto"/>
+        <w:rPr>
+          <w:rFonts w:ascii="Arial" w:hAnsi="Arial" w:cs="Arial"/>
+          <w:sz w:val="21"/>
+          <w:szCs w:val="21"/>
+        </w:rPr>
+      </w:pPr>
+      <w:proofErr w:type="spellStart"/>
       <w:r>
         <w:rPr>
           <w:rFonts w:ascii="Arial" w:hAnsi="Arial" w:cs="Arial"/>
@@ -4407,7 +4552,17 @@
           <w:sz w:val="21"/>
           <w:szCs w:val="21"/>
         </w:rPr>
-        <w:t>Einhell Chile</w:t>
+        <w:t>Einhell</w:t>
+      </w:r>
+      <w:proofErr w:type="spellEnd"/>
+      <w:r>
+        <w:rPr>
+          <w:rFonts w:ascii="Arial" w:hAnsi="Arial" w:cs="Arial"/>
+          <w:color w:val="666666"/>
+          <w:sz w:val="21"/>
+          <w:szCs w:val="21"/>
+        </w:rPr>
+        <w:t xml:space="preserve"> Chile</w:t>
       </w:r>
       <w:r>
         <w:rPr>
@@ -4424,7 +4579,7 @@
         <w:autoSpaceDE w:val="0"/>
         <w:autoSpaceDN w:val="0"/>
         <w:adjustRightInd w:val="0"/>
-        <w:spacing w:after="0pt" w:line="13.80pt" w:lineRule="auto"/>
+        <w:spacing w:after="0" w:line="276" w:lineRule="auto"/>
         <w:rPr>
           <w:rFonts w:ascii="Arial" w:hAnsi="Arial" w:cs="Arial"/>
           <w:sz w:val="21"/>
@@ -4436,12 +4591,12 @@
       <w:pPr>
         <w:widowControl w:val="0"/>
         <w:tabs>
-          <w:tab w:val="end" w:pos="454.40pt"/>
+          <w:tab w:val="right" w:pos="9088"/>
         </w:tabs>
         <w:autoSpaceDE w:val="0"/>
         <w:autoSpaceDN w:val="0"/>
         <w:adjustRightInd w:val="0"/>
-        <w:spacing w:after="0pt" w:line="12pt" w:lineRule="auto"/>
+        <w:spacing w:after="0" w:line="240" w:lineRule="auto"/>
         <w:rPr>
           <w:rFonts w:ascii="Arial" w:hAnsi="Arial" w:cs="Arial"/>
           <w:sz w:val="21"/>
@@ -4475,13 +4630,14 @@
         <w:autoSpaceDE w:val="0"/>
         <w:autoSpaceDN w:val="0"/>
         <w:adjustRightInd w:val="0"/>
-        <w:spacing w:after="0pt" w:line="12pt" w:lineRule="auto"/>
-        <w:rPr>
-          <w:rFonts w:ascii="Arial" w:hAnsi="Arial" w:cs="Arial"/>
-          <w:sz w:val="21"/>
-          <w:szCs w:val="21"/>
-        </w:rPr>
-      </w:pPr>
+        <w:spacing w:after="0" w:line="240" w:lineRule="auto"/>
+        <w:rPr>
+          <w:rFonts w:ascii="Arial" w:hAnsi="Arial" w:cs="Arial"/>
+          <w:sz w:val="21"/>
+          <w:szCs w:val="21"/>
+        </w:rPr>
+      </w:pPr>
+      <w:proofErr w:type="spellStart"/>
       <w:r>
         <w:rPr>
           <w:rFonts w:ascii="Arial" w:hAnsi="Arial" w:cs="Arial"/>
@@ -4489,8 +4645,9 @@
           <w:sz w:val="21"/>
           <w:szCs w:val="21"/>
         </w:rPr>
-        <w:t xml:space="preserve">Cencosud S.A. (Easy) </w:t>
-      </w:r>
+        <w:t>Cencosud</w:t>
+      </w:r>
+      <w:proofErr w:type="spellEnd"/>
       <w:r>
         <w:rPr>
           <w:rFonts w:ascii="Arial" w:hAnsi="Arial" w:cs="Arial"/>
@@ -4498,6 +4655,15 @@
           <w:sz w:val="21"/>
           <w:szCs w:val="21"/>
         </w:rPr>
+        <w:t xml:space="preserve"> S.A. (Easy) </w:t>
+      </w:r>
+      <w:r>
+        <w:rPr>
+          <w:rFonts w:ascii="Arial" w:hAnsi="Arial" w:cs="Arial"/>
+          <w:color w:val="666666"/>
+          <w:sz w:val="21"/>
+          <w:szCs w:val="21"/>
+        </w:rPr>
         <w:t>-</w:t>
       </w:r>
       <w:r>
@@ -4524,7 +4690,7 @@
         <w:autoSpaceDE w:val="0"/>
         <w:autoSpaceDN w:val="0"/>
         <w:adjustRightInd w:val="0"/>
-        <w:spacing w:after="0pt" w:line="12pt" w:lineRule="auto"/>
+        <w:spacing w:after="0" w:line="240" w:lineRule="auto"/>
         <w:rPr>
           <w:rFonts w:ascii="Arial" w:hAnsi="Arial" w:cs="Arial"/>
           <w:sz w:val="24"/>
@@ -4538,7 +4704,7 @@
         <w:autoSpaceDE w:val="0"/>
         <w:autoSpaceDN w:val="0"/>
         <w:adjustRightInd w:val="0"/>
-        <w:spacing w:after="0pt" w:line="12pt" w:lineRule="auto"/>
+        <w:spacing w:after="0" w:line="240" w:lineRule="auto"/>
         <w:rPr>
           <w:rFonts w:ascii="Arial" w:hAnsi="Arial" w:cs="Arial"/>
           <w:b/>
@@ -4555,7 +4721,7 @@
         <w:autoSpaceDE w:val="0"/>
         <w:autoSpaceDN w:val="0"/>
         <w:adjustRightInd w:val="0"/>
-        <w:spacing w:after="0pt" w:line="12pt" w:lineRule="auto"/>
+        <w:spacing w:after="0" w:line="240" w:lineRule="auto"/>
         <w:rPr>
           <w:rFonts w:ascii="Arial" w:hAnsi="Arial" w:cs="Arial"/>
           <w:b/>
@@ -4569,8 +4735,8 @@
     <w:p>
       <w:pPr>
         <w:pStyle w:val="BodyText"/>
-        <w:spacing w:line="12.05pt" w:lineRule="exact"/>
-        <w:ind w:start="5pt"/>
+        <w:spacing w:line="241" w:lineRule="exact"/>
+        <w:ind w:left="100"/>
         <w:jc w:val="center"/>
         <w:rPr>
           <w:color w:val="666666"/>
@@ -4590,9 +4756,9 @@
       </w:r>
     </w:p>
     <w:sectPr>
-      <w:pgSz w:w="612pt" w:h="792pt"/>
-      <w:pgMar w:top="43.65pt" w:right="72pt" w:bottom="72pt" w:left="72pt" w:header="36pt" w:footer="36pt" w:gutter="0pt"/>
-      <w:cols w:space="36pt"/>
+      <w:pgSz w:w="12240" w:h="15840"/>
+      <w:pgMar w:top="873" w:right="1440" w:bottom="1440" w:left="1440" w:header="720" w:footer="720" w:gutter="0"/>
+      <w:cols w:space="720"/>
       <w:noEndnote/>
     </w:sectPr>
   </w:body>
@@ -4600,11 +4766,11 @@
 </file>
 
 <file path=word/endnotes.xml><?xml version="1.0" encoding="utf-8"?>
-<w:endnotes xmlns:cx="http://schemas.microsoft.com/office/drawing/2014/chartex" xmlns:cx1="http://schemas.microsoft.com/office/drawing/2015/9/8/chartex" xmlns:cx2="http://schemas.microsoft.com/office/drawing/2015/10/21/chartex" xmlns:cx3="http://schemas.microsoft.com/office/drawing/2016/5/9/chartex" xmlns:cx4="http://schemas.microsoft.com/office/drawing/2016/5/10/chartex" xmlns:cx5="http://schemas.microsoft.com/office/drawing/2016/5/11/chartex" xmlns:cx6="http://schemas.microsoft.com/office/drawing/2016/5/12/chartex" xmlns:cx7="http://schemas.microsoft.com/office/drawing/2016/5/13/chartex" xmlns:cx8="http://schemas.microsoft.com/office/drawing/2016/5/14/chartex" xmlns:mc="http://schemas.openxmlformats.org/markup-compatibility/2006" xmlns:aink="http://schemas.microsoft.com/office/drawing/2016/ink" xmlns:am3d="http://schemas.microsoft.com/office/drawing/2017/model3d" xmlns:o="urn:schemas-microsoft-com:office:office" xmlns:oel="http://schemas.microsoft.com/office/2019/extlst" xmlns:r="http://purl.oclc.org/ooxml/officeDocument/relationships" xmlns:m="http://purl.oclc.org/ooxml/officeDocument/math" xmlns:v="urn:schemas-microsoft-com:vml" xmlns:wp14="http://schemas.microsoft.com/office/word/2010/wordprocessingDrawing" xmlns:wp="http://purl.oclc.org/ooxml/drawingml/wordprocessingDrawing" xmlns:w10="urn:schemas-microsoft-com:office:word" xmlns:w="http://purl.oclc.org/ooxml/wordprocessingml/main" xmlns:w14="http://schemas.microsoft.com/office/word/2010/wordml" xmlns:w15="http://schemas.microsoft.com/office/word/2012/wordml" xmlns:w16cex="http://schemas.microsoft.com/office/word/2018/wordml/cex" xmlns:w16cid="http://schemas.microsoft.com/office/word/2016/wordml/cid" xmlns:w16="http://schemas.microsoft.com/office/word/2018/wordml" xmlns:w16sdtdh="http://schemas.microsoft.com/office/word/2020/wordml/sdtdatahash" xmlns:w16se="http://schemas.microsoft.com/office/word/2015/wordml/symex" xmlns:wpi="http://schemas.microsoft.com/office/word/2010/wordprocessingInk" xmlns:wne="http://schemas.microsoft.com/office/word/2006/wordml" mc:Ignorable="w14 w15 w16se w16cid w16 w16cex w16sdtdh wne wp14">
+<w:endnotes xmlns:wpc="http://schemas.microsoft.com/office/word/2010/wordprocessingCanvas" xmlns:cx="http://schemas.microsoft.com/office/drawing/2014/chartex" xmlns:cx1="http://schemas.microsoft.com/office/drawing/2015/9/8/chartex" xmlns:cx2="http://schemas.microsoft.com/office/drawing/2015/10/21/chartex" xmlns:cx3="http://schemas.microsoft.com/office/drawing/2016/5/9/chartex" xmlns:cx4="http://schemas.microsoft.com/office/drawing/2016/5/10/chartex" xmlns:cx5="http://schemas.microsoft.com/office/drawing/2016/5/11/chartex" xmlns:cx6="http://schemas.microsoft.com/office/drawing/2016/5/12/chartex" xmlns:cx7="http://schemas.microsoft.com/office/drawing/2016/5/13/chartex" xmlns:cx8="http://schemas.microsoft.com/office/drawing/2016/5/14/chartex" xmlns:mc="http://schemas.openxmlformats.org/markup-compatibility/2006" xmlns:aink="http://schemas.microsoft.com/office/drawing/2016/ink" xmlns:am3d="http://schemas.microsoft.com/office/drawing/2017/model3d" xmlns:o="urn:schemas-microsoft-com:office:office" xmlns:oel="http://schemas.microsoft.com/office/2019/extlst" xmlns:r="http://schemas.openxmlformats.org/officeDocument/2006/relationships" xmlns:m="http://schemas.openxmlformats.org/officeDocument/2006/math" xmlns:v="urn:schemas-microsoft-com:vml" xmlns:wp14="http://schemas.microsoft.com/office/word/2010/wordprocessingDrawing" xmlns:wp="http://schemas.openxmlformats.org/drawingml/2006/wordprocessingDrawing" xmlns:w10="urn:schemas-microsoft-com:office:word" xmlns:w="http://schemas.openxmlformats.org/wordprocessingml/2006/main" xmlns:w14="http://schemas.microsoft.com/office/word/2010/wordml" xmlns:w15="http://schemas.microsoft.com/office/word/2012/wordml" xmlns:w16cex="http://schemas.microsoft.com/office/word/2018/wordml/cex" xmlns:w16cid="http://schemas.microsoft.com/office/word/2016/wordml/cid" xmlns:w16="http://schemas.microsoft.com/office/word/2018/wordml" xmlns:w16sdtdh="http://schemas.microsoft.com/office/word/2020/wordml/sdtdatahash" xmlns:w16se="http://schemas.microsoft.com/office/word/2015/wordml/symex" xmlns:wpg="http://schemas.microsoft.com/office/word/2010/wordprocessingGroup" xmlns:wpi="http://schemas.microsoft.com/office/word/2010/wordprocessingInk" xmlns:wne="http://schemas.microsoft.com/office/word/2006/wordml" xmlns:wps="http://schemas.microsoft.com/office/word/2010/wordprocessingShape" mc:Ignorable="w14 w15 w16se w16cid w16 w16cex w16sdtdh wp14">
   <w:endnote w:type="separator" w:id="-1">
     <w:p>
       <w:pPr>
-        <w:spacing w:after="0pt" w:line="12pt" w:lineRule="auto"/>
+        <w:spacing w:after="0" w:line="240" w:lineRule="auto"/>
       </w:pPr>
       <w:r>
         <w:separator/>
@@ -4614,7 +4780,7 @@
   <w:endnote w:type="continuationSeparator" w:id="0">
     <w:p>
       <w:pPr>
-        <w:spacing w:after="0pt" w:line="12pt" w:lineRule="auto"/>
+        <w:spacing w:after="0" w:line="240" w:lineRule="auto"/>
       </w:pPr>
       <w:r>
         <w:continuationSeparator/>
@@ -4625,11 +4791,11 @@
 </file>
 
 <file path=word/footnotes.xml><?xml version="1.0" encoding="utf-8"?>
-<w:footnotes xmlns:cx="http://schemas.microsoft.com/office/drawing/2014/chartex" xmlns:cx1="http://schemas.microsoft.com/office/drawing/2015/9/8/chartex" xmlns:cx2="http://schemas.microsoft.com/office/drawing/2015/10/21/chartex" xmlns:cx3="http://schemas.microsoft.com/office/drawing/2016/5/9/chartex" xmlns:cx4="http://schemas.microsoft.com/office/drawing/2016/5/10/chartex" xmlns:cx5="http://schemas.microsoft.com/office/drawing/2016/5/11/chartex" xmlns:cx6="http://schemas.microsoft.com/office/drawing/2016/5/12/chartex" xmlns:cx7="http://schemas.microsoft.com/office/drawing/2016/5/13/chartex" xmlns:cx8="http://schemas.microsoft.com/office/drawing/2016/5/14/chartex" xmlns:mc="http://schemas.openxmlformats.org/markup-compatibility/2006" xmlns:aink="http://schemas.microsoft.com/office/drawing/2016/ink" xmlns:am3d="http://schemas.microsoft.com/office/drawing/2017/model3d" xmlns:o="urn:schemas-microsoft-com:office:office" xmlns:oel="http://schemas.microsoft.com/office/2019/extlst" xmlns:r="http://purl.oclc.org/ooxml/officeDocument/relationships" xmlns:m="http://purl.oclc.org/ooxml/officeDocument/math" xmlns:v="urn:schemas-microsoft-com:vml" xmlns:wp14="http://schemas.microsoft.com/office/word/2010/wordprocessingDrawing" xmlns:wp="http://purl.oclc.org/ooxml/drawingml/wordprocessingDrawing" xmlns:w10="urn:schemas-microsoft-com:office:word" xmlns:w="http://purl.oclc.org/ooxml/wordprocessingml/main" xmlns:w14="http://schemas.microsoft.com/office/word/2010/wordml" xmlns:w15="http://schemas.microsoft.com/office/word/2012/wordml" xmlns:w16cex="http://schemas.microsoft.com/office/word/2018/wordml/cex" xmlns:w16cid="http://schemas.microsoft.com/office/word/2016/wordml/cid" xmlns:w16="http://schemas.microsoft.com/office/word/2018/wordml" xmlns:w16sdtdh="http://schemas.microsoft.com/office/word/2020/wordml/sdtdatahash" xmlns:w16se="http://schemas.microsoft.com/office/word/2015/wordml/symex" xmlns:wpi="http://schemas.microsoft.com/office/word/2010/wordprocessingInk" xmlns:wne="http://schemas.microsoft.com/office/word/2006/wordml" mc:Ignorable="w14 w15 w16se w16cid w16 w16cex w16sdtdh wne wp14">
+<w:footnotes xmlns:wpc="http://schemas.microsoft.com/office/word/2010/wordprocessingCanvas" xmlns:cx="http://schemas.microsoft.com/office/drawing/2014/chartex" xmlns:cx1="http://schemas.microsoft.com/office/drawing/2015/9/8/chartex" xmlns:cx2="http://schemas.microsoft.com/office/drawing/2015/10/21/chartex" xmlns:cx3="http://schemas.microsoft.com/office/drawing/2016/5/9/chartex" xmlns:cx4="http://schemas.microsoft.com/office/drawing/2016/5/10/chartex" xmlns:cx5="http://schemas.microsoft.com/office/drawing/2016/5/11/chartex" xmlns:cx6="http://schemas.microsoft.com/office/drawing/2016/5/12/chartex" xmlns:cx7="http://schemas.microsoft.com/office/drawing/2016/5/13/chartex" xmlns:cx8="http://schemas.microsoft.com/office/drawing/2016/5/14/chartex" xmlns:mc="http://schemas.openxmlformats.org/markup-compatibility/2006" xmlns:aink="http://schemas.microsoft.com/office/drawing/2016/ink" xmlns:am3d="http://schemas.microsoft.com/office/drawing/2017/model3d" xmlns:o="urn:schemas-microsoft-com:office:office" xmlns:oel="http://schemas.microsoft.com/office/2019/extlst" xmlns:r="http://schemas.openxmlformats.org/officeDocument/2006/relationships" xmlns:m="http://schemas.openxmlformats.org/officeDocument/2006/math" xmlns:v="urn:schemas-microsoft-com:vml" xmlns:wp14="http://schemas.microsoft.com/office/word/2010/wordprocessingDrawing" xmlns:wp="http://schemas.openxmlformats.org/drawingml/2006/wordprocessingDrawing" xmlns:w10="urn:schemas-microsoft-com:office:word" xmlns:w="http://schemas.openxmlformats.org/wordprocessingml/2006/main" xmlns:w14="http://schemas.microsoft.com/office/word/2010/wordml" xmlns:w15="http://schemas.microsoft.com/office/word/2012/wordml" xmlns:w16cex="http://schemas.microsoft.com/office/word/2018/wordml/cex" xmlns:w16cid="http://schemas.microsoft.com/office/word/2016/wordml/cid" xmlns:w16="http://schemas.microsoft.com/office/word/2018/wordml" xmlns:w16sdtdh="http://schemas.microsoft.com/office/word/2020/wordml/sdtdatahash" xmlns:w16se="http://schemas.microsoft.com/office/word/2015/wordml/symex" xmlns:wpg="http://schemas.microsoft.com/office/word/2010/wordprocessingGroup" xmlns:wpi="http://schemas.microsoft.com/office/word/2010/wordprocessingInk" xmlns:wne="http://schemas.microsoft.com/office/word/2006/wordml" xmlns:wps="http://schemas.microsoft.com/office/word/2010/wordprocessingShape" mc:Ignorable="w14 w15 w16se w16cid w16 w16cex w16sdtdh wp14">
   <w:footnote w:type="separator" w:id="-1">
     <w:p>
       <w:pPr>
-        <w:spacing w:after="0pt" w:line="12pt" w:lineRule="auto"/>
+        <w:spacing w:after="0" w:line="240" w:lineRule="auto"/>
       </w:pPr>
       <w:r>
         <w:separator/>
@@ -4639,7 +4805,7 @@
   <w:footnote w:type="continuationSeparator" w:id="0">
     <w:p>
       <w:pPr>
-        <w:spacing w:after="0pt" w:line="12pt" w:lineRule="auto"/>
+        <w:spacing w:after="0" w:line="240" w:lineRule="auto"/>
       </w:pPr>
       <w:r>
         <w:continuationSeparator/>
@@ -4650,269 +4816,53 @@
 </file>
 
 <file path=word/numbering.xml><?xml version="1.0" encoding="utf-8"?>
-<w:numbering xmlns:cx="http://schemas.microsoft.com/office/drawing/2014/chartex" xmlns:cx1="http://schemas.microsoft.com/office/drawing/2015/9/8/chartex" xmlns:cx2="http://schemas.microsoft.com/office/drawing/2015/10/21/chartex" xmlns:cx3="http://schemas.microsoft.com/office/drawing/2016/5/9/chartex" xmlns:cx4="http://schemas.microsoft.com/office/drawing/2016/5/10/chartex" xmlns:cx5="http://schemas.microsoft.com/office/drawing/2016/5/11/chartex" xmlns:cx6="http://schemas.microsoft.com/office/drawing/2016/5/12/chartex" xmlns:cx7="http://schemas.microsoft.com/office/drawing/2016/5/13/chartex" xmlns:cx8="http://schemas.microsoft.com/office/drawing/2016/5/14/chartex" xmlns:mc="http://schemas.openxmlformats.org/markup-compatibility/2006" xmlns:aink="http://schemas.microsoft.com/office/drawing/2016/ink" xmlns:am3d="http://schemas.microsoft.com/office/drawing/2017/model3d" xmlns:o="urn:schemas-microsoft-com:office:office" xmlns:oel="http://schemas.microsoft.com/office/2019/extlst" xmlns:r="http://purl.oclc.org/ooxml/officeDocument/relationships" xmlns:m="http://purl.oclc.org/ooxml/officeDocument/math" xmlns:v="urn:schemas-microsoft-com:vml" xmlns:wp14="http://schemas.microsoft.com/office/word/2010/wordprocessingDrawing" xmlns:wp="http://purl.oclc.org/ooxml/drawingml/wordprocessingDrawing" xmlns:w10="urn:schemas-microsoft-com:office:word" xmlns:w="http://purl.oclc.org/ooxml/wordprocessingml/main" xmlns:w14="http://schemas.microsoft.com/office/word/2010/wordml" xmlns:w15="http://schemas.microsoft.com/office/word/2012/wordml" xmlns:w16cex="http://schemas.microsoft.com/office/word/2018/wordml/cex" xmlns:w16cid="http://schemas.microsoft.com/office/word/2016/wordml/cid" xmlns:w16="http://schemas.microsoft.com/office/word/2018/wordml" xmlns:w16sdtdh="http://schemas.microsoft.com/office/word/2020/wordml/sdtdatahash" xmlns:w16se="http://schemas.microsoft.com/office/word/2015/wordml/symex" xmlns:wpi="http://schemas.microsoft.com/office/word/2010/wordprocessingInk" xmlns:wne="http://schemas.microsoft.com/office/word/2006/wordml" mc:Ignorable="w14 w15 w16se w16cid w16 w16cex w16sdtdh wne wp14">
+<w:numbering xmlns:wpc="http://schemas.microsoft.com/office/word/2010/wordprocessingCanvas" xmlns:cx="http://schemas.microsoft.com/office/drawing/2014/chartex" xmlns:cx1="http://schemas.microsoft.com/office/drawing/2015/9/8/chartex" xmlns:cx2="http://schemas.microsoft.com/office/drawing/2015/10/21/chartex" xmlns:cx3="http://schemas.microsoft.com/office/drawing/2016/5/9/chartex" xmlns:cx4="http://schemas.microsoft.com/office/drawing/2016/5/10/chartex" xmlns:cx5="http://schemas.microsoft.com/office/drawing/2016/5/11/chartex" xmlns:cx6="http://schemas.microsoft.com/office/drawing/2016/5/12/chartex" xmlns:cx7="http://schemas.microsoft.com/office/drawing/2016/5/13/chartex" xmlns:cx8="http://schemas.microsoft.com/office/drawing/2016/5/14/chartex" xmlns:mc="http://schemas.openxmlformats.org/markup-compatibility/2006" xmlns:aink="http://schemas.microsoft.com/office/drawing/2016/ink" xmlns:am3d="http://schemas.microsoft.com/office/drawing/2017/model3d" xmlns:o="urn:schemas-microsoft-com:office:office" xmlns:oel="http://schemas.microsoft.com/office/2019/extlst" xmlns:r="http://schemas.openxmlformats.org/officeDocument/2006/relationships" xmlns:m="http://schemas.openxmlformats.org/officeDocument/2006/math" xmlns:v="urn:schemas-microsoft-com:vml" xmlns:wp14="http://schemas.microsoft.com/office/word/2010/wordprocessingDrawing" xmlns:wp="http://schemas.openxmlformats.org/drawingml/2006/wordprocessingDrawing" xmlns:w10="urn:schemas-microsoft-com:office:word" xmlns:w="http://schemas.openxmlformats.org/wordprocessingml/2006/main" xmlns:w14="http://schemas.microsoft.com/office/word/2010/wordml" xmlns:w15="http://schemas.microsoft.com/office/word/2012/wordml" xmlns:w16cex="http://schemas.microsoft.com/office/word/2018/wordml/cex" xmlns:w16cid="http://schemas.microsoft.com/office/word/2016/wordml/cid" xmlns:w16="http://schemas.microsoft.com/office/word/2018/wordml" xmlns:w16sdtdh="http://schemas.microsoft.com/office/word/2020/wordml/sdtdatahash" xmlns:w16se="http://schemas.microsoft.com/office/word/2015/wordml/symex" xmlns:wpg="http://schemas.microsoft.com/office/word/2010/wordprocessingGroup" xmlns:wpi="http://schemas.microsoft.com/office/word/2010/wordprocessingInk" xmlns:wne="http://schemas.microsoft.com/office/word/2006/wordml" xmlns:wps="http://schemas.microsoft.com/office/word/2010/wordprocessingShape" mc:Ignorable="w14 w15 w16se w16cid w16 w16cex w16sdtdh wp14">
   <w:numPicBullet w:numPicBulletId="0">
-    <mc:AlternateContent>
-      <mc:Choice Requires="v">
-        <w:pict>
-          <v:shapetype id="_x0000_t75" coordsize="21600,21600" o:spt="75" o:preferrelative="t" path="m@4@5l@4@11@9@11@9@5xe" filled="f" stroked="f">
-            <v:stroke joinstyle="miter"/>
-            <v:formulas>
-              <v:f eqn="if lineDrawn pixelLineWidth 0"/>
-              <v:f eqn="sum @0 1 0"/>
-              <v:f eqn="sum 0 0 @1"/>
-              <v:f eqn="prod @2 1 2"/>
-              <v:f eqn="prod @3 21600 pixelWidth"/>
-              <v:f eqn="prod @3 21600 pixelHeight"/>
-              <v:f eqn="sum @0 0 1"/>
-              <v:f eqn="prod @6 1 2"/>
-              <v:f eqn="prod @7 21600 pixelWidth"/>
-              <v:f eqn="sum @8 21600 0"/>
-              <v:f eqn="prod @7 21600 pixelHeight"/>
-              <v:f eqn="sum @10 21600 0"/>
-            </v:formulas>
-            <v:path o:extrusionok="f" gradientshapeok="t" o:connecttype="rect"/>
-            <o:lock v:ext="edit" aspectratio="t"/>
-          </v:shapetype>
-          <v:shape id="_x0000_i1042" type="#_x0000_t75" alt="@ with solid fill" style="width:12pt;height:12pt;visibility:visible" o:gfxdata="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" o:bullet="t">
-            <v:imagedata r:id="rId1" o:title="" croptop="-4981f" cropbottom="-3670f" cropleft="-5188f" cropright="-6554f"/>
-          </v:shape>
-        </w:pict>
-      </mc:Choice>
-      <mc:Fallback>
-        <w:drawing>
-          <wp:inline distT="0" distB="0" distL="0" distR="0" wp14:anchorId="09B881AC" wp14:editId="0BEDEB54">
-            <wp:extent cx="152400" cy="152400"/>
-            <wp:effectExtent l="0" t="0" r="0" b="0"/>
-            <wp:docPr id="18" name="Picture 1" descr="@ with solid fill"/>
-            <wp:cNvGraphicFramePr>
-              <a:graphicFrameLocks xmlns:a="http://purl.oclc.org/ooxml/drawingml/main" noChangeAspect="1"/>
-            </wp:cNvGraphicFramePr>
-            <a:graphic xmlns:a="http://purl.oclc.org/ooxml/drawingml/main">
-              <a:graphicData uri="http://purl.oclc.org/ooxml/drawingml/picture">
-                <pic:pic xmlns:pic="http://purl.oclc.org/ooxml/drawingml/picture">
-                  <pic:nvPicPr>
-                    <pic:cNvPr id="0" name="Picture 18" descr="@ with solid fill"/>
-                    <pic:cNvPicPr>
-                      <a:picLocks noChangeAspect="1" noChangeArrowheads="1"/>
-                    </pic:cNvPicPr>
-                  </pic:nvPicPr>
-                  <pic:blipFill>
-                    <a:blip r:embed="rId2">
-                      <a:extLst>
-                        <a:ext uri="{28A0092B-C50C-407E-A947-70E740481C1C}">
-                          <a14:useLocalDpi xmlns:a14="http://schemas.microsoft.com/office/drawing/2010/main" val="0"/>
-                        </a:ext>
-                      </a:extLst>
-                    </a:blip>
-                    <a:srcRect l="-7.916%" t="-7.6%" r="-10.001%" b="-5.6%"/>
-                    <a:stretch>
-                      <a:fillRect/>
-                    </a:stretch>
-                  </pic:blipFill>
-                  <pic:spPr bwMode="auto">
-                    <a:xfrm>
-                      <a:off x="0" y="0"/>
-                      <a:ext cx="152400" cy="152400"/>
-                    </a:xfrm>
-                    <a:prstGeom prst="rect">
-                      <a:avLst/>
-                    </a:prstGeom>
-                    <a:noFill/>
-                    <a:ln>
-                      <a:noFill/>
-                    </a:ln>
-                  </pic:spPr>
-                </pic:pic>
-              </a:graphicData>
-            </a:graphic>
-          </wp:inline>
-        </w:drawing>
-      </mc:Fallback>
-    </mc:AlternateContent>
+    <w:pict>
+      <v:shapetype id="_x0000_t75" coordsize="21600,21600" o:spt="75" o:preferrelative="t" path="m@4@5l@4@11@9@11@9@5xe" filled="f" stroked="f">
+        <v:stroke joinstyle="miter"/>
+        <v:formulas>
+          <v:f eqn="if lineDrawn pixelLineWidth 0"/>
+          <v:f eqn="sum @0 1 0"/>
+          <v:f eqn="sum 0 0 @1"/>
+          <v:f eqn="prod @2 1 2"/>
+          <v:f eqn="prod @3 21600 pixelWidth"/>
+          <v:f eqn="prod @3 21600 pixelHeight"/>
+          <v:f eqn="sum @0 0 1"/>
+          <v:f eqn="prod @6 1 2"/>
+          <v:f eqn="prod @7 21600 pixelWidth"/>
+          <v:f eqn="sum @8 21600 0"/>
+          <v:f eqn="prod @7 21600 pixelHeight"/>
+          <v:f eqn="sum @10 21600 0"/>
+        </v:formulas>
+        <v:path o:extrusionok="f" gradientshapeok="t" o:connecttype="rect"/>
+        <o:lock v:ext="edit" aspectratio="t"/>
+      </v:shapetype>
+      <v:shape id="_x0000_i1070" type="#_x0000_t75" alt="@ with solid fill" style="width:12pt;height:12pt;visibility:visible" o:gfxdata="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" o:bullet="t">
+        <v:imagedata r:id="rId1" o:title="" croptop="-4981f" cropbottom="-3670f" cropleft="-5188f" cropright="-6554f"/>
+      </v:shape>
+    </w:pict>
   </w:numPicBullet>
   <w:numPicBullet w:numPicBulletId="1">
-    <mc:AlternateContent>
-      <mc:Choice Requires="v">
-        <w:pict>
-          <v:shape id="_x0000_i1043" type="#_x0000_t75" alt="A picture containing black, darkness&#10;&#10;Description automatically generated" style="width:384pt;height:384pt;visibility:visible;mso-wrap-style:square" o:bullet="t">
-            <v:imagedata r:id="rId3" o:title="A picture containing black, darkness&#10;&#10;Description automatically generated"/>
-          </v:shape>
-        </w:pict>
-      </mc:Choice>
-      <mc:Fallback>
-        <w:drawing>
-          <wp:inline distT="0" distB="0" distL="0" distR="0" wp14:anchorId="29D515D2" wp14:editId="7FCCC70A">
-            <wp:extent cx="4876800" cy="4876800"/>
-            <wp:effectExtent l="0" t="0" r="0" b="0"/>
-            <wp:docPr id="19" name="Picture 1" descr="A picture containing black, darkness&#10;&#10;Description automatically generated"/>
-            <wp:cNvGraphicFramePr>
-              <a:graphicFrameLocks xmlns:a="http://purl.oclc.org/ooxml/drawingml/main" noChangeAspect="1"/>
-            </wp:cNvGraphicFramePr>
-            <a:graphic xmlns:a="http://purl.oclc.org/ooxml/drawingml/main">
-              <a:graphicData uri="http://purl.oclc.org/ooxml/drawingml/picture">
-                <pic:pic xmlns:pic="http://purl.oclc.org/ooxml/drawingml/picture">
-                  <pic:nvPicPr>
-                    <pic:cNvPr id="0" name="Picture 19" descr="A picture containing black, darkness&#10;&#10;Description automatically generated"/>
-                    <pic:cNvPicPr>
-                      <a:picLocks noChangeAspect="1" noChangeArrowheads="1"/>
-                    </pic:cNvPicPr>
-                  </pic:nvPicPr>
-                  <pic:blipFill>
-                    <a:blip r:embed="rId4">
-                      <a:extLst>
-                        <a:ext uri="{28A0092B-C50C-407E-A947-70E740481C1C}">
-                          <a14:useLocalDpi xmlns:a14="http://schemas.microsoft.com/office/drawing/2010/main" val="0"/>
-                        </a:ext>
-                      </a:extLst>
-                    </a:blip>
-                    <a:srcRect/>
-                    <a:stretch>
-                      <a:fillRect/>
-                    </a:stretch>
-                  </pic:blipFill>
-                  <pic:spPr bwMode="auto">
-                    <a:xfrm>
-                      <a:off x="0" y="0"/>
-                      <a:ext cx="4876800" cy="4876800"/>
-                    </a:xfrm>
-                    <a:prstGeom prst="rect">
-                      <a:avLst/>
-                    </a:prstGeom>
-                    <a:noFill/>
-                    <a:ln>
-                      <a:noFill/>
-                    </a:ln>
-                  </pic:spPr>
-                </pic:pic>
-              </a:graphicData>
-            </a:graphic>
-          </wp:inline>
-        </w:drawing>
-      </mc:Fallback>
-    </mc:AlternateContent>
+    <w:pict>
+      <v:shape id="_x0000_i1071" type="#_x0000_t75" alt="A picture containing black, darkness&#10;&#10;Description automatically generated" style="width:384pt;height:384pt;visibility:visible;mso-wrap-style:square" o:bullet="t">
+        <v:imagedata r:id="rId2" o:title="A picture containing black, darkness&#10;&#10;Description automatically generated"/>
+      </v:shape>
+    </w:pict>
   </w:numPicBullet>
   <w:numPicBullet w:numPicBulletId="2">
-    <mc:AlternateContent>
-      <mc:Choice Requires="v">
-        <w:pict>
-          <v:shape id="_x0000_i1044" type="#_x0000_t75" style="width:48pt;height:48pt;visibility:visible;mso-wrap-style:square" o:bullet="t">
-            <v:imagedata r:id="rId5" o:title=""/>
-          </v:shape>
-        </w:pict>
-      </mc:Choice>
-      <mc:Fallback>
-        <w:drawing>
-          <wp:inline distT="0" distB="0" distL="0" distR="0" wp14:anchorId="24398499" wp14:editId="5EC114CD">
-            <wp:extent cx="609600" cy="609600"/>
-            <wp:effectExtent l="0" t="0" r="0" b="0"/>
-            <wp:docPr id="20" name="Picture 1"/>
-            <wp:cNvGraphicFramePr>
-              <a:graphicFrameLocks xmlns:a="http://purl.oclc.org/ooxml/drawingml/main" noChangeAspect="1"/>
-            </wp:cNvGraphicFramePr>
-            <a:graphic xmlns:a="http://purl.oclc.org/ooxml/drawingml/main">
-              <a:graphicData uri="http://purl.oclc.org/ooxml/drawingml/picture">
-                <pic:pic xmlns:pic="http://purl.oclc.org/ooxml/drawingml/picture">
-                  <pic:nvPicPr>
-                    <pic:cNvPr id="0" name="Picture 20"/>
-                    <pic:cNvPicPr>
-                      <a:picLocks noChangeAspect="1" noChangeArrowheads="1"/>
-                    </pic:cNvPicPr>
-                  </pic:nvPicPr>
-                  <pic:blipFill>
-                    <a:blip r:embed="rId6">
-                      <a:extLst>
-                        <a:ext uri="{28A0092B-C50C-407E-A947-70E740481C1C}">
-                          <a14:useLocalDpi xmlns:a14="http://schemas.microsoft.com/office/drawing/2010/main" val="0"/>
-                        </a:ext>
-                      </a:extLst>
-                    </a:blip>
-                    <a:srcRect/>
-                    <a:stretch>
-                      <a:fillRect/>
-                    </a:stretch>
-                  </pic:blipFill>
-                  <pic:spPr bwMode="auto">
-                    <a:xfrm>
-                      <a:off x="0" y="0"/>
-                      <a:ext cx="609600" cy="609600"/>
-                    </a:xfrm>
-                    <a:prstGeom prst="rect">
-                      <a:avLst/>
-                    </a:prstGeom>
-                    <a:noFill/>
-                    <a:ln>
-                      <a:noFill/>
-                    </a:ln>
-                  </pic:spPr>
-                </pic:pic>
-              </a:graphicData>
-            </a:graphic>
-          </wp:inline>
-        </w:drawing>
-      </mc:Fallback>
-    </mc:AlternateContent>
+    <w:pict>
+      <v:shape id="_x0000_i1072" type="#_x0000_t75" style="width:48pt;height:48pt;visibility:visible;mso-wrap-style:square" o:bullet="t">
+        <v:imagedata r:id="rId3" o:title=""/>
+      </v:shape>
+    </w:pict>
   </w:numPicBullet>
   <w:numPicBullet w:numPicBulletId="3">
-    <mc:AlternateContent>
-      <mc:Choice Requires="v">
-        <w:pict>
-          <v:shape id="_x0000_i1045" type="#_x0000_t75" alt="@ with solid fill" style="width:1in;height:1in;visibility:visible;mso-wrap-style:square" o:bullet="t">
-            <v:imagedata r:id="rId7" o:title="@ with solid fill"/>
-          </v:shape>
-        </w:pict>
-      </mc:Choice>
-      <mc:Fallback>
-        <w:drawing>
-          <wp:inline distT="0" distB="0" distL="0" distR="0" wp14:anchorId="4451AFF1" wp14:editId="0CC0ACB8">
-            <wp:extent cx="914400" cy="914400"/>
-            <wp:effectExtent l="0" t="0" r="0" b="0"/>
-            <wp:docPr id="21" name="Picture 1" descr="@ with solid fill"/>
-            <wp:cNvGraphicFramePr>
-              <a:graphicFrameLocks xmlns:a="http://purl.oclc.org/ooxml/drawingml/main" noChangeAspect="1"/>
-            </wp:cNvGraphicFramePr>
-            <a:graphic xmlns:a="http://purl.oclc.org/ooxml/drawingml/main">
-              <a:graphicData uri="http://purl.oclc.org/ooxml/drawingml/picture">
-                <pic:pic xmlns:pic="http://purl.oclc.org/ooxml/drawingml/picture">
-                  <pic:nvPicPr>
-                    <pic:cNvPr id="0" name="Picture 21" descr="@ with solid fill"/>
-                    <pic:cNvPicPr>
-                      <a:picLocks noChangeAspect="1" noChangeArrowheads="1"/>
-                    </pic:cNvPicPr>
-                  </pic:nvPicPr>
-                  <pic:blipFill>
-                    <a:blip r:embed="rId8">
-                      <a:extLst>
-                        <a:ext uri="{28A0092B-C50C-407E-A947-70E740481C1C}">
-                          <a14:useLocalDpi xmlns:a14="http://schemas.microsoft.com/office/drawing/2010/main" val="0"/>
-                        </a:ext>
-                      </a:extLst>
-                    </a:blip>
-                    <a:srcRect/>
-                    <a:stretch>
-                      <a:fillRect/>
-                    </a:stretch>
-                  </pic:blipFill>
-                  <pic:spPr bwMode="auto">
-                    <a:xfrm>
-                      <a:off x="0" y="0"/>
-                      <a:ext cx="914400" cy="914400"/>
-                    </a:xfrm>
-                    <a:prstGeom prst="rect">
-                      <a:avLst/>
-                    </a:prstGeom>
-                    <a:noFill/>
-                    <a:ln>
-                      <a:noFill/>
-                    </a:ln>
-                  </pic:spPr>
-                </pic:pic>
-              </a:graphicData>
-            </a:graphic>
-          </wp:inline>
-        </w:drawing>
-      </mc:Fallback>
-    </mc:AlternateContent>
+    <w:pict>
+      <v:shape id="_x0000_i1073" type="#_x0000_t75" alt="@ with solid fill" style="width:1in;height:1in;visibility:visible;mso-wrap-style:square" o:bullet="t">
+        <v:imagedata r:id="rId4" o:title="@ with solid fill"/>
+      </v:shape>
+    </w:pict>
   </w:numPicBullet>
   <w:abstractNum w:abstractNumId="0" w15:restartNumberingAfterBreak="0">
     <w:nsid w:val="FFFFFFFE"/>
@@ -4921,7 +4871,7 @@
     <w:lvl w:ilvl="0">
       <w:numFmt w:val="bullet"/>
       <w:lvlText w:val="*"/>
-      <w:lvlJc w:val="start"/>
+      <w:lvlJc w:val="left"/>
     </w:lvl>
   </w:abstractNum>
   <w:abstractNum w:abstractNumId="1" w15:restartNumberingAfterBreak="0">
@@ -4933,12 +4883,12 @@
       <w:numFmt w:val="bullet"/>
       <w:lvlText w:val=""/>
       <w:lvlPicBulletId w:val="1"/>
-      <w:lvlJc w:val="start"/>
+      <w:lvlJc w:val="left"/>
       <w:pPr>
         <w:tabs>
-          <w:tab w:val="num" w:pos="36pt"/>
+          <w:tab w:val="num" w:pos="720"/>
         </w:tabs>
-        <w:ind w:start="36pt" w:hanging="18pt"/>
+        <w:ind w:left="720" w:hanging="360"/>
       </w:pPr>
       <w:rPr>
         <w:rFonts w:ascii="Symbol" w:hAnsi="Symbol" w:hint="default"/>
@@ -4948,12 +4898,12 @@
       <w:start w:val="1"/>
       <w:numFmt w:val="bullet"/>
       <w:lvlText w:val=""/>
-      <w:lvlJc w:val="start"/>
+      <w:lvlJc w:val="left"/>
       <w:pPr>
         <w:tabs>
-          <w:tab w:val="num" w:pos="72pt"/>
+          <w:tab w:val="num" w:pos="1440"/>
         </w:tabs>
-        <w:ind w:start="72pt" w:hanging="18pt"/>
+        <w:ind w:left="1440" w:hanging="360"/>
       </w:pPr>
       <w:rPr>
         <w:rFonts w:ascii="Symbol" w:hAnsi="Symbol" w:hint="default"/>
@@ -4963,12 +4913,12 @@
       <w:start w:val="1"/>
       <w:numFmt w:val="bullet"/>
       <w:lvlText w:val=""/>
-      <w:lvlJc w:val="start"/>
+      <w:lvlJc w:val="left"/>
       <w:pPr>
         <w:tabs>
-          <w:tab w:val="num" w:pos="108pt"/>
+          <w:tab w:val="num" w:pos="2160"/>
         </w:tabs>
-        <w:ind w:start="108pt" w:hanging="18pt"/>
+        <w:ind w:left="2160" w:hanging="360"/>
       </w:pPr>
       <w:rPr>
         <w:rFonts w:ascii="Symbol" w:hAnsi="Symbol" w:hint="default"/>
@@ -4978,12 +4928,12 @@
       <w:start w:val="1"/>
       <w:numFmt w:val="bullet"/>
       <w:lvlText w:val=""/>
-      <w:lvlJc w:val="start"/>
+      <w:lvlJc w:val="left"/>
       <w:pPr>
         <w:tabs>
-          <w:tab w:val="num" w:pos="144pt"/>
+          <w:tab w:val="num" w:pos="2880"/>
         </w:tabs>
-        <w:ind w:start="144pt" w:hanging="18pt"/>
+        <w:ind w:left="2880" w:hanging="360"/>
       </w:pPr>
       <w:rPr>
         <w:rFonts w:ascii="Symbol" w:hAnsi="Symbol" w:hint="default"/>
@@ -4993,12 +4943,12 @@
       <w:start w:val="1"/>
       <w:numFmt w:val="bullet"/>
       <w:lvlText w:val=""/>
-      <w:lvlJc w:val="start"/>
+      <w:lvlJc w:val="left"/>
       <w:pPr>
         <w:tabs>
-          <w:tab w:val="num" w:pos="180pt"/>
+          <w:tab w:val="num" w:pos="3600"/>
         </w:tabs>
-        <w:ind w:start="180pt" w:hanging="18pt"/>
+        <w:ind w:left="3600" w:hanging="360"/>
       </w:pPr>
       <w:rPr>
         <w:rFonts w:ascii="Symbol" w:hAnsi="Symbol" w:hint="default"/>
@@ -5008,12 +4958,12 @@
       <w:start w:val="1"/>
       <w:numFmt w:val="bullet"/>
       <w:lvlText w:val=""/>
-      <w:lvlJc w:val="start"/>
+      <w:lvlJc w:val="left"/>
       <w:pPr>
         <w:tabs>
-          <w:tab w:val="num" w:pos="216pt"/>
+          <w:tab w:val="num" w:pos="4320"/>
         </w:tabs>
-        <w:ind w:start="216pt" w:hanging="18pt"/>
+        <w:ind w:left="4320" w:hanging="360"/>
       </w:pPr>
       <w:rPr>
         <w:rFonts w:ascii="Symbol" w:hAnsi="Symbol" w:hint="default"/>
@@ -5023,12 +4973,12 @@
       <w:start w:val="1"/>
       <w:numFmt w:val="bullet"/>
       <w:lvlText w:val=""/>
-      <w:lvlJc w:val="start"/>
+      <w:lvlJc w:val="left"/>
       <w:pPr>
         <w:tabs>
-          <w:tab w:val="num" w:pos="252pt"/>
+          <w:tab w:val="num" w:pos="5040"/>
         </w:tabs>
-        <w:ind w:start="252pt" w:hanging="18pt"/>
+        <w:ind w:left="5040" w:hanging="360"/>
       </w:pPr>
       <w:rPr>
         <w:rFonts w:ascii="Symbol" w:hAnsi="Symbol" w:hint="default"/>
@@ -5038,12 +4988,12 @@
       <w:start w:val="1"/>
       <w:numFmt w:val="bullet"/>
       <w:lvlText w:val=""/>
-      <w:lvlJc w:val="start"/>
+      <w:lvlJc w:val="left"/>
       <w:pPr>
         <w:tabs>
-          <w:tab w:val="num" w:pos="288pt"/>
+          <w:tab w:val="num" w:pos="5760"/>
         </w:tabs>
-        <w:ind w:start="288pt" w:hanging="18pt"/>
+        <w:ind w:left="5760" w:hanging="360"/>
       </w:pPr>
       <w:rPr>
         <w:rFonts w:ascii="Symbol" w:hAnsi="Symbol" w:hint="default"/>
@@ -5053,12 +5003,12 @@
       <w:start w:val="1"/>
       <w:numFmt w:val="bullet"/>
       <w:lvlText w:val=""/>
-      <w:lvlJc w:val="start"/>
+      <w:lvlJc w:val="left"/>
       <w:pPr>
         <w:tabs>
-          <w:tab w:val="num" w:pos="324pt"/>
+          <w:tab w:val="num" w:pos="6480"/>
         </w:tabs>
-        <w:ind w:start="324pt" w:hanging="18pt"/>
+        <w:ind w:left="6480" w:hanging="360"/>
       </w:pPr>
       <w:rPr>
         <w:rFonts w:ascii="Symbol" w:hAnsi="Symbol" w:hint="default"/>
@@ -5073,9 +5023,9 @@
       <w:start w:val="1"/>
       <w:numFmt w:val="bullet"/>
       <w:lvlText w:val=""/>
-      <w:lvlJc w:val="start"/>
-      <w:pPr>
-        <w:ind w:start="36pt" w:hanging="18pt"/>
+      <w:lvlJc w:val="left"/>
+      <w:pPr>
+        <w:ind w:left="720" w:hanging="360"/>
       </w:pPr>
       <w:rPr>
         <w:rFonts w:ascii="Symbol" w:hAnsi="Symbol" w:hint="default"/>
@@ -5085,9 +5035,9 @@
       <w:start w:val="1"/>
       <w:numFmt w:val="bullet"/>
       <w:lvlText w:val="o"/>
-      <w:lvlJc w:val="start"/>
-      <w:pPr>
-        <w:ind w:start="72pt" w:hanging="18pt"/>
+      <w:lvlJc w:val="left"/>
+      <w:pPr>
+        <w:ind w:left="1440" w:hanging="360"/>
       </w:pPr>
       <w:rPr>
         <w:rFonts w:ascii="Courier New" w:hAnsi="Courier New" w:hint="default"/>
@@ -5097,9 +5047,9 @@
       <w:start w:val="1"/>
       <w:numFmt w:val="bullet"/>
       <w:lvlText w:val=""/>
-      <w:lvlJc w:val="start"/>
-      <w:pPr>
-        <w:ind w:start="108pt" w:hanging="18pt"/>
+      <w:lvlJc w:val="left"/>
+      <w:pPr>
+        <w:ind w:left="2160" w:hanging="360"/>
       </w:pPr>
       <w:rPr>
         <w:rFonts w:ascii="Wingdings" w:hAnsi="Wingdings" w:hint="default"/>
@@ -5109,9 +5059,9 @@
       <w:start w:val="1"/>
       <w:numFmt w:val="bullet"/>
       <w:lvlText w:val=""/>
-      <w:lvlJc w:val="start"/>
-      <w:pPr>
-        <w:ind w:start="144pt" w:hanging="18pt"/>
+      <w:lvlJc w:val="left"/>
+      <w:pPr>
+        <w:ind w:left="2880" w:hanging="360"/>
       </w:pPr>
       <w:rPr>
         <w:rFonts w:ascii="Symbol" w:hAnsi="Symbol" w:hint="default"/>
@@ -5121,9 +5071,9 @@
       <w:start w:val="1"/>
       <w:numFmt w:val="bullet"/>
       <w:lvlText w:val="o"/>
-      <w:lvlJc w:val="start"/>
-      <w:pPr>
-        <w:ind w:start="180pt" w:hanging="18pt"/>
+      <w:lvlJc w:val="left"/>
+      <w:pPr>
+        <w:ind w:left="3600" w:hanging="360"/>
       </w:pPr>
       <w:rPr>
         <w:rFonts w:ascii="Courier New" w:hAnsi="Courier New" w:hint="default"/>
@@ -5133,9 +5083,9 @@
       <w:start w:val="1"/>
       <w:numFmt w:val="bullet"/>
       <w:lvlText w:val=""/>
-      <w:lvlJc w:val="start"/>
-      <w:pPr>
-        <w:ind w:start="216pt" w:hanging="18pt"/>
+      <w:lvlJc w:val="left"/>
+      <w:pPr>
+        <w:ind w:left="4320" w:hanging="360"/>
       </w:pPr>
       <w:rPr>
         <w:rFonts w:ascii="Wingdings" w:hAnsi="Wingdings" w:hint="default"/>
@@ -5145,9 +5095,9 @@
       <w:start w:val="1"/>
       <w:numFmt w:val="bullet"/>
       <w:lvlText w:val=""/>
-      <w:lvlJc w:val="start"/>
-      <w:pPr>
-        <w:ind w:start="252pt" w:hanging="18pt"/>
+      <w:lvlJc w:val="left"/>
+      <w:pPr>
+        <w:ind w:left="5040" w:hanging="360"/>
       </w:pPr>
       <w:rPr>
         <w:rFonts w:ascii="Symbol" w:hAnsi="Symbol" w:hint="default"/>
@@ -5157,9 +5107,9 @@
       <w:start w:val="1"/>
       <w:numFmt w:val="bullet"/>
       <w:lvlText w:val="o"/>
-      <w:lvlJc w:val="start"/>
-      <w:pPr>
-        <w:ind w:start="288pt" w:hanging="18pt"/>
+      <w:lvlJc w:val="left"/>
+      <w:pPr>
+        <w:ind w:left="5760" w:hanging="360"/>
       </w:pPr>
       <w:rPr>
         <w:rFonts w:ascii="Courier New" w:hAnsi="Courier New" w:hint="default"/>
@@ -5169,9 +5119,9 @@
       <w:start w:val="1"/>
       <w:numFmt w:val="bullet"/>
       <w:lvlText w:val=""/>
-      <w:lvlJc w:val="start"/>
-      <w:pPr>
-        <w:ind w:start="324pt" w:hanging="18pt"/>
+      <w:lvlJc w:val="left"/>
+      <w:pPr>
+        <w:ind w:left="6480" w:hanging="360"/>
       </w:pPr>
       <w:rPr>
         <w:rFonts w:ascii="Wingdings" w:hAnsi="Wingdings" w:hint="default"/>
@@ -5187,12 +5137,12 @@
       <w:numFmt w:val="bullet"/>
       <w:lvlText w:val=""/>
       <w:lvlPicBulletId w:val="0"/>
-      <w:lvlJc w:val="start"/>
+      <w:lvlJc w:val="left"/>
       <w:pPr>
         <w:tabs>
-          <w:tab w:val="num" w:pos="36pt"/>
+          <w:tab w:val="num" w:pos="720"/>
         </w:tabs>
-        <w:ind w:start="36pt" w:hanging="18pt"/>
+        <w:ind w:left="720" w:hanging="360"/>
       </w:pPr>
       <w:rPr>
         <w:rFonts w:ascii="Symbol" w:hAnsi="Symbol" w:hint="default"/>
@@ -5202,12 +5152,12 @@
       <w:start w:val="1"/>
       <w:numFmt w:val="bullet"/>
       <w:lvlText w:val=""/>
-      <w:lvlJc w:val="start"/>
+      <w:lvlJc w:val="left"/>
       <w:pPr>
         <w:tabs>
-          <w:tab w:val="num" w:pos="72pt"/>
+          <w:tab w:val="num" w:pos="1440"/>
         </w:tabs>
-        <w:ind w:start="72pt" w:hanging="18pt"/>
+        <w:ind w:left="1440" w:hanging="360"/>
       </w:pPr>
       <w:rPr>
         <w:rFonts w:ascii="Symbol" w:hAnsi="Symbol" w:hint="default"/>
@@ -5217,12 +5167,12 @@
       <w:start w:val="1"/>
       <w:numFmt w:val="bullet"/>
       <w:lvlText w:val=""/>
-      <w:lvlJc w:val="start"/>
+      <w:lvlJc w:val="left"/>
       <w:pPr>
         <w:tabs>
-          <w:tab w:val="num" w:pos="108pt"/>
+          <w:tab w:val="num" w:pos="2160"/>
         </w:tabs>
-        <w:ind w:start="108pt" w:hanging="18pt"/>
+        <w:ind w:left="2160" w:hanging="360"/>
       </w:pPr>
       <w:rPr>
         <w:rFonts w:ascii="Symbol" w:hAnsi="Symbol" w:hint="default"/>
@@ -5232,12 +5182,12 @@
       <w:start w:val="1"/>
       <w:numFmt w:val="bullet"/>
       <w:lvlText w:val=""/>
-      <w:lvlJc w:val="start"/>
+      <w:lvlJc w:val="left"/>
       <w:pPr>
         <w:tabs>
-          <w:tab w:val="num" w:pos="144pt"/>
+          <w:tab w:val="num" w:pos="2880"/>
         </w:tabs>
-        <w:ind w:start="144pt" w:hanging="18pt"/>
+        <w:ind w:left="2880" w:hanging="360"/>
       </w:pPr>
       <w:rPr>
         <w:rFonts w:ascii="Symbol" w:hAnsi="Symbol" w:hint="default"/>
@@ -5247,12 +5197,12 @@
       <w:start w:val="1"/>
       <w:numFmt w:val="bullet"/>
       <w:lvlText w:val=""/>
-      <w:lvlJc w:val="start"/>
+      <w:lvlJc w:val="left"/>
       <w:pPr>
         <w:tabs>
-          <w:tab w:val="num" w:pos="180pt"/>
+          <w:tab w:val="num" w:pos="3600"/>
         </w:tabs>
-        <w:ind w:start="180pt" w:hanging="18pt"/>
+        <w:ind w:left="3600" w:hanging="360"/>
       </w:pPr>
       <w:rPr>
         <w:rFonts w:ascii="Symbol" w:hAnsi="Symbol" w:hint="default"/>
@@ -5262,12 +5212,12 @@
       <w:start w:val="1"/>
       <w:numFmt w:val="bullet"/>
       <w:lvlText w:val=""/>
-      <w:lvlJc w:val="start"/>
+      <w:lvlJc w:val="left"/>
       <w:pPr>
         <w:tabs>
-          <w:tab w:val="num" w:pos="216pt"/>
+          <w:tab w:val="num" w:pos="4320"/>
         </w:tabs>
-        <w:ind w:start="216pt" w:hanging="18pt"/>
+        <w:ind w:left="4320" w:hanging="360"/>
       </w:pPr>
       <w:rPr>
         <w:rFonts w:ascii="Symbol" w:hAnsi="Symbol" w:hint="default"/>
@@ -5277,12 +5227,12 @@
       <w:start w:val="1"/>
       <w:numFmt w:val="bullet"/>
       <w:lvlText w:val=""/>
-      <w:lvlJc w:val="start"/>
+      <w:lvlJc w:val="left"/>
       <w:pPr>
         <w:tabs>
-          <w:tab w:val="num" w:pos="252pt"/>
+          <w:tab w:val="num" w:pos="5040"/>
         </w:tabs>
-        <w:ind w:start="252pt" w:hanging="18pt"/>
+        <w:ind w:left="5040" w:hanging="360"/>
       </w:pPr>
       <w:rPr>
         <w:rFonts w:ascii="Symbol" w:hAnsi="Symbol" w:hint="default"/>
@@ -5292,12 +5242,12 @@
       <w:start w:val="1"/>
       <w:numFmt w:val="bullet"/>
       <w:lvlText w:val=""/>
-      <w:lvlJc w:val="start"/>
+      <w:lvlJc w:val="left"/>
       <w:pPr>
         <w:tabs>
-          <w:tab w:val="num" w:pos="288pt"/>
+          <w:tab w:val="num" w:pos="5760"/>
         </w:tabs>
-        <w:ind w:start="288pt" w:hanging="18pt"/>
+        <w:ind w:left="5760" w:hanging="360"/>
       </w:pPr>
       <w:rPr>
         <w:rFonts w:ascii="Symbol" w:hAnsi="Symbol" w:hint="default"/>
@@ -5307,12 +5257,12 @@
       <w:start w:val="1"/>
       <w:numFmt w:val="bullet"/>
       <w:lvlText w:val=""/>
-      <w:lvlJc w:val="start"/>
+      <w:lvlJc w:val="left"/>
       <w:pPr>
         <w:tabs>
-          <w:tab w:val="num" w:pos="324pt"/>
+          <w:tab w:val="num" w:pos="6480"/>
         </w:tabs>
-        <w:ind w:start="324pt" w:hanging="18pt"/>
+        <w:ind w:left="6480" w:hanging="360"/>
       </w:pPr>
       <w:rPr>
         <w:rFonts w:ascii="Symbol" w:hAnsi="Symbol" w:hint="default"/>
@@ -5328,12 +5278,12 @@
       <w:numFmt w:val="bullet"/>
       <w:lvlText w:val=""/>
       <w:lvlPicBulletId w:val="2"/>
-      <w:lvlJc w:val="start"/>
+      <w:lvlJc w:val="left"/>
       <w:pPr>
         <w:tabs>
-          <w:tab w:val="num" w:pos="36pt"/>
+          <w:tab w:val="num" w:pos="720"/>
         </w:tabs>
-        <w:ind w:start="36pt" w:hanging="18pt"/>
+        <w:ind w:left="720" w:hanging="360"/>
       </w:pPr>
       <w:rPr>
         <w:rFonts w:ascii="Symbol" w:hAnsi="Symbol" w:hint="default"/>
@@ -5343,12 +5293,12 @@
       <w:start w:val="1"/>
       <w:numFmt w:val="bullet"/>
       <w:lvlText w:val=""/>
-      <w:lvlJc w:val="start"/>
+      <w:lvlJc w:val="left"/>
       <w:pPr>
         <w:tabs>
-          <w:tab w:val="num" w:pos="72pt"/>
+          <w:tab w:val="num" w:pos="1440"/>
         </w:tabs>
-        <w:ind w:start="72pt" w:hanging="18pt"/>
+        <w:ind w:left="1440" w:hanging="360"/>
       </w:pPr>
       <w:rPr>
         <w:rFonts w:ascii="Symbol" w:hAnsi="Symbol" w:hint="default"/>
@@ -5358,12 +5308,12 @@
       <w:start w:val="1"/>
       <w:numFmt w:val="bullet"/>
       <w:lvlText w:val=""/>
-      <w:lvlJc w:val="start"/>
+      <w:lvlJc w:val="left"/>
       <w:pPr>
         <w:tabs>
-          <w:tab w:val="num" w:pos="108pt"/>
+          <w:tab w:val="num" w:pos="2160"/>
         </w:tabs>
-        <w:ind w:start="108pt" w:hanging="18pt"/>
+        <w:ind w:left="2160" w:hanging="360"/>
       </w:pPr>
       <w:rPr>
         <w:rFonts w:ascii="Symbol" w:hAnsi="Symbol" w:hint="default"/>
@@ -5373,12 +5323,12 @@
       <w:start w:val="1"/>
       <w:numFmt w:val="bullet"/>
       <w:lvlText w:val=""/>
-      <w:lvlJc w:val="start"/>
+      <w:lvlJc w:val="left"/>
       <w:pPr>
         <w:tabs>
-          <w:tab w:val="num" w:pos="144pt"/>
+          <w:tab w:val="num" w:pos="2880"/>
         </w:tabs>
-        <w:ind w:start="144pt" w:hanging="18pt"/>
+        <w:ind w:left="2880" w:hanging="360"/>
       </w:pPr>
       <w:rPr>
         <w:rFonts w:ascii="Symbol" w:hAnsi="Symbol" w:hint="default"/>
@@ -5388,12 +5338,12 @@
       <w:start w:val="1"/>
       <w:numFmt w:val="bullet"/>
       <w:lvlText w:val=""/>
-      <w:lvlJc w:val="start"/>
+      <w:lvlJc w:val="left"/>
       <w:pPr>
         <w:tabs>
-          <w:tab w:val="num" w:pos="180pt"/>
+          <w:tab w:val="num" w:pos="3600"/>
         </w:tabs>
-        <w:ind w:start="180pt" w:hanging="18pt"/>
+        <w:ind w:left="3600" w:hanging="360"/>
       </w:pPr>
       <w:rPr>
         <w:rFonts w:ascii="Symbol" w:hAnsi="Symbol" w:hint="default"/>
@@ -5403,12 +5353,12 @@
       <w:start w:val="1"/>
       <w:numFmt w:val="bullet"/>
       <w:lvlText w:val=""/>
-      <w:lvlJc w:val="start"/>
+      <w:lvlJc w:val="left"/>
       <w:pPr>
         <w:tabs>
-          <w:tab w:val="num" w:pos="216pt"/>
+          <w:tab w:val="num" w:pos="4320"/>
         </w:tabs>
-        <w:ind w:start="216pt" w:hanging="18pt"/>
+        <w:ind w:left="4320" w:hanging="360"/>
       </w:pPr>
       <w:rPr>
         <w:rFonts w:ascii="Symbol" w:hAnsi="Symbol" w:hint="default"/>
@@ -5418,12 +5368,12 @@
       <w:start w:val="1"/>
       <w:numFmt w:val="bullet"/>
       <w:lvlText w:val=""/>
-      <w:lvlJc w:val="start"/>
+      <w:lvlJc w:val="left"/>
       <w:pPr>
         <w:tabs>
-          <w:tab w:val="num" w:pos="252pt"/>
+          <w:tab w:val="num" w:pos="5040"/>
         </w:tabs>
-        <w:ind w:start="252pt" w:hanging="18pt"/>
+        <w:ind w:left="5040" w:hanging="360"/>
       </w:pPr>
       <w:rPr>
         <w:rFonts w:ascii="Symbol" w:hAnsi="Symbol" w:hint="default"/>
@@ -5433,12 +5383,12 @@
       <w:start w:val="1"/>
       <w:numFmt w:val="bullet"/>
       <w:lvlText w:val=""/>
-      <w:lvlJc w:val="start"/>
+      <w:lvlJc w:val="left"/>
       <w:pPr>
         <w:tabs>
-          <w:tab w:val="num" w:pos="288pt"/>
+          <w:tab w:val="num" w:pos="5760"/>
         </w:tabs>
-        <w:ind w:start="288pt" w:hanging="18pt"/>
+        <w:ind w:left="5760" w:hanging="360"/>
       </w:pPr>
       <w:rPr>
         <w:rFonts w:ascii="Symbol" w:hAnsi="Symbol" w:hint="default"/>
@@ -5448,12 +5398,12 @@
       <w:start w:val="1"/>
       <w:numFmt w:val="bullet"/>
       <w:lvlText w:val=""/>
-      <w:lvlJc w:val="start"/>
+      <w:lvlJc w:val="left"/>
       <w:pPr>
         <w:tabs>
-          <w:tab w:val="num" w:pos="324pt"/>
+          <w:tab w:val="num" w:pos="6480"/>
         </w:tabs>
-        <w:ind w:start="324pt" w:hanging="18pt"/>
+        <w:ind w:left="6480" w:hanging="360"/>
       </w:pPr>
       <w:rPr>
         <w:rFonts w:ascii="Symbol" w:hAnsi="Symbol" w:hint="default"/>
@@ -5468,9 +5418,9 @@
       <w:start w:val="1"/>
       <w:numFmt w:val="bullet"/>
       <w:lvlText w:val=""/>
-      <w:lvlJc w:val="start"/>
-      <w:pPr>
-        <w:ind w:start="18pt" w:hanging="18pt"/>
+      <w:lvlJc w:val="left"/>
+      <w:pPr>
+        <w:ind w:left="360" w:hanging="360"/>
       </w:pPr>
       <w:rPr>
         <w:rFonts w:ascii="Symbol" w:hAnsi="Symbol" w:hint="default"/>
@@ -5480,9 +5430,9 @@
       <w:start w:val="1"/>
       <w:numFmt w:val="bullet"/>
       <w:lvlText w:val="o"/>
-      <w:lvlJc w:val="start"/>
-      <w:pPr>
-        <w:ind w:start="54pt" w:hanging="18pt"/>
+      <w:lvlJc w:val="left"/>
+      <w:pPr>
+        <w:ind w:left="1080" w:hanging="360"/>
       </w:pPr>
       <w:rPr>
         <w:rFonts w:ascii="Courier New" w:hAnsi="Courier New" w:hint="default"/>
@@ -5492,9 +5442,9 @@
       <w:start w:val="1"/>
       <w:numFmt w:val="bullet"/>
       <w:lvlText w:val=""/>
-      <w:lvlJc w:val="start"/>
-      <w:pPr>
-        <w:ind w:start="90pt" w:hanging="18pt"/>
+      <w:lvlJc w:val="left"/>
+      <w:pPr>
+        <w:ind w:left="1800" w:hanging="360"/>
       </w:pPr>
       <w:rPr>
         <w:rFonts w:ascii="Wingdings" w:hAnsi="Wingdings" w:hint="default"/>
@@ -5504,9 +5454,9 @@
       <w:start w:val="1"/>
       <w:numFmt w:val="bullet"/>
       <w:lvlText w:val=""/>
-      <w:lvlJc w:val="start"/>
-      <w:pPr>
-        <w:ind w:start="126pt" w:hanging="18pt"/>
+      <w:lvlJc w:val="left"/>
+      <w:pPr>
+        <w:ind w:left="2520" w:hanging="360"/>
       </w:pPr>
       <w:rPr>
         <w:rFonts w:ascii="Symbol" w:hAnsi="Symbol" w:hint="default"/>
@@ -5516,9 +5466,9 @@
       <w:start w:val="1"/>
       <w:numFmt w:val="bullet"/>
       <w:lvlText w:val="o"/>
-      <w:lvlJc w:val="start"/>
-      <w:pPr>
-        <w:ind w:start="162pt" w:hanging="18pt"/>
+      <w:lvlJc w:val="left"/>
+      <w:pPr>
+        <w:ind w:left="3240" w:hanging="360"/>
       </w:pPr>
       <w:rPr>
         <w:rFonts w:ascii="Courier New" w:hAnsi="Courier New" w:hint="default"/>
@@ -5528,9 +5478,9 @@
       <w:start w:val="1"/>
       <w:numFmt w:val="bullet"/>
       <w:lvlText w:val=""/>
-      <w:lvlJc w:val="start"/>
-      <w:pPr>
-        <w:ind w:start="198pt" w:hanging="18pt"/>
+      <w:lvlJc w:val="left"/>
+      <w:pPr>
+        <w:ind w:left="3960" w:hanging="360"/>
       </w:pPr>
       <w:rPr>
         <w:rFonts w:ascii="Wingdings" w:hAnsi="Wingdings" w:hint="default"/>
@@ -5540,9 +5490,9 @@
       <w:start w:val="1"/>
       <w:numFmt w:val="bullet"/>
       <w:lvlText w:val=""/>
-      <w:lvlJc w:val="start"/>
-      <w:pPr>
-        <w:ind w:start="234pt" w:hanging="18pt"/>
+      <w:lvlJc w:val="left"/>
+      <w:pPr>
+        <w:ind w:left="4680" w:hanging="360"/>
       </w:pPr>
       <w:rPr>
         <w:rFonts w:ascii="Symbol" w:hAnsi="Symbol" w:hint="default"/>
@@ -5552,9 +5502,9 @@
       <w:start w:val="1"/>
       <w:numFmt w:val="bullet"/>
       <w:lvlText w:val="o"/>
-      <w:lvlJc w:val="start"/>
-      <w:pPr>
-        <w:ind w:start="270pt" w:hanging="18pt"/>
+      <w:lvlJc w:val="left"/>
+      <w:pPr>
+        <w:ind w:left="5400" w:hanging="360"/>
       </w:pPr>
       <w:rPr>
         <w:rFonts w:ascii="Courier New" w:hAnsi="Courier New" w:hint="default"/>
@@ -5564,9 +5514,9 @@
       <w:start w:val="1"/>
       <w:numFmt w:val="bullet"/>
       <w:lvlText w:val=""/>
-      <w:lvlJc w:val="start"/>
-      <w:pPr>
-        <w:ind w:start="306pt" w:hanging="18pt"/>
+      <w:lvlJc w:val="left"/>
+      <w:pPr>
+        <w:ind w:left="6120" w:hanging="360"/>
       </w:pPr>
       <w:rPr>
         <w:rFonts w:ascii="Wingdings" w:hAnsi="Wingdings" w:hint="default"/>
@@ -5579,7 +5529,7 @@
       <w:lvl w:ilvl="0">
         <w:numFmt w:val="bullet"/>
         <w:lvlText w:val="•"/>
-        <w:lvlJc w:val="start"/>
+        <w:lvlJc w:val="left"/>
         <w:rPr>
           <w:rFonts w:ascii="Arial" w:hAnsi="Arial" w:hint="default"/>
         </w:rPr>
@@ -5605,7 +5555,7 @@
 </file>
 
 <file path=word/styles.xml><?xml version="1.0" encoding="utf-8"?>
-<w:styles xmlns:mc="http://schemas.openxmlformats.org/markup-compatibility/2006" xmlns:r="http://purl.oclc.org/ooxml/officeDocument/relationships" xmlns:w="http://purl.oclc.org/ooxml/wordprocessingml/main" xmlns:w14="http://schemas.microsoft.com/office/word/2010/wordml" xmlns:w15="http://schemas.microsoft.com/office/word/2012/wordml" xmlns:w16cex="http://schemas.microsoft.com/office/word/2018/wordml/cex" xmlns:w16cid="http://schemas.microsoft.com/office/word/2016/wordml/cid" xmlns:w16="http://schemas.microsoft.com/office/word/2018/wordml" xmlns:w16sdtdh="http://schemas.microsoft.com/office/word/2020/wordml/sdtdatahash" xmlns:w16se="http://schemas.microsoft.com/office/word/2015/wordml/symex" mc:Ignorable="w14 w15 w16se w16cid w16 w16cex w16sdtdh">
+<w:styles xmlns:mc="http://schemas.openxmlformats.org/markup-compatibility/2006" xmlns:r="http://schemas.openxmlformats.org/officeDocument/2006/relationships" xmlns:w="http://schemas.openxmlformats.org/wordprocessingml/2006/main" xmlns:w14="http://schemas.microsoft.com/office/word/2010/wordml" xmlns:w15="http://schemas.microsoft.com/office/word/2012/wordml" xmlns:w16cex="http://schemas.microsoft.com/office/word/2018/wordml/cex" xmlns:w16cid="http://schemas.microsoft.com/office/word/2016/wordml/cid" xmlns:w16="http://schemas.microsoft.com/office/word/2018/wordml" xmlns:w16sdtdh="http://schemas.microsoft.com/office/word/2020/wordml/sdtdatahash" xmlns:w16se="http://schemas.microsoft.com/office/word/2015/wordml/symex" mc:Ignorable="w14 w15 w16se w16cid w16 w16cex w16sdtdh">
   <w:docDefaults>
     <w:rPrDefault>
       <w:rPr>
@@ -5617,7 +5567,7 @@
     </w:rPrDefault>
     <w:pPrDefault>
       <w:pPr>
-        <w:spacing w:after="8pt" w:line="12.95pt" w:lineRule="auto"/>
+        <w:spacing w:after="160" w:line="259" w:lineRule="auto"/>
       </w:pPr>
     </w:pPrDefault>
   </w:docDefaults>
@@ -6016,12 +5966,12 @@
     <w:semiHidden/>
     <w:unhideWhenUsed/>
     <w:tblPr>
-      <w:tblInd w:w="0pt" w:type="dxa"/>
+      <w:tblInd w:w="0" w:type="dxa"/>
       <w:tblCellMar>
-        <w:top w:w="0pt" w:type="dxa"/>
-        <w:start w:w="5.40pt" w:type="dxa"/>
-        <w:bottom w:w="0pt" w:type="dxa"/>
-        <w:end w:w="5.40pt" w:type="dxa"/>
+        <w:top w:w="0" w:type="dxa"/>
+        <w:left w:w="108" w:type="dxa"/>
+        <w:bottom w:w="0" w:type="dxa"/>
+        <w:right w:w="108" w:type="dxa"/>
       </w:tblCellMar>
     </w:tblPr>
   </w:style>
@@ -6062,14 +6012,14 @@
     <w:uiPriority w:val="39"/>
     <w:rsid w:val="00A17D93"/>
     <w:pPr>
-      <w:spacing w:after="0pt" w:line="12pt" w:lineRule="auto"/>
+      <w:spacing w:after="0" w:line="240" w:lineRule="auto"/>
     </w:pPr>
     <w:tblPr>
       <w:tblBorders>
         <w:top w:val="single" w:sz="4" w:space="0" w:color="auto"/>
-        <w:start w:val="single" w:sz="4" w:space="0" w:color="auto"/>
+        <w:left w:val="single" w:sz="4" w:space="0" w:color="auto"/>
         <w:bottom w:val="single" w:sz="4" w:space="0" w:color="auto"/>
-        <w:end w:val="single" w:sz="4" w:space="0" w:color="auto"/>
+        <w:right w:val="single" w:sz="4" w:space="0" w:color="auto"/>
         <w:insideH w:val="single" w:sz="4" w:space="0" w:color="auto"/>
         <w:insideV w:val="single" w:sz="4" w:space="0" w:color="auto"/>
       </w:tblBorders>
@@ -6086,8 +6036,8 @@
       <w:widowControl w:val="0"/>
       <w:autoSpaceDE w:val="0"/>
       <w:autoSpaceDN w:val="0"/>
-      <w:spacing w:after="0pt" w:line="12pt" w:lineRule="auto"/>
-      <w:ind w:start="33.45pt"/>
+      <w:spacing w:after="0" w:line="240" w:lineRule="auto"/>
+      <w:ind w:left="669"/>
     </w:pPr>
     <w:rPr>
       <w:rFonts w:ascii="Arial" w:hAnsi="Arial" w:cs="Arial"/>
@@ -6116,10 +6066,10 @@
     <w:rsid w:val="00EF3199"/>
     <w:pPr>
       <w:tabs>
-        <w:tab w:val="center" w:pos="234pt"/>
-        <w:tab w:val="end" w:pos="468pt"/>
+        <w:tab w:val="center" w:pos="4680"/>
+        <w:tab w:val="right" w:pos="9360"/>
       </w:tabs>
-      <w:spacing w:after="0pt" w:line="12pt" w:lineRule="auto"/>
+      <w:spacing w:after="0" w:line="240" w:lineRule="auto"/>
     </w:pPr>
   </w:style>
   <w:style w:type="character" w:customStyle="1" w:styleId="HeaderChar">
@@ -6138,10 +6088,10 @@
     <w:rsid w:val="00EF3199"/>
     <w:pPr>
       <w:tabs>
-        <w:tab w:val="center" w:pos="234pt"/>
-        <w:tab w:val="end" w:pos="468pt"/>
+        <w:tab w:val="center" w:pos="4680"/>
+        <w:tab w:val="right" w:pos="9360"/>
       </w:tabs>
-      <w:spacing w:after="0pt" w:line="12pt" w:lineRule="auto"/>
+      <w:spacing w:after="0" w:line="240" w:lineRule="auto"/>
     </w:pPr>
   </w:style>
   <w:style w:type="character" w:customStyle="1" w:styleId="FooterChar">
@@ -6158,7 +6108,7 @@
     <w:qFormat/>
     <w:rsid w:val="00D27D1A"/>
     <w:pPr>
-      <w:ind w:start="36pt"/>
+      <w:ind w:left="720"/>
       <w:contextualSpacing/>
     </w:pPr>
   </w:style>
@@ -6166,7 +6116,7 @@
 </file>
 
 <file path=word/theme/theme1.xml><?xml version="1.0" encoding="utf-8"?>
-<a:theme xmlns:a="http://purl.oclc.org/ooxml/drawingml/main" name="Office Theme">
+<a:theme xmlns:a="http://schemas.openxmlformats.org/drawingml/2006/main" name="Office Theme">
   <a:themeElements>
     <a:clrScheme name="Office">
       <a:dk1>
@@ -6319,25 +6269,25 @@
         </a:solidFill>
         <a:gradFill rotWithShape="1">
           <a:gsLst>
-            <a:gs pos="0%">
+            <a:gs pos="0">
               <a:schemeClr val="phClr">
-                <a:lumMod val="110%"/>
-                <a:satMod val="105%"/>
-                <a:tint val="67%"/>
+                <a:lumMod val="110000"/>
+                <a:satMod val="105000"/>
+                <a:tint val="67000"/>
               </a:schemeClr>
             </a:gs>
-            <a:gs pos="50%">
+            <a:gs pos="50000">
               <a:schemeClr val="phClr">
-                <a:lumMod val="105%"/>
-                <a:satMod val="103%"/>
-                <a:tint val="73%"/>
+                <a:lumMod val="105000"/>
+                <a:satMod val="103000"/>
+                <a:tint val="73000"/>
               </a:schemeClr>
             </a:gs>
-            <a:gs pos="100%">
+            <a:gs pos="100000">
               <a:schemeClr val="phClr">
-                <a:lumMod val="105%"/>
-                <a:satMod val="109%"/>
-                <a:tint val="81%"/>
+                <a:lumMod val="105000"/>
+                <a:satMod val="109000"/>
+                <a:tint val="81000"/>
               </a:schemeClr>
             </a:gs>
           </a:gsLst>
@@ -6345,25 +6295,25 @@
         </a:gradFill>
         <a:gradFill rotWithShape="1">
           <a:gsLst>
-            <a:gs pos="0%">
+            <a:gs pos="0">
               <a:schemeClr val="phClr">
-                <a:satMod val="103%"/>
-                <a:lumMod val="102%"/>
-                <a:tint val="94%"/>
+                <a:satMod val="103000"/>
+                <a:lumMod val="102000"/>
+                <a:tint val="94000"/>
               </a:schemeClr>
             </a:gs>
-            <a:gs pos="50%">
+            <a:gs pos="50000">
               <a:schemeClr val="phClr">
-                <a:satMod val="110%"/>
-                <a:lumMod val="100%"/>
-                <a:shade val="100%"/>
+                <a:satMod val="110000"/>
+                <a:lumMod val="100000"/>
+                <a:shade val="100000"/>
               </a:schemeClr>
             </a:gs>
-            <a:gs pos="100%">
+            <a:gs pos="100000">
               <a:schemeClr val="phClr">
-                <a:lumMod val="99%"/>
-                <a:satMod val="120%"/>
-                <a:shade val="78%"/>
+                <a:lumMod val="99000"/>
+                <a:satMod val="120000"/>
+                <a:shade val="78000"/>
               </a:schemeClr>
             </a:gs>
           </a:gsLst>
@@ -6376,21 +6326,21 @@
             <a:schemeClr val="phClr"/>
           </a:solidFill>
           <a:prstDash val="solid"/>
-          <a:miter lim="800%"/>
+          <a:miter lim="800000"/>
         </a:ln>
         <a:ln w="12700" cap="flat" cmpd="sng" algn="ctr">
           <a:solidFill>
             <a:schemeClr val="phClr"/>
           </a:solidFill>
           <a:prstDash val="solid"/>
-          <a:miter lim="800%"/>
+          <a:miter lim="800000"/>
         </a:ln>
         <a:ln w="19050" cap="flat" cmpd="sng" algn="ctr">
           <a:solidFill>
             <a:schemeClr val="phClr"/>
           </a:solidFill>
           <a:prstDash val="solid"/>
-          <a:miter lim="800%"/>
+          <a:miter lim="800000"/>
         </a:ln>
       </a:lnStyleLst>
       <a:effectStyleLst>
@@ -6404,7 +6354,7 @@
           <a:effectLst>
             <a:outerShdw blurRad="57150" dist="19050" dir="5400000" algn="ctr" rotWithShape="0">
               <a:srgbClr val="000000">
-                <a:alpha val="63%"/>
+                <a:alpha val="63000"/>
               </a:srgbClr>
             </a:outerShdw>
           </a:effectLst>
@@ -6416,32 +6366,32 @@
         </a:solidFill>
         <a:solidFill>
           <a:schemeClr val="phClr">
-            <a:tint val="95%"/>
-            <a:satMod val="170%"/>
+            <a:tint val="95000"/>
+            <a:satMod val="170000"/>
           </a:schemeClr>
         </a:solidFill>
         <a:gradFill rotWithShape="1">
           <a:gsLst>
-            <a:gs pos="0%">
+            <a:gs pos="0">
               <a:schemeClr val="phClr">
-                <a:tint val="93%"/>
-                <a:satMod val="150%"/>
-                <a:shade val="98%"/>
-                <a:lumMod val="102%"/>
+                <a:tint val="93000"/>
+                <a:satMod val="150000"/>
+                <a:shade val="98000"/>
+                <a:lumMod val="102000"/>
               </a:schemeClr>
             </a:gs>
-            <a:gs pos="50%">
+            <a:gs pos="50000">
               <a:schemeClr val="phClr">
-                <a:tint val="98%"/>
-                <a:satMod val="130%"/>
-                <a:shade val="90%"/>
-                <a:lumMod val="103%"/>
+                <a:tint val="98000"/>
+                <a:satMod val="130000"/>
+                <a:shade val="90000"/>
+                <a:lumMod val="103000"/>
               </a:schemeClr>
             </a:gs>
-            <a:gs pos="100%">
+            <a:gs pos="100000">
               <a:schemeClr val="phClr">
-                <a:shade val="63%"/>
-                <a:satMod val="120%"/>
+                <a:shade val="63000"/>
+                <a:satMod val="120000"/>
               </a:schemeClr>
             </a:gs>
           </a:gsLst>

</xml_diff>